<commit_message>
Actualización del Manual Técnico
</commit_message>
<xml_diff>
--- a/Trimestre V/Entregables/MANUAL TECNICO JENEN SYSTEM V2.docx
+++ b/Trimestre V/Entregables/MANUAL TECNICO JENEN SYSTEM V2.docx
@@ -1,6 +1,6 @@
 
 <file path=word/document.xml><?xml version="1.0" encoding="utf-8"?>
-<w:document xmlns:wpc="http://schemas.microsoft.com/office/word/2010/wordprocessingCanvas" xmlns:cx="http://schemas.microsoft.com/office/drawing/2014/chartex" xmlns:mc="http://schemas.openxmlformats.org/markup-compatibility/2006" xmlns:o="urn:schemas-microsoft-com:office:office" xmlns:r="http://schemas.openxmlformats.org/officeDocument/2006/relationships" xmlns:m="http://schemas.openxmlformats.org/officeDocument/2006/math" xmlns:v="urn:schemas-microsoft-com:vml" xmlns:wp14="http://schemas.microsoft.com/office/word/2010/wordprocessingDrawing" xmlns:wp="http://schemas.openxmlformats.org/drawingml/2006/wordprocessingDrawing" xmlns:w10="urn:schemas-microsoft-com:office:word" xmlns:w="http://schemas.openxmlformats.org/wordprocessingml/2006/main" xmlns:w14="http://schemas.microsoft.com/office/word/2010/wordml" xmlns:w15="http://schemas.microsoft.com/office/word/2012/wordml" xmlns:w16se="http://schemas.microsoft.com/office/word/2015/wordml/symex" xmlns:wpg="http://schemas.microsoft.com/office/word/2010/wordprocessingGroup" xmlns:wpi="http://schemas.microsoft.com/office/word/2010/wordprocessingInk" xmlns:wne="http://schemas.microsoft.com/office/word/2006/wordml" xmlns:wps="http://schemas.microsoft.com/office/word/2010/wordprocessingShape" mc:Ignorable="w14 w15 w16se wp14">
+<w:document xmlns:wpc="http://schemas.microsoft.com/office/word/2010/wordprocessingCanvas" xmlns:cx="http://schemas.microsoft.com/office/drawing/2014/chartex" xmlns:cx1="http://schemas.microsoft.com/office/drawing/2015/9/8/chartex" xmlns:cx2="http://schemas.microsoft.com/office/drawing/2015/10/21/chartex" xmlns:cx3="http://schemas.microsoft.com/office/drawing/2016/5/9/chartex" xmlns:cx4="http://schemas.microsoft.com/office/drawing/2016/5/10/chartex" xmlns:cx5="http://schemas.microsoft.com/office/drawing/2016/5/11/chartex" xmlns:cx6="http://schemas.microsoft.com/office/drawing/2016/5/12/chartex" xmlns:cx7="http://schemas.microsoft.com/office/drawing/2016/5/13/chartex" xmlns:cx8="http://schemas.microsoft.com/office/drawing/2016/5/14/chartex" xmlns:mc="http://schemas.openxmlformats.org/markup-compatibility/2006" xmlns:aink="http://schemas.microsoft.com/office/drawing/2016/ink" xmlns:am3d="http://schemas.microsoft.com/office/drawing/2017/model3d" xmlns:o="urn:schemas-microsoft-com:office:office" xmlns:r="http://schemas.openxmlformats.org/officeDocument/2006/relationships" xmlns:m="http://schemas.openxmlformats.org/officeDocument/2006/math" xmlns:v="urn:schemas-microsoft-com:vml" xmlns:wp14="http://schemas.microsoft.com/office/word/2010/wordprocessingDrawing" xmlns:wp="http://schemas.openxmlformats.org/drawingml/2006/wordprocessingDrawing" xmlns:w10="urn:schemas-microsoft-com:office:word" xmlns:w="http://schemas.openxmlformats.org/wordprocessingml/2006/main" xmlns:w14="http://schemas.microsoft.com/office/word/2010/wordml" xmlns:w15="http://schemas.microsoft.com/office/word/2012/wordml" xmlns:w16cid="http://schemas.microsoft.com/office/word/2016/wordml/cid" xmlns:w16se="http://schemas.microsoft.com/office/word/2015/wordml/symex" xmlns:wpg="http://schemas.microsoft.com/office/word/2010/wordprocessingGroup" xmlns:wpi="http://schemas.microsoft.com/office/word/2010/wordprocessingInk" xmlns:wne="http://schemas.microsoft.com/office/word/2006/wordml" xmlns:wps="http://schemas.microsoft.com/office/word/2010/wordprocessingShape" mc:Ignorable="w14 w15 w16se w16cid wp14">
   <w:body>
     <w:p>
       <w:pPr>
@@ -31,6 +31,8 @@
     <w:p>
       <w:pPr>
         <w:pStyle w:val="Cita"/>
+        <w:ind w:left="0"/>
+        <w:jc w:val="left"/>
         <w:rPr>
           <w:rFonts w:ascii="Arial" w:hAnsi="Arial" w:cs="Arial"/>
           <w:noProof/>
@@ -39,6 +41,22 @@
           <w:lang w:eastAsia="es-CO"/>
         </w:rPr>
       </w:pPr>
+    </w:p>
+    <w:p>
+      <w:pPr>
+        <w:pStyle w:val="Cita"/>
+        <w:rPr>
+          <w:rFonts w:ascii="Arial" w:hAnsi="Arial" w:cs="Arial"/>
+          <w:lang w:val="es-MX"/>
+        </w:rPr>
+      </w:pPr>
+    </w:p>
+    <w:p>
+      <w:pPr>
+        <w:rPr>
+          <w:lang w:val="es-MX"/>
+        </w:rPr>
+      </w:pPr>
       <w:r>
         <w:rPr>
           <w:rFonts w:ascii="Arial" w:hAnsi="Arial" w:cs="Arial"/>
@@ -48,18 +66,18 @@
           <w:lang w:eastAsia="es-CO"/>
         </w:rPr>
         <w:drawing>
-          <wp:anchor distT="0" distB="0" distL="114300" distR="114300" simplePos="0" relativeHeight="251655168" behindDoc="1" locked="0" layoutInCell="1" allowOverlap="1" wp14:anchorId="63451B97" wp14:editId="6D406D82">
+          <wp:anchor distT="0" distB="0" distL="114300" distR="114300" simplePos="0" relativeHeight="251736064" behindDoc="0" locked="0" layoutInCell="1" allowOverlap="1">
             <wp:simplePos x="0" y="0"/>
-            <wp:positionH relativeFrom="margin">
-              <wp:posOffset>89535</wp:posOffset>
+            <wp:positionH relativeFrom="column">
+              <wp:posOffset>569989</wp:posOffset>
             </wp:positionH>
-            <wp:positionV relativeFrom="paragraph">
-              <wp:posOffset>565150</wp:posOffset>
+            <wp:positionV relativeFrom="page">
+              <wp:posOffset>2787541</wp:posOffset>
             </wp:positionV>
-            <wp:extent cx="5575300" cy="4485318"/>
-            <wp:effectExtent l="0" t="0" r="6350" b="0"/>
-            <wp:wrapNone/>
-            <wp:docPr id="115" name="Imagen 115"/>
+            <wp:extent cx="4607560" cy="2076450"/>
+            <wp:effectExtent l="0" t="0" r="2540" b="0"/>
+            <wp:wrapSquare wrapText="bothSides"/>
+            <wp:docPr id="8" name="Imagen 8"/>
             <wp:cNvGraphicFramePr>
               <a:graphicFrameLocks xmlns:a="http://schemas.openxmlformats.org/drawingml/2006/main" noChangeAspect="1"/>
             </wp:cNvGraphicFramePr>
@@ -67,52 +85,90 @@
               <a:graphicData uri="http://schemas.openxmlformats.org/drawingml/2006/picture">
                 <pic:pic xmlns:pic="http://schemas.openxmlformats.org/drawingml/2006/picture">
                   <pic:nvPicPr>
-                    <pic:cNvPr id="115" name="marca de agua jenen.jpg"/>
-                    <pic:cNvPicPr/>
+                    <pic:cNvPr id="0" name="Picture 2"/>
+                    <pic:cNvPicPr>
+                      <a:picLocks noChangeAspect="1" noChangeArrowheads="1"/>
+                    </pic:cNvPicPr>
                   </pic:nvPicPr>
                   <pic:blipFill>
-                    <a:blip r:embed="rId7">
+                    <a:blip r:embed="rId8">
                       <a:extLst>
                         <a:ext uri="{28A0092B-C50C-407E-A947-70E740481C1C}">
                           <a14:useLocalDpi xmlns:a14="http://schemas.microsoft.com/office/drawing/2010/main" val="0"/>
                         </a:ext>
                       </a:extLst>
                     </a:blip>
+                    <a:srcRect/>
                     <a:stretch>
                       <a:fillRect/>
                     </a:stretch>
                   </pic:blipFill>
-                  <pic:spPr>
+                  <pic:spPr bwMode="auto">
                     <a:xfrm>
                       <a:off x="0" y="0"/>
-                      <a:ext cx="5575300" cy="4485318"/>
+                      <a:ext cx="4607560" cy="2076450"/>
                     </a:xfrm>
                     <a:prstGeom prst="rect">
                       <a:avLst/>
                     </a:prstGeom>
+                    <a:noFill/>
+                    <a:ln>
+                      <a:noFill/>
+                    </a:ln>
                   </pic:spPr>
                 </pic:pic>
               </a:graphicData>
             </a:graphic>
-            <wp14:sizeRelH relativeFrom="margin">
-              <wp14:pctWidth>0</wp14:pctWidth>
-            </wp14:sizeRelH>
-            <wp14:sizeRelV relativeFrom="margin">
-              <wp14:pctHeight>0</wp14:pctHeight>
-            </wp14:sizeRelV>
           </wp:anchor>
         </w:drawing>
       </w:r>
+      <w:r>
+        <w:rPr>
+          <w:lang w:val="es-MX"/>
+        </w:rPr>
+        <w:tab/>
+      </w:r>
+      <w:r>
+        <w:rPr>
+          <w:lang w:val="es-MX"/>
+        </w:rPr>
+        <w:tab/>
+      </w:r>
+      <w:r>
+        <w:rPr>
+          <w:lang w:val="es-MX"/>
+        </w:rPr>
+        <w:tab/>
+      </w:r>
+      <w:r>
+        <w:rPr>
+          <w:lang w:val="es-MX"/>
+        </w:rPr>
+        <w:tab/>
+      </w:r>
+    </w:p>
+    <w:p>
+      <w:pPr>
+        <w:rPr>
+          <w:rFonts w:ascii="Arial" w:hAnsi="Arial" w:cs="Arial"/>
+          <w:lang w:val="es-MX"/>
+        </w:rPr>
+      </w:pPr>
+    </w:p>
+    <w:p>
+      <w:pPr>
+        <w:rPr>
+          <w:rFonts w:ascii="Arial" w:hAnsi="Arial" w:cs="Arial"/>
+          <w:lang w:val="es-MX"/>
+        </w:rPr>
+      </w:pPr>
     </w:p>
     <w:p>
       <w:pPr>
         <w:pStyle w:val="Cita"/>
         <w:rPr>
           <w:rFonts w:ascii="Arial" w:hAnsi="Arial" w:cs="Arial"/>
-          <w:noProof/>
-          <w:sz w:val="72"/>
-          <w:szCs w:val="72"/>
-          <w:lang w:eastAsia="es-CO"/>
+          <w:lang w:val="es-MX"/>
         </w:rPr>
       </w:pPr>
     </w:p>
@@ -121,22 +177,60 @@
         <w:pStyle w:val="Cita"/>
         <w:rPr>
           <w:rFonts w:ascii="Arial" w:hAnsi="Arial" w:cs="Arial"/>
-          <w:noProof/>
-          <w:sz w:val="72"/>
-          <w:szCs w:val="72"/>
-          <w:lang w:eastAsia="es-CO"/>
-        </w:rPr>
-      </w:pPr>
+          <w:i w:val="0"/>
+          <w:color w:val="auto"/>
+          <w:lang w:val="es-MX"/>
+        </w:rPr>
+      </w:pPr>
+      <w:r>
+        <w:rPr>
+          <w:rFonts w:ascii="Arial" w:hAnsi="Arial" w:cs="Arial"/>
+          <w:i w:val="0"/>
+          <w:color w:val="auto"/>
+          <w:lang w:val="es-MX"/>
+        </w:rPr>
+        <w:t>Cristian Andrés Ortega Rangel</w:t>
+      </w:r>
+    </w:p>
+    <w:p>
+      <w:pPr>
+        <w:jc w:val="center"/>
+        <w:rPr>
+          <w:rFonts w:ascii="Arial" w:hAnsi="Arial" w:cs="Arial"/>
+          <w:u w:val="single"/>
+          <w:lang w:val="es-MX"/>
+        </w:rPr>
+      </w:pPr>
+      <w:r>
+        <w:rPr>
+          <w:rFonts w:ascii="Arial" w:hAnsi="Arial" w:cs="Arial"/>
+          <w:lang w:val="es-MX"/>
+        </w:rPr>
+        <w:t>Marlon Martínez Ibarra</w:t>
+      </w:r>
+    </w:p>
+    <w:p>
+      <w:pPr>
+        <w:jc w:val="center"/>
+        <w:rPr>
+          <w:rFonts w:ascii="Arial" w:hAnsi="Arial" w:cs="Arial"/>
+          <w:lang w:val="es-MX"/>
+        </w:rPr>
+      </w:pPr>
+      <w:r>
+        <w:rPr>
+          <w:rFonts w:ascii="Arial" w:hAnsi="Arial" w:cs="Arial"/>
+          <w:lang w:val="es-MX"/>
+        </w:rPr>
+        <w:t>William Andrés Álvarez Bolaños</w:t>
+      </w:r>
     </w:p>
     <w:p>
       <w:pPr>
         <w:pStyle w:val="Cita"/>
         <w:rPr>
           <w:rFonts w:ascii="Arial" w:hAnsi="Arial" w:cs="Arial"/>
-          <w:noProof/>
-          <w:sz w:val="72"/>
-          <w:szCs w:val="72"/>
-          <w:lang w:eastAsia="es-CO"/>
+          <w:lang w:val="es-MX"/>
         </w:rPr>
       </w:pPr>
     </w:p>
@@ -151,164 +245,35 @@
     </w:p>
     <w:p>
       <w:pPr>
-        <w:pStyle w:val="Cita"/>
-        <w:rPr>
-          <w:rFonts w:ascii="Arial" w:hAnsi="Arial" w:cs="Arial"/>
-          <w:lang w:val="es-MX"/>
-        </w:rPr>
-      </w:pPr>
-    </w:p>
-    <w:p>
-      <w:pPr>
-        <w:pStyle w:val="Cita"/>
-        <w:rPr>
-          <w:rFonts w:ascii="Arial" w:hAnsi="Arial" w:cs="Arial"/>
-          <w:lang w:val="es-MX"/>
-        </w:rPr>
-      </w:pPr>
-    </w:p>
-    <w:p>
-      <w:pPr>
-        <w:pStyle w:val="Cita"/>
-        <w:rPr>
-          <w:rFonts w:ascii="Arial" w:hAnsi="Arial" w:cs="Arial"/>
-          <w:lang w:val="es-MX"/>
-        </w:rPr>
-      </w:pPr>
-    </w:p>
-    <w:p>
-      <w:pPr>
-        <w:pStyle w:val="Cita"/>
-        <w:rPr>
-          <w:rFonts w:ascii="Arial" w:hAnsi="Arial" w:cs="Arial"/>
-          <w:lang w:val="es-MX"/>
-        </w:rPr>
-      </w:pPr>
-    </w:p>
-    <w:p>
-      <w:pPr>
-        <w:pStyle w:val="Cita"/>
-        <w:rPr>
-          <w:rFonts w:ascii="Arial" w:hAnsi="Arial" w:cs="Arial"/>
-          <w:lang w:val="es-MX"/>
-        </w:rPr>
-      </w:pPr>
-    </w:p>
-    <w:p>
-      <w:pPr>
-        <w:pStyle w:val="Cita"/>
-        <w:rPr>
-          <w:rFonts w:ascii="Arial" w:hAnsi="Arial" w:cs="Arial"/>
-          <w:lang w:val="es-MX"/>
-        </w:rPr>
-      </w:pPr>
-    </w:p>
-    <w:p>
-      <w:pPr>
-        <w:pStyle w:val="Cita"/>
-        <w:ind w:left="0"/>
-        <w:rPr>
-          <w:rFonts w:ascii="Arial" w:hAnsi="Arial" w:cs="Arial"/>
-          <w:i w:val="0"/>
-          <w:iCs w:val="0"/>
-          <w:color w:val="auto"/>
-          <w:lang w:val="es-MX"/>
-        </w:rPr>
-      </w:pPr>
-      <w:r>
-        <w:rPr>
-          <w:rFonts w:ascii="Arial" w:hAnsi="Arial" w:cs="Arial"/>
-          <w:i w:val="0"/>
-          <w:iCs w:val="0"/>
-          <w:color w:val="auto"/>
-          <w:lang w:val="es-MX"/>
-        </w:rPr>
-        <w:t>CHRISTOPHER NICOLAS VILLARRAGA QUIÑONEZ</w:t>
-      </w:r>
-    </w:p>
-    <w:p>
-      <w:pPr>
-        <w:jc w:val="center"/>
-        <w:rPr>
-          <w:rFonts w:ascii="Arial" w:hAnsi="Arial" w:cs="Arial"/>
-          <w:lang w:val="es-MX"/>
-        </w:rPr>
-      </w:pPr>
-      <w:r>
-        <w:rPr>
-          <w:rFonts w:ascii="Arial" w:hAnsi="Arial" w:cs="Arial"/>
-          <w:lang w:val="es-MX"/>
-        </w:rPr>
-        <w:t>DAVID ESTEBAN CORREDOR MOSQUERA</w:t>
-      </w:r>
-    </w:p>
-    <w:p>
-      <w:pPr>
-        <w:jc w:val="center"/>
-        <w:rPr>
-          <w:rFonts w:ascii="Arial" w:hAnsi="Arial" w:cs="Arial"/>
-          <w:lang w:val="es-MX"/>
-        </w:rPr>
-      </w:pPr>
-      <w:r>
-        <w:rPr>
-          <w:rFonts w:ascii="Arial" w:hAnsi="Arial" w:cs="Arial"/>
-          <w:lang w:val="es-MX"/>
-        </w:rPr>
-        <w:t>FRANKLIN PEÑA CUELLAR</w:t>
-      </w:r>
-    </w:p>
-    <w:p>
-      <w:pPr>
-        <w:jc w:val="center"/>
-        <w:rPr>
-          <w:rFonts w:ascii="Arial" w:hAnsi="Arial" w:cs="Arial"/>
-          <w:lang w:val="es-MX"/>
-        </w:rPr>
-      </w:pPr>
-      <w:r>
-        <w:rPr>
-          <w:rFonts w:ascii="Arial" w:hAnsi="Arial" w:cs="Arial"/>
-          <w:lang w:val="es-MX"/>
-        </w:rPr>
-        <w:t xml:space="preserve">WILMER </w:t>
-      </w:r>
-      <w:r>
-        <w:rPr>
-          <w:rFonts w:ascii="Arial" w:hAnsi="Arial" w:cs="Arial"/>
-          <w:lang w:val="es-MX"/>
-        </w:rPr>
-        <w:t>FERNANDO VALBUENA CRUZ</w:t>
-      </w:r>
-    </w:p>
-    <w:p>
-      <w:pPr>
-        <w:jc w:val="center"/>
-        <w:rPr>
-          <w:rFonts w:ascii="Arial" w:hAnsi="Arial" w:cs="Arial"/>
-          <w:lang w:val="es-MX"/>
-        </w:rPr>
-      </w:pPr>
-      <w:r>
-        <w:rPr>
-          <w:rFonts w:ascii="Arial" w:hAnsi="Arial" w:cs="Arial"/>
-          <w:lang w:val="es-MX"/>
-        </w:rPr>
-        <w:t>OSCAR FABIAN ACHURY</w:t>
-      </w:r>
-    </w:p>
-    <w:p>
-      <w:pPr>
-        <w:rPr>
-          <w:rFonts w:ascii="Arial" w:hAnsi="Arial" w:cs="Arial"/>
-          <w:lang w:val="es-MX"/>
-        </w:rPr>
-      </w:pPr>
-    </w:p>
-    <w:p>
-      <w:pPr>
-        <w:rPr>
-          <w:rFonts w:ascii="Arial" w:hAnsi="Arial" w:cs="Arial"/>
+        <w:rPr>
+          <w:lang w:val="es-MX"/>
+        </w:rPr>
+      </w:pPr>
+    </w:p>
+    <w:p>
+      <w:pPr>
+        <w:rPr>
+          <w:lang w:val="es-MX"/>
+        </w:rPr>
+      </w:pPr>
+    </w:p>
+    <w:p>
+      <w:pPr>
+        <w:rPr>
+          <w:lang w:val="es-MX"/>
+        </w:rPr>
+      </w:pPr>
+    </w:p>
+    <w:p>
+      <w:pPr>
+        <w:rPr>
+          <w:lang w:val="es-MX"/>
+        </w:rPr>
+      </w:pPr>
+    </w:p>
+    <w:p>
+      <w:pPr>
+        <w:rPr>
           <w:lang w:val="es-MX"/>
         </w:rPr>
       </w:pPr>
@@ -336,6 +301,627 @@
         <w:br/>
         <w:t>SENA</w:t>
       </w:r>
+      <w:r>
+        <w:rPr>
+          <w:rFonts w:ascii="Arial" w:hAnsi="Arial" w:cs="Arial"/>
+          <w:lang w:val="es-MX"/>
+        </w:rPr>
+        <w:t xml:space="preserve"> 2022</w:t>
+      </w:r>
+    </w:p>
+    <w:p>
+      <w:pPr>
+        <w:pStyle w:val="Cita"/>
+        <w:rPr>
+          <w:rFonts w:ascii="Arial" w:hAnsi="Arial" w:cs="Arial"/>
+          <w:lang w:val="es-MX"/>
+        </w:rPr>
+      </w:pPr>
+    </w:p>
+    <w:p>
+      <w:pPr>
+        <w:pStyle w:val="Cita"/>
+        <w:rPr>
+          <w:rFonts w:ascii="Arial" w:hAnsi="Arial" w:cs="Arial"/>
+          <w:lang w:val="es-MX"/>
+        </w:rPr>
+      </w:pPr>
+    </w:p>
+    <w:sdt>
+      <w:sdtPr>
+        <w:rPr>
+          <w:rFonts w:ascii="Arial" w:hAnsi="Arial" w:cs="Arial"/>
+          <w:sz w:val="28"/>
+          <w:szCs w:val="28"/>
+          <w:lang w:val="es-ES"/>
+        </w:rPr>
+        <w:id w:val="1305196293"/>
+        <w:docPartObj>
+          <w:docPartGallery w:val="Table of Contents"/>
+          <w:docPartUnique/>
+        </w:docPartObj>
+      </w:sdtPr>
+      <w:sdtEndPr>
+        <w:rPr>
+          <w:rFonts w:eastAsiaTheme="minorHAnsi"/>
+          <w:b/>
+          <w:bCs/>
+          <w:color w:val="auto"/>
+          <w:lang w:eastAsia="en-US"/>
+        </w:rPr>
+      </w:sdtEndPr>
+      <w:sdtContent>
+        <w:p>
+          <w:pPr>
+            <w:pStyle w:val="TtuloTDC"/>
+            <w:rPr>
+              <w:rFonts w:ascii="Arial" w:hAnsi="Arial" w:cs="Arial"/>
+              <w:sz w:val="36"/>
+              <w:szCs w:val="36"/>
+            </w:rPr>
+          </w:pPr>
+          <w:r>
+            <w:rPr>
+              <w:rFonts w:ascii="Arial" w:hAnsi="Arial" w:cs="Arial"/>
+              <w:sz w:val="36"/>
+              <w:szCs w:val="36"/>
+              <w:lang w:val="es-ES"/>
+            </w:rPr>
+            <w:t>Contenido</w:t>
+          </w:r>
+        </w:p>
+        <w:p>
+          <w:pPr>
+            <w:pStyle w:val="TDC1"/>
+            <w:tabs>
+              <w:tab w:val="right" w:leader="dot" w:pos="8921"/>
+            </w:tabs>
+            <w:rPr>
+              <w:rFonts w:eastAsiaTheme="minorEastAsia"/>
+              <w:noProof/>
+              <w:lang w:eastAsia="es-CO"/>
+            </w:rPr>
+          </w:pPr>
+          <w:r>
+            <w:rPr>
+              <w:rFonts w:ascii="Arial" w:hAnsi="Arial" w:cs="Arial"/>
+              <w:sz w:val="24"/>
+              <w:szCs w:val="28"/>
+            </w:rPr>
+            <w:fldChar w:fldCharType="begin"/>
+          </w:r>
+          <w:r>
+            <w:rPr>
+              <w:rFonts w:ascii="Arial" w:hAnsi="Arial" w:cs="Arial"/>
+              <w:sz w:val="24"/>
+              <w:szCs w:val="28"/>
+            </w:rPr>
+            <w:instrText xml:space="preserve"> TOC \o "1-3" \h \z \u </w:instrText>
+          </w:r>
+          <w:r>
+            <w:rPr>
+              <w:rFonts w:ascii="Arial" w:hAnsi="Arial" w:cs="Arial"/>
+              <w:sz w:val="24"/>
+              <w:szCs w:val="28"/>
+            </w:rPr>
+            <w:fldChar w:fldCharType="separate"/>
+          </w:r>
+          <w:hyperlink w:anchor="_Toc114419263" w:history="1">
+            <w:r>
+              <w:rPr>
+                <w:rStyle w:val="Hipervnculo"/>
+                <w:noProof/>
+                <w:lang w:val="es-MX"/>
+              </w:rPr>
+              <w:t>PRES</w:t>
+            </w:r>
+            <w:r>
+              <w:rPr>
+                <w:rStyle w:val="Hipervnculo"/>
+                <w:noProof/>
+              </w:rPr>
+              <w:t>ENTACION</w:t>
+            </w:r>
+            <w:r>
+              <w:rPr>
+                <w:noProof/>
+                <w:webHidden/>
+              </w:rPr>
+              <w:tab/>
+            </w:r>
+            <w:r>
+              <w:rPr>
+                <w:noProof/>
+                <w:webHidden/>
+              </w:rPr>
+              <w:fldChar w:fldCharType="begin"/>
+            </w:r>
+            <w:r>
+              <w:rPr>
+                <w:noProof/>
+                <w:webHidden/>
+              </w:rPr>
+              <w:instrText xml:space="preserve"> PAGEREF _Toc114419263 \h </w:instrText>
+            </w:r>
+            <w:r>
+              <w:rPr>
+                <w:noProof/>
+                <w:webHidden/>
+              </w:rPr>
+            </w:r>
+            <w:r>
+              <w:rPr>
+                <w:noProof/>
+                <w:webHidden/>
+              </w:rPr>
+              <w:fldChar w:fldCharType="separate"/>
+            </w:r>
+            <w:r>
+              <w:rPr>
+                <w:noProof/>
+                <w:webHidden/>
+              </w:rPr>
+              <w:t>6</w:t>
+            </w:r>
+            <w:r>
+              <w:rPr>
+                <w:noProof/>
+                <w:webHidden/>
+              </w:rPr>
+              <w:fldChar w:fldCharType="end"/>
+            </w:r>
+          </w:hyperlink>
+        </w:p>
+        <w:p>
+          <w:pPr>
+            <w:pStyle w:val="TDC1"/>
+            <w:tabs>
+              <w:tab w:val="right" w:leader="dot" w:pos="8921"/>
+            </w:tabs>
+            <w:rPr>
+              <w:rFonts w:eastAsiaTheme="minorEastAsia"/>
+              <w:noProof/>
+              <w:lang w:eastAsia="es-CO"/>
+            </w:rPr>
+          </w:pPr>
+          <w:hyperlink w:anchor="_Toc114419264" w:history="1">
+            <w:r>
+              <w:rPr>
+                <w:rStyle w:val="Hipervnculo"/>
+                <w:noProof/>
+              </w:rPr>
+              <w:t>OBJETIVO</w:t>
+            </w:r>
+            <w:r>
+              <w:rPr>
+                <w:noProof/>
+                <w:webHidden/>
+              </w:rPr>
+              <w:tab/>
+            </w:r>
+            <w:r>
+              <w:rPr>
+                <w:noProof/>
+                <w:webHidden/>
+              </w:rPr>
+              <w:fldChar w:fldCharType="begin"/>
+            </w:r>
+            <w:r>
+              <w:rPr>
+                <w:noProof/>
+                <w:webHidden/>
+              </w:rPr>
+              <w:instrText xml:space="preserve"> PAGEREF _Toc114419264 \h </w:instrText>
+            </w:r>
+            <w:r>
+              <w:rPr>
+                <w:noProof/>
+                <w:webHidden/>
+              </w:rPr>
+            </w:r>
+            <w:r>
+              <w:rPr>
+                <w:noProof/>
+                <w:webHidden/>
+              </w:rPr>
+              <w:fldChar w:fldCharType="separate"/>
+            </w:r>
+            <w:r>
+              <w:rPr>
+                <w:noProof/>
+                <w:webHidden/>
+              </w:rPr>
+              <w:t>6</w:t>
+            </w:r>
+            <w:r>
+              <w:rPr>
+                <w:noProof/>
+                <w:webHidden/>
+              </w:rPr>
+              <w:fldChar w:fldCharType="end"/>
+            </w:r>
+          </w:hyperlink>
+        </w:p>
+        <w:p>
+          <w:pPr>
+            <w:pStyle w:val="TDC1"/>
+            <w:tabs>
+              <w:tab w:val="right" w:leader="dot" w:pos="8921"/>
+            </w:tabs>
+            <w:rPr>
+              <w:rFonts w:eastAsiaTheme="minorEastAsia"/>
+              <w:noProof/>
+              <w:lang w:eastAsia="es-CO"/>
+            </w:rPr>
+          </w:pPr>
+          <w:hyperlink w:anchor="_Toc114419265" w:history="1">
+            <w:r>
+              <w:rPr>
+                <w:rStyle w:val="Hipervnculo"/>
+                <w:noProof/>
+              </w:rPr>
+              <w:t>INTRODUCCION</w:t>
+            </w:r>
+            <w:r>
+              <w:rPr>
+                <w:noProof/>
+                <w:webHidden/>
+              </w:rPr>
+              <w:tab/>
+            </w:r>
+            <w:r>
+              <w:rPr>
+                <w:noProof/>
+                <w:webHidden/>
+              </w:rPr>
+              <w:fldChar w:fldCharType="begin"/>
+            </w:r>
+            <w:r>
+              <w:rPr>
+                <w:noProof/>
+                <w:webHidden/>
+              </w:rPr>
+              <w:instrText xml:space="preserve"> PAGEREF _Toc114419265 \h </w:instrText>
+            </w:r>
+            <w:r>
+              <w:rPr>
+                <w:noProof/>
+                <w:webHidden/>
+              </w:rPr>
+            </w:r>
+            <w:r>
+              <w:rPr>
+                <w:noProof/>
+                <w:webHidden/>
+              </w:rPr>
+              <w:fldChar w:fldCharType="separate"/>
+            </w:r>
+            <w:r>
+              <w:rPr>
+                <w:noProof/>
+                <w:webHidden/>
+              </w:rPr>
+              <w:t>7</w:t>
+            </w:r>
+            <w:r>
+              <w:rPr>
+                <w:noProof/>
+                <w:webHidden/>
+              </w:rPr>
+              <w:fldChar w:fldCharType="end"/>
+            </w:r>
+          </w:hyperlink>
+        </w:p>
+        <w:p>
+          <w:pPr>
+            <w:pStyle w:val="TDC1"/>
+            <w:tabs>
+              <w:tab w:val="right" w:leader="dot" w:pos="8921"/>
+            </w:tabs>
+            <w:rPr>
+              <w:rFonts w:eastAsiaTheme="minorEastAsia"/>
+              <w:noProof/>
+              <w:lang w:eastAsia="es-CO"/>
+            </w:rPr>
+          </w:pPr>
+          <w:hyperlink w:anchor="_Toc114419266" w:history="1">
+            <w:r>
+              <w:rPr>
+                <w:rStyle w:val="Hipervnculo"/>
+                <w:noProof/>
+              </w:rPr>
+              <w:t>REQUERIMIENTOS TECNICOS</w:t>
+            </w:r>
+            <w:r>
+              <w:rPr>
+                <w:noProof/>
+                <w:webHidden/>
+              </w:rPr>
+              <w:tab/>
+            </w:r>
+            <w:r>
+              <w:rPr>
+                <w:noProof/>
+                <w:webHidden/>
+              </w:rPr>
+              <w:fldChar w:fldCharType="begin"/>
+            </w:r>
+            <w:r>
+              <w:rPr>
+                <w:noProof/>
+                <w:webHidden/>
+              </w:rPr>
+              <w:instrText xml:space="preserve"> PAGEREF _Toc114419266 \h </w:instrText>
+            </w:r>
+            <w:r>
+              <w:rPr>
+                <w:noProof/>
+                <w:webHidden/>
+              </w:rPr>
+            </w:r>
+            <w:r>
+              <w:rPr>
+                <w:noProof/>
+                <w:webHidden/>
+              </w:rPr>
+              <w:fldChar w:fldCharType="separate"/>
+            </w:r>
+            <w:r>
+              <w:rPr>
+                <w:noProof/>
+                <w:webHidden/>
+              </w:rPr>
+              <w:t>7</w:t>
+            </w:r>
+            <w:r>
+              <w:rPr>
+                <w:noProof/>
+                <w:webHidden/>
+              </w:rPr>
+              <w:fldChar w:fldCharType="end"/>
+            </w:r>
+          </w:hyperlink>
+        </w:p>
+        <w:p>
+          <w:pPr>
+            <w:pStyle w:val="TDC1"/>
+            <w:tabs>
+              <w:tab w:val="right" w:leader="dot" w:pos="8921"/>
+            </w:tabs>
+            <w:rPr>
+              <w:rFonts w:eastAsiaTheme="minorEastAsia"/>
+              <w:noProof/>
+              <w:lang w:eastAsia="es-CO"/>
+            </w:rPr>
+          </w:pPr>
+          <w:hyperlink w:anchor="_Toc114419267" w:history="1">
+            <w:r>
+              <w:rPr>
+                <w:rStyle w:val="Hipervnculo"/>
+                <w:noProof/>
+              </w:rPr>
+              <w:t>HERRAMIENTAS UTILIZADAS PARA EL DESARROLLO</w:t>
+            </w:r>
+            <w:r>
+              <w:rPr>
+                <w:noProof/>
+                <w:webHidden/>
+              </w:rPr>
+              <w:tab/>
+            </w:r>
+            <w:r>
+              <w:rPr>
+                <w:noProof/>
+                <w:webHidden/>
+              </w:rPr>
+              <w:fldChar w:fldCharType="begin"/>
+            </w:r>
+            <w:r>
+              <w:rPr>
+                <w:noProof/>
+                <w:webHidden/>
+              </w:rPr>
+              <w:instrText xml:space="preserve"> PAGEREF _Toc114419267 \h </w:instrText>
+            </w:r>
+            <w:r>
+              <w:rPr>
+                <w:noProof/>
+                <w:webHidden/>
+              </w:rPr>
+            </w:r>
+            <w:r>
+              <w:rPr>
+                <w:noProof/>
+                <w:webHidden/>
+              </w:rPr>
+              <w:fldChar w:fldCharType="separate"/>
+            </w:r>
+            <w:r>
+              <w:rPr>
+                <w:noProof/>
+                <w:webHidden/>
+              </w:rPr>
+              <w:t>8</w:t>
+            </w:r>
+            <w:r>
+              <w:rPr>
+                <w:noProof/>
+                <w:webHidden/>
+              </w:rPr>
+              <w:fldChar w:fldCharType="end"/>
+            </w:r>
+          </w:hyperlink>
+        </w:p>
+        <w:p>
+          <w:r>
+            <w:rPr>
+              <w:rFonts w:ascii="Arial" w:hAnsi="Arial" w:cs="Arial"/>
+              <w:b/>
+              <w:bCs/>
+              <w:sz w:val="24"/>
+              <w:szCs w:val="28"/>
+              <w:lang w:val="es-ES"/>
+            </w:rPr>
+            <w:fldChar w:fldCharType="end"/>
+          </w:r>
+        </w:p>
+      </w:sdtContent>
+    </w:sdt>
+    <w:p>
+      <w:pPr>
+        <w:rPr>
+          <w:lang w:val="es-MX"/>
+        </w:rPr>
+      </w:pPr>
+    </w:p>
+    <w:p>
+      <w:pPr>
+        <w:rPr>
+          <w:lang w:val="es-MX"/>
+        </w:rPr>
+      </w:pPr>
+    </w:p>
+    <w:p>
+      <w:pPr>
+        <w:rPr>
+          <w:lang w:val="es-MX"/>
+        </w:rPr>
+      </w:pPr>
+    </w:p>
+    <w:p>
+      <w:pPr>
+        <w:rPr>
+          <w:lang w:val="es-MX"/>
+        </w:rPr>
+      </w:pPr>
+    </w:p>
+    <w:p>
+      <w:pPr>
+        <w:rPr>
+          <w:lang w:val="es-MX"/>
+        </w:rPr>
+      </w:pPr>
+    </w:p>
+    <w:p>
+      <w:pPr>
+        <w:rPr>
+          <w:lang w:val="es-MX"/>
+        </w:rPr>
+      </w:pPr>
+    </w:p>
+    <w:p>
+      <w:pPr>
+        <w:rPr>
+          <w:lang w:val="es-MX"/>
+        </w:rPr>
+      </w:pPr>
+    </w:p>
+    <w:p>
+      <w:pPr>
+        <w:rPr>
+          <w:lang w:val="es-MX"/>
+        </w:rPr>
+      </w:pPr>
+    </w:p>
+    <w:p>
+      <w:pPr>
+        <w:rPr>
+          <w:lang w:val="es-MX"/>
+        </w:rPr>
+      </w:pPr>
+    </w:p>
+    <w:p>
+      <w:pPr>
+        <w:rPr>
+          <w:lang w:val="es-MX"/>
+        </w:rPr>
+      </w:pPr>
+    </w:p>
+    <w:p>
+      <w:pPr>
+        <w:rPr>
+          <w:lang w:val="es-MX"/>
+        </w:rPr>
+      </w:pPr>
+    </w:p>
+    <w:p>
+      <w:pPr>
+        <w:rPr>
+          <w:lang w:val="es-MX"/>
+        </w:rPr>
+      </w:pPr>
+    </w:p>
+    <w:p>
+      <w:pPr>
+        <w:rPr>
+          <w:lang w:val="es-MX"/>
+        </w:rPr>
+      </w:pPr>
+    </w:p>
+    <w:p>
+      <w:pPr>
+        <w:rPr>
+          <w:lang w:val="es-MX"/>
+        </w:rPr>
+      </w:pPr>
+    </w:p>
+    <w:p>
+      <w:pPr>
+        <w:rPr>
+          <w:lang w:val="es-MX"/>
+        </w:rPr>
+      </w:pPr>
+    </w:p>
+    <w:p>
+      <w:pPr>
+        <w:rPr>
+          <w:lang w:val="es-MX"/>
+        </w:rPr>
+      </w:pPr>
+    </w:p>
+    <w:p>
+      <w:pPr>
+        <w:rPr>
+          <w:lang w:val="es-MX"/>
+        </w:rPr>
+      </w:pPr>
+    </w:p>
+    <w:p>
+      <w:pPr>
+        <w:rPr>
+          <w:lang w:val="es-MX"/>
+        </w:rPr>
+      </w:pPr>
+    </w:p>
+    <w:p>
+      <w:pPr>
+        <w:rPr>
+          <w:lang w:val="es-MX"/>
+        </w:rPr>
+      </w:pPr>
+    </w:p>
+    <w:p>
+      <w:pPr>
+        <w:rPr>
+          <w:lang w:val="es-MX"/>
+        </w:rPr>
+      </w:pPr>
+    </w:p>
+    <w:p>
+      <w:pPr>
+        <w:rPr>
+          <w:lang w:val="es-MX"/>
+        </w:rPr>
+      </w:pPr>
+    </w:p>
+    <w:p>
+      <w:pPr>
+        <w:jc w:val="center"/>
+        <w:rPr>
+          <w:rFonts w:ascii="Arial" w:hAnsi="Arial" w:cs="Arial"/>
+          <w:lang w:val="es-MX"/>
+        </w:rPr>
+      </w:pPr>
     </w:p>
     <w:p>
       <w:pPr>
@@ -357,7 +943,6 @@
           <w:szCs w:val="28"/>
           <w:lang w:eastAsia="es-CO"/>
         </w:rPr>
-        <w:lastRenderedPageBreak/>
         <mc:AlternateContent>
           <mc:Choice Requires="wpg">
             <w:drawing>
@@ -1003,78 +1588,6 @@
       <w:pPr>
         <w:rPr>
           <w:rFonts w:ascii="Arial" w:hAnsi="Arial" w:cs="Arial"/>
-          <w:lang w:val="es-MX"/>
-        </w:rPr>
-      </w:pPr>
-    </w:p>
-    <w:p>
-      <w:pPr>
-        <w:rPr>
-          <w:rFonts w:ascii="Arial" w:hAnsi="Arial" w:cs="Arial"/>
-          <w:lang w:val="es-MX"/>
-        </w:rPr>
-      </w:pPr>
-    </w:p>
-    <w:p>
-      <w:pPr>
-        <w:rPr>
-          <w:rFonts w:ascii="Arial" w:hAnsi="Arial" w:cs="Arial"/>
-          <w:lang w:val="es-MX"/>
-        </w:rPr>
-      </w:pPr>
-    </w:p>
-    <w:p>
-      <w:pPr>
-        <w:rPr>
-          <w:rFonts w:ascii="Arial" w:hAnsi="Arial" w:cs="Arial"/>
-          <w:lang w:val="es-MX"/>
-        </w:rPr>
-      </w:pPr>
-    </w:p>
-    <w:p>
-      <w:pPr>
-        <w:rPr>
-          <w:rFonts w:ascii="Arial" w:hAnsi="Arial" w:cs="Arial"/>
-          <w:lang w:val="es-MX"/>
-        </w:rPr>
-      </w:pPr>
-    </w:p>
-    <w:p>
-      <w:pPr>
-        <w:rPr>
-          <w:rFonts w:ascii="Arial" w:hAnsi="Arial" w:cs="Arial"/>
-          <w:lang w:val="es-MX"/>
-        </w:rPr>
-      </w:pPr>
-    </w:p>
-    <w:p>
-      <w:pPr>
-        <w:rPr>
-          <w:rFonts w:ascii="Arial" w:hAnsi="Arial" w:cs="Arial"/>
-          <w:lang w:val="es-MX"/>
-        </w:rPr>
-      </w:pPr>
-    </w:p>
-    <w:p>
-      <w:pPr>
-        <w:rPr>
-          <w:rFonts w:ascii="Arial" w:hAnsi="Arial" w:cs="Arial"/>
-          <w:lang w:val="es-MX"/>
-        </w:rPr>
-      </w:pPr>
-    </w:p>
-    <w:p>
-      <w:pPr>
-        <w:rPr>
-          <w:rFonts w:ascii="Arial" w:hAnsi="Arial" w:cs="Arial"/>
-          <w:lang w:val="es-MX"/>
-        </w:rPr>
-      </w:pPr>
-    </w:p>
-    <w:p>
-      <w:pPr>
-        <w:rPr>
-          <w:rFonts w:ascii="Arial" w:hAnsi="Arial" w:cs="Arial"/>
           <w:b/>
           <w:sz w:val="28"/>
           <w:szCs w:val="28"/>
@@ -1091,6 +1604,7 @@
           <w:szCs w:val="28"/>
           <w:lang w:eastAsia="es-CO"/>
         </w:rPr>
+        <w:lastRenderedPageBreak/>
         <mc:AlternateContent>
           <mc:Choice Requires="wpg">
             <w:drawing>
@@ -1827,7 +2341,6 @@
           <w:rFonts w:ascii="Arial" w:hAnsi="Arial" w:cs="Arial"/>
           <w:lang w:val="es-MX"/>
         </w:rPr>
-        <w:lastRenderedPageBreak/>
         <w:t xml:space="preserve">TABLA </w:t>
       </w:r>
       <w:r>
@@ -2102,6 +2615,7 @@
           <w:rFonts w:ascii="Arial" w:hAnsi="Arial" w:cs="Arial"/>
           <w:lang w:val="es-MX"/>
         </w:rPr>
+        <w:lastRenderedPageBreak/>
         <w:t>TABLA</w:t>
       </w:r>
       <w:r>
@@ -2716,7 +3230,6 @@
           <w:rFonts w:ascii="Arial" w:hAnsi="Arial" w:cs="Arial"/>
           <w:lang w:val="es-MX"/>
         </w:rPr>
-        <w:lastRenderedPageBreak/>
         <w:br/>
       </w:r>
       <w:r>
@@ -2820,23 +3333,29 @@
       <w:pPr>
         <w:rPr>
           <w:rFonts w:ascii="Arial" w:hAnsi="Arial" w:cs="Arial"/>
-          <w:b/>
-          <w:color w:val="2F5496" w:themeColor="accent5" w:themeShade="BF"/>
-          <w:sz w:val="28"/>
-          <w:szCs w:val="28"/>
-          <w:lang w:val="es-MX"/>
-        </w:rPr>
-      </w:pPr>
-      <w:r>
-        <w:rPr>
-          <w:rFonts w:ascii="Arial" w:hAnsi="Arial" w:cs="Arial"/>
-          <w:b/>
+          <w:lang w:val="es-MX"/>
+        </w:rPr>
+      </w:pPr>
+    </w:p>
+    <w:p>
+      <w:pPr>
+        <w:rPr>
+          <w:rFonts w:ascii="Arial" w:hAnsi="Arial" w:cs="Arial"/>
+          <w:lang w:val="es-MX"/>
+        </w:rPr>
+      </w:pPr>
+    </w:p>
+    <w:bookmarkStart w:id="0" w:name="_Toc114419263"/>
+    <w:p>
+      <w:pPr>
+        <w:pStyle w:val="Ttulo1"/>
+      </w:pPr>
+      <w:r>
+        <w:rPr>
           <w:noProof/>
-          <w:color w:val="2F5496" w:themeColor="accent5" w:themeShade="BF"/>
-          <w:sz w:val="28"/>
-          <w:szCs w:val="28"/>
           <w:lang w:eastAsia="es-CO"/>
         </w:rPr>
+        <w:lastRenderedPageBreak/>
         <mc:AlternateContent>
           <mc:Choice Requires="wpg">
             <w:drawing>
@@ -2974,22 +3493,22 @@
       </w:r>
       <w:r>
         <w:rPr>
+          <w:lang w:val="es-MX"/>
+        </w:rPr>
+        <w:t>PRES</w:t>
+      </w:r>
+      <w:r>
+        <w:t>ENTACION</w:t>
+      </w:r>
+      <w:bookmarkEnd w:id="0"/>
+    </w:p>
+    <w:p>
+      <w:pPr>
+        <w:jc w:val="center"/>
+        <w:rPr>
           <w:rFonts w:ascii="Arial" w:hAnsi="Arial" w:cs="Arial"/>
           <w:b/>
-          <w:color w:val="2F5496" w:themeColor="accent5" w:themeShade="BF"/>
-          <w:sz w:val="28"/>
-          <w:szCs w:val="28"/>
-          <w:lang w:val="es-MX"/>
-        </w:rPr>
-        <w:t>PRESENTACION</w:t>
-      </w:r>
-    </w:p>
-    <w:p>
-      <w:pPr>
-        <w:jc w:val="center"/>
-        <w:rPr>
-          <w:rFonts w:ascii="Arial" w:hAnsi="Arial" w:cs="Arial"/>
-          <w:b/>
+          <w:u w:val="single"/>
           <w:lang w:val="es-MX"/>
         </w:rPr>
       </w:pPr>
@@ -3050,171 +3569,14 @@
         </w:rPr>
       </w:pPr>
     </w:p>
-    <w:p>
-      <w:pPr>
-        <w:rPr>
-          <w:rFonts w:ascii="Arial" w:hAnsi="Arial" w:cs="Arial"/>
-        </w:rPr>
-      </w:pPr>
-    </w:p>
-    <w:p>
-      <w:pPr>
-        <w:rPr>
-          <w:rFonts w:ascii="Arial" w:hAnsi="Arial" w:cs="Arial"/>
-        </w:rPr>
-      </w:pPr>
-    </w:p>
-    <w:p>
-      <w:pPr>
-        <w:rPr>
-          <w:rFonts w:ascii="Arial" w:hAnsi="Arial" w:cs="Arial"/>
-        </w:rPr>
-      </w:pPr>
-    </w:p>
-    <w:p>
-      <w:pPr>
-        <w:rPr>
-          <w:rFonts w:ascii="Arial" w:hAnsi="Arial" w:cs="Arial"/>
-        </w:rPr>
-      </w:pPr>
-    </w:p>
-    <w:p>
-      <w:pPr>
-        <w:rPr>
-          <w:rFonts w:ascii="Arial" w:hAnsi="Arial" w:cs="Arial"/>
-        </w:rPr>
-      </w:pPr>
-    </w:p>
-    <w:p>
-      <w:pPr>
-        <w:rPr>
-          <w:rFonts w:ascii="Arial" w:hAnsi="Arial" w:cs="Arial"/>
-        </w:rPr>
-      </w:pPr>
-    </w:p>
-    <w:p>
-      <w:pPr>
-        <w:rPr>
-          <w:rFonts w:ascii="Arial" w:hAnsi="Arial" w:cs="Arial"/>
-        </w:rPr>
-      </w:pPr>
-    </w:p>
-    <w:p>
-      <w:pPr>
-        <w:rPr>
-          <w:rFonts w:ascii="Arial" w:hAnsi="Arial" w:cs="Arial"/>
-        </w:rPr>
-      </w:pPr>
-    </w:p>
-    <w:p>
-      <w:pPr>
-        <w:rPr>
-          <w:rFonts w:ascii="Arial" w:hAnsi="Arial" w:cs="Arial"/>
-        </w:rPr>
-      </w:pPr>
-    </w:p>
-    <w:p>
-      <w:pPr>
-        <w:rPr>
-          <w:rFonts w:ascii="Arial" w:hAnsi="Arial" w:cs="Arial"/>
-        </w:rPr>
-      </w:pPr>
-    </w:p>
-    <w:p>
-      <w:pPr>
-        <w:rPr>
-          <w:rFonts w:ascii="Arial" w:hAnsi="Arial" w:cs="Arial"/>
-        </w:rPr>
-      </w:pPr>
-    </w:p>
-    <w:p>
-      <w:pPr>
-        <w:rPr>
-          <w:rFonts w:ascii="Arial" w:hAnsi="Arial" w:cs="Arial"/>
-        </w:rPr>
-      </w:pPr>
-    </w:p>
-    <w:p>
-      <w:pPr>
-        <w:rPr>
-          <w:rFonts w:ascii="Arial" w:hAnsi="Arial" w:cs="Arial"/>
-        </w:rPr>
-      </w:pPr>
-    </w:p>
-    <w:p>
-      <w:pPr>
-        <w:rPr>
-          <w:rFonts w:ascii="Arial" w:hAnsi="Arial" w:cs="Arial"/>
-        </w:rPr>
-      </w:pPr>
-    </w:p>
-    <w:p>
-      <w:pPr>
-        <w:rPr>
-          <w:rFonts w:ascii="Arial" w:hAnsi="Arial" w:cs="Arial"/>
-        </w:rPr>
-      </w:pPr>
-    </w:p>
-    <w:p>
-      <w:pPr>
-        <w:rPr>
-          <w:rFonts w:ascii="Arial" w:hAnsi="Arial" w:cs="Arial"/>
-        </w:rPr>
-      </w:pPr>
-    </w:p>
-    <w:p>
-      <w:pPr>
-        <w:rPr>
-          <w:rFonts w:ascii="Arial" w:hAnsi="Arial" w:cs="Arial"/>
-        </w:rPr>
-      </w:pPr>
-    </w:p>
-    <w:p>
-      <w:pPr>
-        <w:rPr>
-          <w:rFonts w:ascii="Arial" w:hAnsi="Arial" w:cs="Arial"/>
-        </w:rPr>
-      </w:pPr>
-    </w:p>
-    <w:p>
-      <w:pPr>
-        <w:rPr>
-          <w:rFonts w:ascii="Arial" w:hAnsi="Arial" w:cs="Arial"/>
-        </w:rPr>
-      </w:pPr>
-    </w:p>
-    <w:p>
-      <w:pPr>
-        <w:rPr>
-          <w:rFonts w:ascii="Arial" w:hAnsi="Arial" w:cs="Arial"/>
-        </w:rPr>
-      </w:pPr>
-    </w:p>
-    <w:p>
-      <w:pPr>
-        <w:rPr>
-          <w:rFonts w:ascii="Arial" w:hAnsi="Arial" w:cs="Arial"/>
-        </w:rPr>
-      </w:pPr>
-    </w:p>
-    <w:p>
-      <w:pPr>
-        <w:rPr>
-          <w:rFonts w:ascii="Arial" w:hAnsi="Arial" w:cs="Arial"/>
-          <w:b/>
-          <w:color w:val="5B9BD5" w:themeColor="accent1"/>
-          <w:sz w:val="28"/>
-          <w:szCs w:val="28"/>
-        </w:rPr>
-      </w:pPr>
-      <w:r>
-        <w:rPr>
-          <w:rFonts w:ascii="Arial" w:hAnsi="Arial" w:cs="Arial"/>
-          <w:b/>
+    <w:bookmarkStart w:id="1" w:name="_Toc114419264"/>
+    <w:p>
+      <w:pPr>
+        <w:pStyle w:val="Ttulo1"/>
+      </w:pPr>
+      <w:r>
+        <w:rPr>
           <w:noProof/>
-          <w:color w:val="5B9BD5" w:themeColor="accent1"/>
-          <w:sz w:val="28"/>
-          <w:szCs w:val="28"/>
           <w:lang w:eastAsia="es-CO"/>
         </w:rPr>
         <mc:AlternateContent>
@@ -3353,15 +3715,18 @@
         </mc:AlternateContent>
       </w:r>
       <w:r>
+        <w:t>OBJETIVO</w:t>
+      </w:r>
+      <w:bookmarkEnd w:id="1"/>
+    </w:p>
+    <w:p>
+      <w:pPr>
+        <w:jc w:val="center"/>
         <w:rPr>
           <w:rFonts w:ascii="Arial" w:hAnsi="Arial" w:cs="Arial"/>
           <w:b/>
-          <w:color w:val="5B9BD5" w:themeColor="accent1"/>
-          <w:sz w:val="28"/>
-          <w:szCs w:val="28"/>
-        </w:rPr>
-        <w:t>OBJETIVO</w:t>
-      </w:r>
+        </w:rPr>
+      </w:pPr>
     </w:p>
     <w:p>
       <w:pPr>
@@ -3374,27 +3739,17 @@
     </w:p>
     <w:p>
       <w:pPr>
-        <w:jc w:val="center"/>
-        <w:rPr>
-          <w:rFonts w:ascii="Arial" w:hAnsi="Arial" w:cs="Arial"/>
-          <w:b/>
-        </w:rPr>
-      </w:pPr>
-    </w:p>
-    <w:p>
-      <w:pPr>
-        <w:jc w:val="both"/>
-        <w:rPr>
-          <w:rFonts w:ascii="Arial" w:hAnsi="Arial" w:cs="Arial"/>
-        </w:rPr>
-      </w:pPr>
-      <w:r>
-        <w:rPr>
-          <w:rFonts w:ascii="Arial" w:hAnsi="Arial" w:cs="Arial"/>
-          <w:sz w:val="24"/>
-          <w:szCs w:val="24"/>
-        </w:rPr>
-        <w:t xml:space="preserve">Brindarle información específica al usuario acerca </w:t>
+        <w:rPr>
+          <w:rFonts w:ascii="Arial" w:hAnsi="Arial" w:cs="Arial"/>
+        </w:rPr>
+      </w:pPr>
+      <w:r>
+        <w:rPr>
+          <w:rFonts w:ascii="Arial" w:hAnsi="Arial" w:cs="Arial"/>
+          <w:sz w:val="24"/>
+          <w:szCs w:val="24"/>
+        </w:rPr>
+        <w:t xml:space="preserve">Brindar información específica al usuario acerca </w:t>
       </w:r>
       <w:r>
         <w:rPr>
@@ -3410,7 +3765,23 @@
           <w:sz w:val="24"/>
           <w:szCs w:val="24"/>
         </w:rPr>
-        <w:t xml:space="preserve"> la instalación del sistema.</w:t>
+        <w:t xml:space="preserve"> la instalación del</w:t>
+      </w:r>
+      <w:r>
+        <w:rPr>
+          <w:rFonts w:ascii="Arial" w:hAnsi="Arial" w:cs="Arial"/>
+          <w:sz w:val="24"/>
+          <w:szCs w:val="24"/>
+        </w:rPr>
+        <w:t xml:space="preserve"> </w:t>
+      </w:r>
+      <w:r>
+        <w:rPr>
+          <w:rFonts w:ascii="Arial" w:hAnsi="Arial" w:cs="Arial"/>
+          <w:sz w:val="24"/>
+          <w:szCs w:val="24"/>
+        </w:rPr>
+        <w:t>sistema.</w:t>
       </w:r>
       <w:r>
         <w:rPr>
@@ -3423,7 +3794,27 @@
           <w:rFonts w:ascii="Arial" w:hAnsi="Arial" w:cs="Arial"/>
         </w:rPr>
         <w:br/>
-        <w:t>ESPECIFICOS:</w:t>
+      </w:r>
+      <w:r>
+        <w:rPr>
+          <w:rFonts w:ascii="Arial" w:hAnsi="Arial" w:cs="Arial"/>
+          <w:sz w:val="24"/>
+        </w:rPr>
+        <w:t xml:space="preserve">Objetivos </w:t>
+      </w:r>
+      <w:r>
+        <w:rPr>
+          <w:rFonts w:ascii="Arial" w:hAnsi="Arial" w:cs="Arial"/>
+          <w:sz w:val="24"/>
+        </w:rPr>
+        <w:t>Específicos</w:t>
+      </w:r>
+      <w:r>
+        <w:rPr>
+          <w:rFonts w:ascii="Arial" w:hAnsi="Arial" w:cs="Arial"/>
+          <w:sz w:val="24"/>
+        </w:rPr>
+        <w:t>:</w:t>
       </w:r>
       <w:r>
         <w:rPr>
@@ -3630,7 +4021,6 @@
     <w:p>
       <w:pPr>
         <w:pStyle w:val="Prrafodelista"/>
-        <w:jc w:val="both"/>
         <w:rPr>
           <w:rFonts w:ascii="Arial" w:hAnsi="Arial" w:cs="Arial"/>
           <w:sz w:val="24"/>
@@ -4081,72 +4471,17 @@
         </w:rPr>
       </w:pPr>
     </w:p>
-    <w:p>
-      <w:pPr>
-        <w:rPr>
-          <w:rFonts w:ascii="Arial" w:hAnsi="Arial" w:cs="Arial"/>
-        </w:rPr>
-      </w:pPr>
-    </w:p>
-    <w:p>
-      <w:pPr>
-        <w:rPr>
-          <w:rFonts w:ascii="Arial" w:hAnsi="Arial" w:cs="Arial"/>
-        </w:rPr>
-      </w:pPr>
-    </w:p>
-    <w:p>
-      <w:pPr>
-        <w:rPr>
-          <w:rFonts w:ascii="Arial" w:hAnsi="Arial" w:cs="Arial"/>
-        </w:rPr>
-      </w:pPr>
-    </w:p>
-    <w:p>
-      <w:pPr>
-        <w:rPr>
-          <w:rFonts w:ascii="Arial" w:hAnsi="Arial" w:cs="Arial"/>
-        </w:rPr>
-      </w:pPr>
-    </w:p>
-    <w:p>
-      <w:pPr>
-        <w:rPr>
-          <w:rFonts w:ascii="Arial" w:hAnsi="Arial" w:cs="Arial"/>
-        </w:rPr>
-      </w:pPr>
-    </w:p>
-    <w:p>
-      <w:pPr>
-        <w:rPr>
-          <w:rFonts w:ascii="Arial" w:hAnsi="Arial" w:cs="Arial"/>
-        </w:rPr>
-      </w:pPr>
-    </w:p>
-    <w:p>
-      <w:pPr>
-        <w:rPr>
-          <w:rFonts w:ascii="Arial" w:hAnsi="Arial" w:cs="Arial"/>
-        </w:rPr>
-      </w:pPr>
-    </w:p>
-    <w:p>
-      <w:pPr>
-        <w:rPr>
-          <w:rFonts w:ascii="Arial" w:hAnsi="Arial" w:cs="Arial"/>
-          <w:b/>
-        </w:rPr>
-      </w:pPr>
-      <w:r>
-        <w:rPr>
-          <w:rFonts w:ascii="Arial" w:hAnsi="Arial" w:cs="Arial"/>
-          <w:b/>
+    <w:bookmarkStart w:id="2" w:name="_Toc114419265"/>
+    <w:p>
+      <w:pPr>
+        <w:pStyle w:val="Ttulo1"/>
+      </w:pPr>
+      <w:r>
+        <w:rPr>
           <w:noProof/>
-          <w:color w:val="5B9BD5" w:themeColor="accent1"/>
-          <w:sz w:val="28"/>
-          <w:szCs w:val="28"/>
           <w:lang w:eastAsia="es-CO"/>
         </w:rPr>
+        <w:lastRenderedPageBreak/>
         <mc:AlternateContent>
           <mc:Choice Requires="wpg">
             <w:drawing>
@@ -4283,15 +4618,18 @@
         </mc:AlternateContent>
       </w:r>
       <w:r>
+        <w:t>INTRODUCCION</w:t>
+      </w:r>
+      <w:bookmarkEnd w:id="2"/>
+    </w:p>
+    <w:p>
+      <w:pPr>
+        <w:jc w:val="center"/>
         <w:rPr>
           <w:rFonts w:ascii="Arial" w:hAnsi="Arial" w:cs="Arial"/>
           <w:b/>
-          <w:color w:val="5B9BD5" w:themeColor="accent1"/>
-          <w:sz w:val="28"/>
-          <w:szCs w:val="28"/>
-        </w:rPr>
-        <w:t>INTRODUCCION</w:t>
-      </w:r>
+        </w:rPr>
+      </w:pPr>
     </w:p>
     <w:p>
       <w:pPr>
@@ -4304,20 +4642,11 @@
     </w:p>
     <w:p>
       <w:pPr>
-        <w:jc w:val="center"/>
-        <w:rPr>
-          <w:rFonts w:ascii="Arial" w:hAnsi="Arial" w:cs="Arial"/>
-          <w:b/>
-        </w:rPr>
-      </w:pPr>
-    </w:p>
-    <w:p>
-      <w:pPr>
-        <w:jc w:val="both"/>
-        <w:rPr>
-          <w:rFonts w:ascii="Arial" w:hAnsi="Arial" w:cs="Arial"/>
-          <w:sz w:val="24"/>
-          <w:szCs w:val="24"/>
+        <w:rPr>
+          <w:rFonts w:ascii="Arial" w:hAnsi="Arial" w:cs="Arial"/>
+          <w:sz w:val="24"/>
+          <w:szCs w:val="24"/>
+          <w:u w:val="single"/>
         </w:rPr>
       </w:pPr>
       <w:r>
@@ -4342,7 +4671,23 @@
           <w:sz w:val="24"/>
           <w:szCs w:val="24"/>
         </w:rPr>
-        <w:t>unas mínimas bases de sistemas, pueda reali</w:t>
+        <w:t>una mínima base de sistemas</w:t>
+      </w:r>
+      <w:r>
+        <w:rPr>
+          <w:rFonts w:ascii="Arial" w:hAnsi="Arial" w:cs="Arial"/>
+          <w:sz w:val="24"/>
+          <w:szCs w:val="24"/>
+        </w:rPr>
+        <w:t xml:space="preserve"> y </w:t>
+      </w:r>
+      <w:r>
+        <w:rPr>
+          <w:rFonts w:ascii="Arial" w:hAnsi="Arial" w:cs="Arial"/>
+          <w:sz w:val="24"/>
+          <w:szCs w:val="24"/>
+        </w:rPr>
+        <w:t>pueda reali</w:t>
       </w:r>
       <w:r>
         <w:rPr>
@@ -4366,12 +4711,35 @@
           <w:sz w:val="24"/>
           <w:szCs w:val="24"/>
         </w:rPr>
-        <w:t>tración de información y agendamiento de citas médicas.</w:t>
-      </w:r>
-    </w:p>
-    <w:p>
-      <w:pPr>
-        <w:jc w:val="both"/>
+        <w:t>tración de informa</w:t>
+      </w:r>
+      <w:r>
+        <w:rPr>
+          <w:rFonts w:ascii="Arial" w:hAnsi="Arial" w:cs="Arial"/>
+          <w:sz w:val="24"/>
+          <w:szCs w:val="24"/>
+        </w:rPr>
+        <w:t>ción</w:t>
+      </w:r>
+      <w:r>
+        <w:rPr>
+          <w:rFonts w:ascii="Arial" w:hAnsi="Arial" w:cs="Arial"/>
+          <w:sz w:val="24"/>
+          <w:szCs w:val="24"/>
+        </w:rPr>
+        <w:t xml:space="preserve"> de parqueo de alimentadores de Masivo Capital de Bogotá</w:t>
+      </w:r>
+      <w:r>
+        <w:rPr>
+          <w:rFonts w:ascii="Arial" w:hAnsi="Arial" w:cs="Arial"/>
+          <w:sz w:val="24"/>
+          <w:szCs w:val="24"/>
+        </w:rPr>
+        <w:t>.</w:t>
+      </w:r>
+    </w:p>
+    <w:p>
+      <w:pPr>
         <w:rPr>
           <w:rFonts w:ascii="Arial" w:hAnsi="Arial" w:cs="Arial"/>
           <w:sz w:val="24"/>
@@ -4395,50 +4763,15 @@
         </w:rPr>
       </w:pPr>
     </w:p>
-    <w:p>
-      <w:pPr>
-        <w:rPr>
-          <w:rFonts w:ascii="Arial" w:hAnsi="Arial" w:cs="Arial"/>
-        </w:rPr>
-      </w:pPr>
-    </w:p>
     <w:p/>
-    <w:p/>
-    <w:p/>
-    <w:p/>
-    <w:p/>
-    <w:p/>
-    <w:p/>
-    <w:p/>
-    <w:p/>
-    <w:p/>
-    <w:p/>
-    <w:p/>
-    <w:p/>
-    <w:p/>
-    <w:p/>
-    <w:p/>
-    <w:p/>
-    <w:p/>
-    <w:p/>
-    <w:p>
-      <w:pPr>
-        <w:rPr>
-          <w:rFonts w:ascii="Arial" w:hAnsi="Arial" w:cs="Arial"/>
-          <w:b/>
-          <w:color w:val="5B9BD5" w:themeColor="accent1"/>
-          <w:sz w:val="28"/>
-          <w:szCs w:val="28"/>
-        </w:rPr>
-      </w:pPr>
-      <w:r>
-        <w:rPr>
-          <w:rFonts w:ascii="Arial" w:hAnsi="Arial" w:cs="Arial"/>
-          <w:b/>
+    <w:bookmarkStart w:id="3" w:name="_Toc114419266"/>
+    <w:p>
+      <w:pPr>
+        <w:pStyle w:val="Ttulo1"/>
+      </w:pPr>
+      <w:r>
+        <w:rPr>
           <w:noProof/>
-          <w:color w:val="5B9BD5" w:themeColor="accent1"/>
-          <w:sz w:val="28"/>
-          <w:szCs w:val="28"/>
           <w:lang w:eastAsia="es-CO"/>
         </w:rPr>
         <mc:AlternateContent>
@@ -4585,15 +4918,9 @@
         </mc:AlternateContent>
       </w:r>
       <w:r>
-        <w:rPr>
-          <w:rFonts w:ascii="Arial" w:hAnsi="Arial" w:cs="Arial"/>
-          <w:b/>
-          <w:color w:val="5B9BD5" w:themeColor="accent1"/>
-          <w:sz w:val="28"/>
-          <w:szCs w:val="28"/>
-        </w:rPr>
         <w:t>REQUERIMIENTOS TECNICOS</w:t>
       </w:r>
+      <w:bookmarkEnd w:id="3"/>
     </w:p>
     <w:p/>
     <w:p/>
@@ -4818,7 +5145,7 @@
           <w:sz w:val="24"/>
           <w:szCs w:val="24"/>
         </w:rPr>
-        <w:t>Equipo (desktop, portátil, tableta).</w:t>
+        <w:t>Equipo (desktop, portátil).</w:t>
       </w:r>
     </w:p>
     <w:p>
@@ -4848,7 +5175,23 @@
           <w:sz w:val="24"/>
           <w:szCs w:val="24"/>
         </w:rPr>
-        <w:t>) AMD (Ryzen 3).</w:t>
+        <w:t>)</w:t>
+      </w:r>
+      <w:r>
+        <w:rPr>
+          <w:rFonts w:ascii="Arial" w:hAnsi="Arial" w:cs="Arial"/>
+          <w:sz w:val="24"/>
+          <w:szCs w:val="24"/>
+        </w:rPr>
+        <w:t xml:space="preserve"> -</w:t>
+      </w:r>
+      <w:r>
+        <w:rPr>
+          <w:rFonts w:ascii="Arial" w:hAnsi="Arial" w:cs="Arial"/>
+          <w:sz w:val="24"/>
+          <w:szCs w:val="24"/>
+        </w:rPr>
+        <w:t xml:space="preserve"> AMD (Ryzen 3).</w:t>
       </w:r>
     </w:p>
     <w:p>
@@ -5107,7 +5450,23 @@
           <w:sz w:val="24"/>
           <w:szCs w:val="24"/>
         </w:rPr>
-        <w:t>Windows 7.</w:t>
+        <w:t>Windows 7</w:t>
+      </w:r>
+      <w:r>
+        <w:rPr>
+          <w:rFonts w:ascii="Arial" w:hAnsi="Arial" w:cs="Arial"/>
+          <w:sz w:val="24"/>
+          <w:szCs w:val="24"/>
+        </w:rPr>
+        <w:t xml:space="preserve"> o Superior</w:t>
+      </w:r>
+      <w:r>
+        <w:rPr>
+          <w:rFonts w:ascii="Arial" w:hAnsi="Arial" w:cs="Arial"/>
+          <w:sz w:val="24"/>
+          <w:szCs w:val="24"/>
+        </w:rPr>
+        <w:t>.</w:t>
       </w:r>
     </w:p>
     <w:p>
@@ -5160,16 +5519,6 @@
     <w:p/>
     <w:p/>
     <w:p/>
-    <w:p/>
-    <w:p/>
-    <w:p/>
-    <w:p/>
-    <w:p/>
-    <w:p/>
-    <w:p/>
-    <w:p/>
-    <w:p/>
-    <w:p/>
     <w:p>
       <w:pPr>
         <w:tabs>
@@ -5187,16 +5536,17 @@
           <w:szCs w:val="28"/>
           <w:lang w:eastAsia="es-CO"/>
         </w:rPr>
+        <w:lastRenderedPageBreak/>
         <mc:AlternateContent>
           <mc:Choice Requires="wpg">
             <w:drawing>
               <wp:anchor distT="0" distB="0" distL="114300" distR="114300" simplePos="0" relativeHeight="251718656" behindDoc="1" locked="0" layoutInCell="1" allowOverlap="1" wp14:anchorId="050ACA53" wp14:editId="0A007BAB">
                 <wp:simplePos x="0" y="0"/>
                 <wp:positionH relativeFrom="page">
-                  <wp:posOffset>-352425</wp:posOffset>
+                  <wp:posOffset>-613682</wp:posOffset>
                 </wp:positionH>
                 <wp:positionV relativeFrom="paragraph">
-                  <wp:posOffset>19050</wp:posOffset>
+                  <wp:posOffset>90302</wp:posOffset>
                 </wp:positionV>
                 <wp:extent cx="6581775" cy="495300"/>
                 <wp:effectExtent l="19050" t="0" r="28575" b="19050"/>
@@ -5313,8 +5663,16 @@
           </mc:Choice>
           <mc:Fallback>
             <w:pict>
-              <v:group w14:anchorId="21DF4336" id="Grupo 112" o:spid="_x0000_s1026" style="position:absolute;margin-left:-27.75pt;margin-top:1.5pt;width:518.25pt;height:39pt;z-index:-251597824;mso-position-horizontal-relative:page;mso-width-relative:margin;mso-height-relative:margin" coordsize="32480,4667" o:gfxdata="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">
+              <v:group w14:anchorId="5CA21EE8" id="Grupo 112" o:spid="_x0000_s1026" style="position:absolute;margin-left:-48.3pt;margin-top:7.1pt;width:518.25pt;height:39pt;z-index:-251597824;mso-position-horizontal-relative:page;mso-width-relative:margin;mso-height-relative:margin" coordsize="32480,4667" o:gfxdata="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">
+                <v:shapetype id="_x0000_t109" coordsize="21600,21600" o:spt="109" path="m,l,21600r21600,l21600,xe">
+                  <v:stroke joinstyle="miter"/>
+                  <v:path gradientshapeok="t" o:connecttype="rect"/>
+                </v:shapetype>
                 <v:shape id="Proceso 113" o:spid="_x0000_s1027" type="#_x0000_t109" style="position:absolute;left:2381;width:30099;height:4572;visibility:visible;mso-wrap-style:square;v-text-anchor:middle" o:gfxdata="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" fillcolor="#deeaf6 [660]" strokecolor="#deeaf6 [660]" strokeweight="1pt"/>
+                <v:shapetype id="_x0000_t111" coordsize="21600,21600" o:spt="111" path="m4321,l21600,,17204,21600,,21600xe">
+                  <v:stroke joinstyle="miter"/>
+                  <v:path gradientshapeok="t" o:connecttype="custom" o:connectlocs="12961,0;10800,0;2161,10800;8602,21600;10800,21600;19402,10800" textboxrect="4321,0,17204,21600"/>
+                </v:shapetype>
                 <v:shape id="Datos 114" o:spid="_x0000_s1028" type="#_x0000_t111" style="position:absolute;width:9144;height:4667;visibility:visible;mso-wrap-style:square;v-text-anchor:middle" o:gfxdata="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" fillcolor="#5b9bd5 [3204]" strokecolor="#1f4d78 [1604]" strokeweight="1pt"/>
                 <w10:wrap anchorx="page"/>
               </v:group>
@@ -5325,33 +5683,16 @@
       <w:r>
         <w:tab/>
       </w:r>
-      <w:r>
-        <w:tab/>
-      </w:r>
-    </w:p>
-    <w:p>
-      <w:pPr>
-        <w:rPr>
-          <w:rFonts w:ascii="Arial" w:hAnsi="Arial" w:cs="Arial"/>
-          <w:b/>
-          <w:color w:val="5B9BD5" w:themeColor="accent1"/>
-          <w:sz w:val="28"/>
-          <w:szCs w:val="28"/>
-        </w:rPr>
-      </w:pPr>
-      <w:r>
-        <w:t xml:space="preserve">        </w:t>
-      </w:r>
-      <w:r>
-        <w:rPr>
-          <w:rFonts w:ascii="Arial" w:hAnsi="Arial" w:cs="Arial"/>
-          <w:b/>
-          <w:color w:val="5B9BD5" w:themeColor="accent1"/>
-          <w:sz w:val="28"/>
-          <w:szCs w:val="28"/>
-        </w:rPr>
+    </w:p>
+    <w:p>
+      <w:pPr>
+        <w:pStyle w:val="Ttulo1"/>
+      </w:pPr>
+      <w:bookmarkStart w:id="4" w:name="_Toc114419267"/>
+      <w:r>
         <w:t>HERRAMIENTAS UTILIZADAS PARA EL DESARROLLO</w:t>
       </w:r>
+      <w:bookmarkEnd w:id="4"/>
     </w:p>
     <w:p>
       <w:pPr>
@@ -5536,6 +5877,38 @@
         <w:rPr>
           <w:rFonts w:ascii="Arial" w:hAnsi="Arial" w:cs="Arial"/>
           <w:b/>
+          <w:color w:val="5B9BD5" w:themeColor="accent1"/>
+          <w:sz w:val="24"/>
+          <w:szCs w:val="24"/>
+        </w:rPr>
+      </w:pPr>
+      <w:r>
+        <w:rPr>
+          <w:rFonts w:ascii="Arial" w:hAnsi="Arial" w:cs="Arial"/>
+          <w:b/>
+          <w:color w:val="5B9BD5" w:themeColor="accent1"/>
+          <w:sz w:val="24"/>
+          <w:szCs w:val="24"/>
+        </w:rPr>
+        <w:t>PHP</w:t>
+      </w:r>
+      <w:r>
+        <w:rPr>
+          <w:rFonts w:ascii="Arial" w:hAnsi="Arial" w:cs="Arial"/>
+          <w:b/>
+          <w:color w:val="5B9BD5" w:themeColor="accent1"/>
+          <w:sz w:val="24"/>
+          <w:szCs w:val="24"/>
+        </w:rPr>
+        <w:t>:</w:t>
+      </w:r>
+    </w:p>
+    <w:p>
+      <w:pPr>
+        <w:jc w:val="both"/>
+        <w:rPr>
+          <w:rFonts w:ascii="Arial" w:hAnsi="Arial" w:cs="Arial"/>
+          <w:b/>
           <w:sz w:val="24"/>
           <w:szCs w:val="24"/>
         </w:rPr>
@@ -5555,10 +5928,10 @@
               <wp:anchor distT="0" distB="0" distL="114300" distR="114300" simplePos="0" relativeHeight="251693056" behindDoc="0" locked="0" layoutInCell="1" allowOverlap="1" wp14:anchorId="2B17DD8B" wp14:editId="4D9AEE91">
                 <wp:simplePos x="0" y="0"/>
                 <wp:positionH relativeFrom="column">
-                  <wp:posOffset>-247650</wp:posOffset>
+                  <wp:posOffset>-235775</wp:posOffset>
                 </wp:positionH>
                 <wp:positionV relativeFrom="paragraph">
-                  <wp:posOffset>321117</wp:posOffset>
+                  <wp:posOffset>303613</wp:posOffset>
                 </wp:positionV>
                 <wp:extent cx="139700" cy="85725"/>
                 <wp:effectExtent l="0" t="0" r="31750" b="28575"/>
@@ -5689,23 +6062,14 @@
           </mc:Choice>
           <mc:Fallback>
             <w:pict>
-              <v:group w14:anchorId="6F098DA6" id="Grupo 59" o:spid="_x0000_s1026" style="position:absolute;margin-left:-19.5pt;margin-top:25.3pt;width:11pt;height:6.75pt;z-index:251693056;mso-width-relative:margin;mso-height-relative:margin" coordsize="246408,159026" o:gfxdata="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">
-                <v:shape id="Datos 60" o:spid="_x0000_s1027" type="#_x0000_t111" style="position:absolute;left:47625;width:198783;height:159026;visibility:visible;mso-wrap-style:square;v-text-anchor:middle" o:gfxdata="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" fillcolor="#deeaf6 [660]" strokecolor="#deeaf6 [660]" strokeweight="1pt"/>
-                <v:rect id="Rectángulo 61" o:spid="_x0000_s1028" style="position:absolute;top:3175;width:203200;height:155575;visibility:visible;mso-wrap-style:square;v-text-anchor:middle" o:gfxdata="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" fillcolor="#deeaf6 [660]" strokecolor="#deeaf6 [660]" strokeweight="1pt"/>
+              <v:group w14:anchorId="74EB2443" id="Grupo 59" o:spid="_x0000_s1026" style="position:absolute;margin-left:-18.55pt;margin-top:23.9pt;width:11pt;height:6.75pt;z-index:251693056;mso-width-relative:margin;mso-height-relative:margin" coordsize="246408,159026" o:gfxdata="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">
+                <v:shape id="Datos 60" o:spid="_x0000_s1027" type="#_x0000_t111" style="position:absolute;left:47625;width:198783;height:159026;visibility:visible;mso-wrap-style:square;v-text-anchor:middle" o:gfxdata="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" fillcolor="#deeaf6 [660]" strokecolor="#deeaf6 [660]" strokeweight="1pt"/>
+                <v:rect id="Rectángulo 61" o:spid="_x0000_s1028" style="position:absolute;top:3175;width:203200;height:155575;visibility:visible;mso-wrap-style:square;v-text-anchor:middle" o:gfxdata="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" fillcolor="#deeaf6 [660]" strokecolor="#deeaf6 [660]" strokeweight="1pt"/>
               </v:group>
             </w:pict>
           </mc:Fallback>
         </mc:AlternateContent>
       </w:r>
-      <w:r>
-        <w:rPr>
-          <w:rFonts w:ascii="Arial" w:hAnsi="Arial" w:cs="Arial"/>
-          <w:b/>
-          <w:sz w:val="24"/>
-          <w:szCs w:val="24"/>
-        </w:rPr>
-        <w:t>PHP?</w:t>
-      </w:r>
     </w:p>
     <w:p>
       <w:pPr>
@@ -5753,6 +6117,8 @@
         <w:t>Es un sistema de gestión de bases de datos de código abierto, siendo una de las más populares ante ORACLE y Microsoft SQL Server principalmente en entonos de desarrollo web.</w:t>
       </w:r>
     </w:p>
+    <w:bookmarkStart w:id="5" w:name="_GoBack"/>
+    <w:bookmarkEnd w:id="5"/>
     <w:p>
       <w:pPr>
         <w:jc w:val="both"/>
@@ -5938,9 +6304,8 @@
           <w:sz w:val="24"/>
           <w:szCs w:val="24"/>
         </w:rPr>
-        <w:t xml:space="preserve">Visual Studio </w:t>
-      </w:r>
-      <w:proofErr w:type="spellStart"/>
+        <w:t>Visual Studio Code</w:t>
+      </w:r>
       <w:r>
         <w:rPr>
           <w:rFonts w:ascii="Arial" w:hAnsi="Arial" w:cs="Arial"/>
@@ -5949,18 +6314,16 @@
           <w:sz w:val="24"/>
           <w:szCs w:val="24"/>
         </w:rPr>
-        <w:t>Code</w:t>
-      </w:r>
-      <w:proofErr w:type="spellEnd"/>
+        <w:t>:</w:t>
+      </w:r>
       <w:r>
         <w:rPr>
           <w:rFonts w:ascii="Arial" w:hAnsi="Arial" w:cs="Arial"/>
           <w:b/>
-          <w:color w:val="5B9BD5" w:themeColor="accent1"/>
-          <w:sz w:val="24"/>
-          <w:szCs w:val="24"/>
-        </w:rPr>
-        <w:t>:</w:t>
+          <w:sz w:val="24"/>
+          <w:szCs w:val="24"/>
+        </w:rPr>
+        <w:br/>
       </w:r>
       <w:r>
         <w:rPr>
@@ -5974,15 +6337,6 @@
       <w:r>
         <w:rPr>
           <w:rFonts w:ascii="Arial" w:hAnsi="Arial" w:cs="Arial"/>
-          <w:b/>
-          <w:sz w:val="24"/>
-          <w:szCs w:val="24"/>
-        </w:rPr>
-        <w:br/>
-      </w:r>
-      <w:r>
-        <w:rPr>
-          <w:rFonts w:ascii="Arial" w:hAnsi="Arial" w:cs="Arial"/>
           <w:sz w:val="24"/>
           <w:szCs w:val="24"/>
         </w:rPr>
@@ -5994,6 +6348,11 @@
         <w:jc w:val="both"/>
       </w:pPr>
     </w:p>
+    <w:p/>
+    <w:p/>
+    <w:p/>
+    <w:p/>
+    <w:p/>
     <w:p/>
     <w:p/>
     <w:p/>
@@ -6208,7 +6567,7 @@
                     <pic:cNvPicPr preferRelativeResize="0"/>
                   </pic:nvPicPr>
                   <pic:blipFill>
-                    <a:blip r:embed="rId8">
+                    <a:blip r:embed="rId9">
                       <a:alphaModFix/>
                     </a:blip>
                     <a:stretch>
@@ -6350,6 +6709,7 @@
           <w:szCs w:val="28"/>
           <w:lang w:eastAsia="es-CO"/>
         </w:rPr>
+        <w:lastRenderedPageBreak/>
         <mc:AlternateContent>
           <mc:Choice Requires="wpg">
             <w:drawing>
@@ -6816,7 +7176,7 @@
                     </pic:cNvPicPr>
                   </pic:nvPicPr>
                   <pic:blipFill>
-                    <a:blip r:embed="rId9">
+                    <a:blip r:embed="rId10">
                       <a:extLst>
                         <a:ext uri="{28A0092B-C50C-407E-A947-70E740481C1C}">
                           <a14:useLocalDpi xmlns:a14="http://schemas.microsoft.com/office/drawing/2010/main" val="0"/>
@@ -7548,6 +7908,7 @@
                 <w:color w:val="000000"/>
                 <w:lang w:eastAsia="es-CO"/>
               </w:rPr>
+              <w:lastRenderedPageBreak/>
               <w:t xml:space="preserve">Caso de Uso </w:t>
             </w:r>
           </w:p>
@@ -9208,7 +9569,7 @@
                     </pic:cNvPicPr>
                   </pic:nvPicPr>
                   <pic:blipFill>
-                    <a:blip r:embed="rId10">
+                    <a:blip r:embed="rId11">
                       <a:extLst>
                         <a:ext uri="{28A0092B-C50C-407E-A947-70E740481C1C}">
                           <a14:useLocalDpi xmlns:a14="http://schemas.microsoft.com/office/drawing/2010/main" val="0"/>
@@ -11341,7 +11702,7 @@
                     </pic:cNvPicPr>
                   </pic:nvPicPr>
                   <pic:blipFill>
-                    <a:blip r:embed="rId11">
+                    <a:blip r:embed="rId12">
                       <a:extLst>
                         <a:ext uri="{28A0092B-C50C-407E-A947-70E740481C1C}">
                           <a14:useLocalDpi xmlns:a14="http://schemas.microsoft.com/office/drawing/2010/main" val="0"/>
@@ -13126,7 +13487,7 @@
                     </pic:cNvPicPr>
                   </pic:nvPicPr>
                   <pic:blipFill rotWithShape="1">
-                    <a:blip r:embed="rId12">
+                    <a:blip r:embed="rId13">
                       <a:extLst>
                         <a:ext uri="{28A0092B-C50C-407E-A947-70E740481C1C}">
                           <a14:useLocalDpi xmlns:a14="http://schemas.microsoft.com/office/drawing/2010/main" val="0"/>
@@ -13523,7 +13884,7 @@
                     </pic:cNvPicPr>
                   </pic:nvPicPr>
                   <pic:blipFill>
-                    <a:blip r:embed="rId13">
+                    <a:blip r:embed="rId14">
                       <a:extLst>
                         <a:ext uri="{28A0092B-C50C-407E-A947-70E740481C1C}">
                           <a14:useLocalDpi xmlns:a14="http://schemas.microsoft.com/office/drawing/2010/main" val="0"/>
@@ -13880,7 +14241,7 @@
                     </pic:cNvPicPr>
                   </pic:nvPicPr>
                   <pic:blipFill>
-                    <a:blip r:embed="rId14">
+                    <a:blip r:embed="rId15">
                       <a:extLst>
                         <a:ext uri="{28A0092B-C50C-407E-A947-70E740481C1C}">
                           <a14:useLocalDpi xmlns:a14="http://schemas.microsoft.com/office/drawing/2010/main" val="0"/>
@@ -13951,7 +14312,7 @@
                     </pic:cNvPicPr>
                   </pic:nvPicPr>
                   <pic:blipFill>
-                    <a:blip r:embed="rId15">
+                    <a:blip r:embed="rId16">
                       <a:extLst>
                         <a:ext uri="{28A0092B-C50C-407E-A947-70E740481C1C}">
                           <a14:useLocalDpi xmlns:a14="http://schemas.microsoft.com/office/drawing/2010/main" val="0"/>
@@ -14025,7 +14386,7 @@
                     </pic:cNvPicPr>
                   </pic:nvPicPr>
                   <pic:blipFill>
-                    <a:blip r:embed="rId16">
+                    <a:blip r:embed="rId17">
                       <a:extLst>
                         <a:ext uri="{28A0092B-C50C-407E-A947-70E740481C1C}">
                           <a14:useLocalDpi xmlns:a14="http://schemas.microsoft.com/office/drawing/2010/main" val="0"/>
@@ -14100,7 +14461,7 @@
                     </pic:cNvPicPr>
                   </pic:nvPicPr>
                   <pic:blipFill>
-                    <a:blip r:embed="rId17">
+                    <a:blip r:embed="rId18">
                       <a:extLst>
                         <a:ext uri="{28A0092B-C50C-407E-A947-70E740481C1C}">
                           <a14:useLocalDpi xmlns:a14="http://schemas.microsoft.com/office/drawing/2010/main" val="0"/>
@@ -14174,7 +14535,7 @@
                     </pic:cNvPicPr>
                   </pic:nvPicPr>
                   <pic:blipFill>
-                    <a:blip r:embed="rId18">
+                    <a:blip r:embed="rId19">
                       <a:extLst>
                         <a:ext uri="{28A0092B-C50C-407E-A947-70E740481C1C}">
                           <a14:useLocalDpi xmlns:a14="http://schemas.microsoft.com/office/drawing/2010/main" val="0"/>
@@ -14248,7 +14609,7 @@
                     </pic:cNvPicPr>
                   </pic:nvPicPr>
                   <pic:blipFill>
-                    <a:blip r:embed="rId19">
+                    <a:blip r:embed="rId20">
                       <a:extLst>
                         <a:ext uri="{28A0092B-C50C-407E-A947-70E740481C1C}">
                           <a14:useLocalDpi xmlns:a14="http://schemas.microsoft.com/office/drawing/2010/main" val="0"/>
@@ -14322,7 +14683,7 @@
                     </pic:cNvPicPr>
                   </pic:nvPicPr>
                   <pic:blipFill>
-                    <a:blip r:embed="rId20">
+                    <a:blip r:embed="rId21">
                       <a:extLst>
                         <a:ext uri="{28A0092B-C50C-407E-A947-70E740481C1C}">
                           <a14:useLocalDpi xmlns:a14="http://schemas.microsoft.com/office/drawing/2010/main" val="0"/>
@@ -14397,7 +14758,7 @@
                     </pic:cNvPicPr>
                   </pic:nvPicPr>
                   <pic:blipFill>
-                    <a:blip r:embed="rId21">
+                    <a:blip r:embed="rId22">
                       <a:extLst>
                         <a:ext uri="{28A0092B-C50C-407E-A947-70E740481C1C}">
                           <a14:useLocalDpi xmlns:a14="http://schemas.microsoft.com/office/drawing/2010/main" val="0"/>
@@ -14471,7 +14832,7 @@
                     </pic:cNvPicPr>
                   </pic:nvPicPr>
                   <pic:blipFill>
-                    <a:blip r:embed="rId22">
+                    <a:blip r:embed="rId23">
                       <a:extLst>
                         <a:ext uri="{28A0092B-C50C-407E-A947-70E740481C1C}">
                           <a14:useLocalDpi xmlns:a14="http://schemas.microsoft.com/office/drawing/2010/main" val="0"/>
@@ -14545,7 +14906,7 @@
                     </pic:cNvPicPr>
                   </pic:nvPicPr>
                   <pic:blipFill>
-                    <a:blip r:embed="rId23">
+                    <a:blip r:embed="rId24">
                       <a:extLst>
                         <a:ext uri="{28A0092B-C50C-407E-A947-70E740481C1C}">
                           <a14:useLocalDpi xmlns:a14="http://schemas.microsoft.com/office/drawing/2010/main" val="0"/>
@@ -14926,7 +15287,7 @@
         </w:rPr>
         <w:t xml:space="preserve">Descarga en el PC y realizar la instalación de xampp-windows-x64-7.3.27-1-VC15-installer el cuál se encuentra en la página: </w:t>
       </w:r>
-      <w:hyperlink r:id="rId24" w:history="1">
+      <w:hyperlink r:id="rId25" w:history="1">
         <w:r>
           <w:rPr>
             <w:rFonts w:ascii="Arial" w:hAnsi="Arial"/>
@@ -14996,7 +15357,7 @@
                     </pic:cNvPicPr>
                   </pic:nvPicPr>
                   <pic:blipFill>
-                    <a:blip r:embed="rId25">
+                    <a:blip r:embed="rId26">
                       <a:extLst>
                         <a:ext uri="{28A0092B-C50C-407E-A947-70E740481C1C}">
                           <a14:useLocalDpi xmlns:a14="http://schemas.microsoft.com/office/drawing/2010/main" val="0"/>
@@ -15136,7 +15497,7 @@
                     </pic:cNvPicPr>
                   </pic:nvPicPr>
                   <pic:blipFill>
-                    <a:blip r:embed="rId26">
+                    <a:blip r:embed="rId27">
                       <a:extLst>
                         <a:ext uri="{28A0092B-C50C-407E-A947-70E740481C1C}">
                           <a14:useLocalDpi xmlns:a14="http://schemas.microsoft.com/office/drawing/2010/main" val="0"/>
@@ -15241,7 +15602,7 @@
                     </pic:cNvPicPr>
                   </pic:nvPicPr>
                   <pic:blipFill>
-                    <a:blip r:embed="rId27">
+                    <a:blip r:embed="rId28">
                       <a:extLst>
                         <a:ext uri="{28A0092B-C50C-407E-A947-70E740481C1C}">
                           <a14:useLocalDpi xmlns:a14="http://schemas.microsoft.com/office/drawing/2010/main" val="0"/>
@@ -15330,7 +15691,7 @@
                     </pic:cNvPicPr>
                   </pic:nvPicPr>
                   <pic:blipFill>
-                    <a:blip r:embed="rId28">
+                    <a:blip r:embed="rId29">
                       <a:extLst>
                         <a:ext uri="{28A0092B-C50C-407E-A947-70E740481C1C}">
                           <a14:useLocalDpi xmlns:a14="http://schemas.microsoft.com/office/drawing/2010/main" val="0"/>
@@ -15441,7 +15802,7 @@
                     </pic:cNvPicPr>
                   </pic:nvPicPr>
                   <pic:blipFill>
-                    <a:blip r:embed="rId29">
+                    <a:blip r:embed="rId30">
                       <a:extLst>
                         <a:ext uri="{28A0092B-C50C-407E-A947-70E740481C1C}">
                           <a14:useLocalDpi xmlns:a14="http://schemas.microsoft.com/office/drawing/2010/main" val="0"/>
@@ -15661,7 +16022,7 @@
         </w:rPr>
         <w:t xml:space="preserve"> de esto ingresamos a la base de datos que es </w:t>
       </w:r>
-      <w:hyperlink r:id="rId30" w:history="1">
+      <w:hyperlink r:id="rId31" w:history="1">
         <w:r>
           <w:rPr>
             <w:rFonts w:ascii="Arial" w:hAnsi="Arial" w:cs="Arial"/>
@@ -15695,7 +16056,7 @@
         </w:rPr>
         <w:t xml:space="preserve">  </w:t>
       </w:r>
-      <w:hyperlink r:id="rId31" w:history="1">
+      <w:hyperlink r:id="rId32" w:history="1">
         <w:r>
           <w:rPr>
             <w:rFonts w:ascii="Arial" w:hAnsi="Arial" w:cs="Arial"/>
@@ -15752,7 +16113,7 @@
                     </pic:cNvPicPr>
                   </pic:nvPicPr>
                   <pic:blipFill>
-                    <a:blip r:embed="rId32">
+                    <a:blip r:embed="rId33">
                       <a:extLst>
                         <a:ext uri="{28A0092B-C50C-407E-A947-70E740481C1C}">
                           <a14:useLocalDpi xmlns:a14="http://schemas.microsoft.com/office/drawing/2010/main" val="0"/>
@@ -15926,7 +16287,7 @@
                     </pic:cNvPicPr>
                   </pic:nvPicPr>
                   <pic:blipFill>
-                    <a:blip r:embed="rId33">
+                    <a:blip r:embed="rId34">
                       <a:extLst>
                         <a:ext uri="{28A0092B-C50C-407E-A947-70E740481C1C}">
                           <a14:useLocalDpi xmlns:a14="http://schemas.microsoft.com/office/drawing/2010/main" val="0"/>
@@ -16051,10 +16412,10 @@
             <v:path o:extrusionok="f" gradientshapeok="t" o:connecttype="rect"/>
             <o:lock v:ext="edit" aspectratio="t"/>
           </v:shapetype>
-          <v:shape id="_x0000_i1025" type="#_x0000_t75" style="width:471.75pt;height:151.5pt" o:ole="">
-            <v:imagedata r:id="rId34" o:title="" cropbottom="33010f"/>
+          <v:shape id="_x0000_i1025" type="#_x0000_t75" style="width:472.2pt;height:151.5pt" o:ole="">
+            <v:imagedata r:id="rId35" o:title="" cropbottom="33010f"/>
           </v:shape>
-          <o:OLEObject Type="Embed" ProgID="PBrush" ShapeID="_x0000_i1025" DrawAspect="Content" ObjectID="_1724605847" r:id="rId35"/>
+          <o:OLEObject Type="Embed" ProgID="PBrush" ShapeID="_x0000_i1025" DrawAspect="Content" ObjectID="_1725032551" r:id="rId36"/>
         </w:object>
       </w:r>
     </w:p>
@@ -16076,8 +16437,6 @@
         </w:rPr>
       </w:pPr>
     </w:p>
-    <w:bookmarkStart w:id="0" w:name="_GoBack"/>
-    <w:bookmarkEnd w:id="0"/>
     <w:p>
       <w:pPr>
         <w:rPr>
@@ -16290,10 +16649,10 @@
       </w:pPr>
     </w:p>
     <w:sectPr>
-      <w:headerReference w:type="even" r:id="rId36"/>
-      <w:headerReference w:type="default" r:id="rId37"/>
-      <w:footerReference w:type="default" r:id="rId38"/>
-      <w:headerReference w:type="first" r:id="rId39"/>
+      <w:headerReference w:type="even" r:id="rId37"/>
+      <w:headerReference w:type="default" r:id="rId38"/>
+      <w:footerReference w:type="default" r:id="rId39"/>
+      <w:headerReference w:type="first" r:id="rId40"/>
       <w:pgSz w:w="12240" w:h="15840" w:code="1"/>
       <w:pgMar w:top="0" w:right="1608" w:bottom="1843" w:left="1701" w:header="708" w:footer="708" w:gutter="0"/>
       <w:cols w:space="708"/>
@@ -16304,7 +16663,7 @@
 </file>
 
 <file path=word/endnotes.xml><?xml version="1.0" encoding="utf-8"?>
-<w:endnotes xmlns:wpc="http://schemas.microsoft.com/office/word/2010/wordprocessingCanvas" xmlns:cx="http://schemas.microsoft.com/office/drawing/2014/chartex" xmlns:mc="http://schemas.openxmlformats.org/markup-compatibility/2006" xmlns:o="urn:schemas-microsoft-com:office:office" xmlns:r="http://schemas.openxmlformats.org/officeDocument/2006/relationships" xmlns:m="http://schemas.openxmlformats.org/officeDocument/2006/math" xmlns:v="urn:schemas-microsoft-com:vml" xmlns:wp14="http://schemas.microsoft.com/office/word/2010/wordprocessingDrawing" xmlns:wp="http://schemas.openxmlformats.org/drawingml/2006/wordprocessingDrawing" xmlns:w10="urn:schemas-microsoft-com:office:word" xmlns:w="http://schemas.openxmlformats.org/wordprocessingml/2006/main" xmlns:w14="http://schemas.microsoft.com/office/word/2010/wordml" xmlns:w15="http://schemas.microsoft.com/office/word/2012/wordml" xmlns:w16se="http://schemas.microsoft.com/office/word/2015/wordml/symex" xmlns:wpg="http://schemas.microsoft.com/office/word/2010/wordprocessingGroup" xmlns:wpi="http://schemas.microsoft.com/office/word/2010/wordprocessingInk" xmlns:wne="http://schemas.microsoft.com/office/word/2006/wordml" xmlns:wps="http://schemas.microsoft.com/office/word/2010/wordprocessingShape" mc:Ignorable="w14 w15 w16se wp14">
+<w:endnotes xmlns:wpc="http://schemas.microsoft.com/office/word/2010/wordprocessingCanvas" xmlns:cx="http://schemas.microsoft.com/office/drawing/2014/chartex" xmlns:cx1="http://schemas.microsoft.com/office/drawing/2015/9/8/chartex" xmlns:cx2="http://schemas.microsoft.com/office/drawing/2015/10/21/chartex" xmlns:cx3="http://schemas.microsoft.com/office/drawing/2016/5/9/chartex" xmlns:cx4="http://schemas.microsoft.com/office/drawing/2016/5/10/chartex" xmlns:cx5="http://schemas.microsoft.com/office/drawing/2016/5/11/chartex" xmlns:cx6="http://schemas.microsoft.com/office/drawing/2016/5/12/chartex" xmlns:cx7="http://schemas.microsoft.com/office/drawing/2016/5/13/chartex" xmlns:cx8="http://schemas.microsoft.com/office/drawing/2016/5/14/chartex" xmlns:mc="http://schemas.openxmlformats.org/markup-compatibility/2006" xmlns:aink="http://schemas.microsoft.com/office/drawing/2016/ink" xmlns:am3d="http://schemas.microsoft.com/office/drawing/2017/model3d" xmlns:o="urn:schemas-microsoft-com:office:office" xmlns:r="http://schemas.openxmlformats.org/officeDocument/2006/relationships" xmlns:m="http://schemas.openxmlformats.org/officeDocument/2006/math" xmlns:v="urn:schemas-microsoft-com:vml" xmlns:wp14="http://schemas.microsoft.com/office/word/2010/wordprocessingDrawing" xmlns:wp="http://schemas.openxmlformats.org/drawingml/2006/wordprocessingDrawing" xmlns:w10="urn:schemas-microsoft-com:office:word" xmlns:w="http://schemas.openxmlformats.org/wordprocessingml/2006/main" xmlns:w14="http://schemas.microsoft.com/office/word/2010/wordml" xmlns:w15="http://schemas.microsoft.com/office/word/2012/wordml" xmlns:w16cid="http://schemas.microsoft.com/office/word/2016/wordml/cid" xmlns:w16se="http://schemas.microsoft.com/office/word/2015/wordml/symex" xmlns:wpg="http://schemas.microsoft.com/office/word/2010/wordprocessingGroup" xmlns:wpi="http://schemas.microsoft.com/office/word/2010/wordprocessingInk" xmlns:wne="http://schemas.microsoft.com/office/word/2006/wordml" xmlns:wps="http://schemas.microsoft.com/office/word/2010/wordprocessingShape" mc:Ignorable="w14 w15 w16se w16cid wp14">
   <w:endnote w:type="separator" w:id="-1">
     <w:p>
       <w:pPr>
@@ -16329,7 +16688,7 @@
 </file>
 
 <file path=word/footer1.xml><?xml version="1.0" encoding="utf-8"?>
-<w:ftr xmlns:wpc="http://schemas.microsoft.com/office/word/2010/wordprocessingCanvas" xmlns:cx="http://schemas.microsoft.com/office/drawing/2014/chartex" xmlns:mc="http://schemas.openxmlformats.org/markup-compatibility/2006" xmlns:o="urn:schemas-microsoft-com:office:office" xmlns:r="http://schemas.openxmlformats.org/officeDocument/2006/relationships" xmlns:m="http://schemas.openxmlformats.org/officeDocument/2006/math" xmlns:v="urn:schemas-microsoft-com:vml" xmlns:wp14="http://schemas.microsoft.com/office/word/2010/wordprocessingDrawing" xmlns:wp="http://schemas.openxmlformats.org/drawingml/2006/wordprocessingDrawing" xmlns:w10="urn:schemas-microsoft-com:office:word" xmlns:w="http://schemas.openxmlformats.org/wordprocessingml/2006/main" xmlns:w14="http://schemas.microsoft.com/office/word/2010/wordml" xmlns:w15="http://schemas.microsoft.com/office/word/2012/wordml" xmlns:w16se="http://schemas.microsoft.com/office/word/2015/wordml/symex" xmlns:wpg="http://schemas.microsoft.com/office/word/2010/wordprocessingGroup" xmlns:wpi="http://schemas.microsoft.com/office/word/2010/wordprocessingInk" xmlns:wne="http://schemas.microsoft.com/office/word/2006/wordml" xmlns:wps="http://schemas.microsoft.com/office/word/2010/wordprocessingShape" mc:Ignorable="w14 w15 w16se wp14">
+<w:ftr xmlns:wpc="http://schemas.microsoft.com/office/word/2010/wordprocessingCanvas" xmlns:cx="http://schemas.microsoft.com/office/drawing/2014/chartex" xmlns:cx1="http://schemas.microsoft.com/office/drawing/2015/9/8/chartex" xmlns:cx2="http://schemas.microsoft.com/office/drawing/2015/10/21/chartex" xmlns:cx3="http://schemas.microsoft.com/office/drawing/2016/5/9/chartex" xmlns:cx4="http://schemas.microsoft.com/office/drawing/2016/5/10/chartex" xmlns:cx5="http://schemas.microsoft.com/office/drawing/2016/5/11/chartex" xmlns:cx6="http://schemas.microsoft.com/office/drawing/2016/5/12/chartex" xmlns:cx7="http://schemas.microsoft.com/office/drawing/2016/5/13/chartex" xmlns:cx8="http://schemas.microsoft.com/office/drawing/2016/5/14/chartex" xmlns:mc="http://schemas.openxmlformats.org/markup-compatibility/2006" xmlns:aink="http://schemas.microsoft.com/office/drawing/2016/ink" xmlns:am3d="http://schemas.microsoft.com/office/drawing/2017/model3d" xmlns:o="urn:schemas-microsoft-com:office:office" xmlns:r="http://schemas.openxmlformats.org/officeDocument/2006/relationships" xmlns:m="http://schemas.openxmlformats.org/officeDocument/2006/math" xmlns:v="urn:schemas-microsoft-com:vml" xmlns:wp14="http://schemas.microsoft.com/office/word/2010/wordprocessingDrawing" xmlns:wp="http://schemas.openxmlformats.org/drawingml/2006/wordprocessingDrawing" xmlns:w10="urn:schemas-microsoft-com:office:word" xmlns:w="http://schemas.openxmlformats.org/wordprocessingml/2006/main" xmlns:w14="http://schemas.microsoft.com/office/word/2010/wordml" xmlns:w15="http://schemas.microsoft.com/office/word/2012/wordml" xmlns:w16cid="http://schemas.microsoft.com/office/word/2016/wordml/cid" xmlns:w16se="http://schemas.microsoft.com/office/word/2015/wordml/symex" xmlns:wpg="http://schemas.microsoft.com/office/word/2010/wordprocessingGroup" xmlns:wpi="http://schemas.microsoft.com/office/word/2010/wordprocessingInk" xmlns:wne="http://schemas.microsoft.com/office/word/2006/wordml" xmlns:wps="http://schemas.microsoft.com/office/word/2010/wordprocessingShape" mc:Ignorable="w14 w15 w16se w16cid wp14">
   <w:p>
     <w:pPr>
       <w:pStyle w:val="Piedepgina"/>
@@ -16345,7 +16704,7 @@
 </file>
 
 <file path=word/footnotes.xml><?xml version="1.0" encoding="utf-8"?>
-<w:footnotes xmlns:wpc="http://schemas.microsoft.com/office/word/2010/wordprocessingCanvas" xmlns:cx="http://schemas.microsoft.com/office/drawing/2014/chartex" xmlns:mc="http://schemas.openxmlformats.org/markup-compatibility/2006" xmlns:o="urn:schemas-microsoft-com:office:office" xmlns:r="http://schemas.openxmlformats.org/officeDocument/2006/relationships" xmlns:m="http://schemas.openxmlformats.org/officeDocument/2006/math" xmlns:v="urn:schemas-microsoft-com:vml" xmlns:wp14="http://schemas.microsoft.com/office/word/2010/wordprocessingDrawing" xmlns:wp="http://schemas.openxmlformats.org/drawingml/2006/wordprocessingDrawing" xmlns:w10="urn:schemas-microsoft-com:office:word" xmlns:w="http://schemas.openxmlformats.org/wordprocessingml/2006/main" xmlns:w14="http://schemas.microsoft.com/office/word/2010/wordml" xmlns:w15="http://schemas.microsoft.com/office/word/2012/wordml" xmlns:w16se="http://schemas.microsoft.com/office/word/2015/wordml/symex" xmlns:wpg="http://schemas.microsoft.com/office/word/2010/wordprocessingGroup" xmlns:wpi="http://schemas.microsoft.com/office/word/2010/wordprocessingInk" xmlns:wne="http://schemas.microsoft.com/office/word/2006/wordml" xmlns:wps="http://schemas.microsoft.com/office/word/2010/wordprocessingShape" mc:Ignorable="w14 w15 w16se wp14">
+<w:footnotes xmlns:wpc="http://schemas.microsoft.com/office/word/2010/wordprocessingCanvas" xmlns:cx="http://schemas.microsoft.com/office/drawing/2014/chartex" xmlns:cx1="http://schemas.microsoft.com/office/drawing/2015/9/8/chartex" xmlns:cx2="http://schemas.microsoft.com/office/drawing/2015/10/21/chartex" xmlns:cx3="http://schemas.microsoft.com/office/drawing/2016/5/9/chartex" xmlns:cx4="http://schemas.microsoft.com/office/drawing/2016/5/10/chartex" xmlns:cx5="http://schemas.microsoft.com/office/drawing/2016/5/11/chartex" xmlns:cx6="http://schemas.microsoft.com/office/drawing/2016/5/12/chartex" xmlns:cx7="http://schemas.microsoft.com/office/drawing/2016/5/13/chartex" xmlns:cx8="http://schemas.microsoft.com/office/drawing/2016/5/14/chartex" xmlns:mc="http://schemas.openxmlformats.org/markup-compatibility/2006" xmlns:aink="http://schemas.microsoft.com/office/drawing/2016/ink" xmlns:am3d="http://schemas.microsoft.com/office/drawing/2017/model3d" xmlns:o="urn:schemas-microsoft-com:office:office" xmlns:r="http://schemas.openxmlformats.org/officeDocument/2006/relationships" xmlns:m="http://schemas.openxmlformats.org/officeDocument/2006/math" xmlns:v="urn:schemas-microsoft-com:vml" xmlns:wp14="http://schemas.microsoft.com/office/word/2010/wordprocessingDrawing" xmlns:wp="http://schemas.openxmlformats.org/drawingml/2006/wordprocessingDrawing" xmlns:w10="urn:schemas-microsoft-com:office:word" xmlns:w="http://schemas.openxmlformats.org/wordprocessingml/2006/main" xmlns:w14="http://schemas.microsoft.com/office/word/2010/wordml" xmlns:w15="http://schemas.microsoft.com/office/word/2012/wordml" xmlns:w16cid="http://schemas.microsoft.com/office/word/2016/wordml/cid" xmlns:w16se="http://schemas.microsoft.com/office/word/2015/wordml/symex" xmlns:wpg="http://schemas.microsoft.com/office/word/2010/wordprocessingGroup" xmlns:wpi="http://schemas.microsoft.com/office/word/2010/wordprocessingInk" xmlns:wne="http://schemas.microsoft.com/office/word/2006/wordml" xmlns:wps="http://schemas.microsoft.com/office/word/2010/wordprocessingShape" mc:Ignorable="w14 w15 w16se w16cid wp14">
   <w:footnote w:type="separator" w:id="-1">
     <w:p>
       <w:pPr>
@@ -16370,7 +16729,7 @@
 </file>
 
 <file path=word/header1.xml><?xml version="1.0" encoding="utf-8"?>
-<w:hdr xmlns:wpc="http://schemas.microsoft.com/office/word/2010/wordprocessingCanvas" xmlns:cx="http://schemas.microsoft.com/office/drawing/2014/chartex" xmlns:mc="http://schemas.openxmlformats.org/markup-compatibility/2006" xmlns:o="urn:schemas-microsoft-com:office:office" xmlns:r="http://schemas.openxmlformats.org/officeDocument/2006/relationships" xmlns:m="http://schemas.openxmlformats.org/officeDocument/2006/math" xmlns:v="urn:schemas-microsoft-com:vml" xmlns:wp14="http://schemas.microsoft.com/office/word/2010/wordprocessingDrawing" xmlns:wp="http://schemas.openxmlformats.org/drawingml/2006/wordprocessingDrawing" xmlns:w10="urn:schemas-microsoft-com:office:word" xmlns:w="http://schemas.openxmlformats.org/wordprocessingml/2006/main" xmlns:w14="http://schemas.microsoft.com/office/word/2010/wordml" xmlns:w15="http://schemas.microsoft.com/office/word/2012/wordml" xmlns:w16se="http://schemas.microsoft.com/office/word/2015/wordml/symex" xmlns:wpg="http://schemas.microsoft.com/office/word/2010/wordprocessingGroup" xmlns:wpi="http://schemas.microsoft.com/office/word/2010/wordprocessingInk" xmlns:wne="http://schemas.microsoft.com/office/word/2006/wordml" xmlns:wps="http://schemas.microsoft.com/office/word/2010/wordprocessingShape" mc:Ignorable="w14 w15 w16se wp14">
+<w:hdr xmlns:wpc="http://schemas.microsoft.com/office/word/2010/wordprocessingCanvas" xmlns:cx="http://schemas.microsoft.com/office/drawing/2014/chartex" xmlns:cx1="http://schemas.microsoft.com/office/drawing/2015/9/8/chartex" xmlns:cx2="http://schemas.microsoft.com/office/drawing/2015/10/21/chartex" xmlns:cx3="http://schemas.microsoft.com/office/drawing/2016/5/9/chartex" xmlns:cx4="http://schemas.microsoft.com/office/drawing/2016/5/10/chartex" xmlns:cx5="http://schemas.microsoft.com/office/drawing/2016/5/11/chartex" xmlns:cx6="http://schemas.microsoft.com/office/drawing/2016/5/12/chartex" xmlns:cx7="http://schemas.microsoft.com/office/drawing/2016/5/13/chartex" xmlns:cx8="http://schemas.microsoft.com/office/drawing/2016/5/14/chartex" xmlns:mc="http://schemas.openxmlformats.org/markup-compatibility/2006" xmlns:aink="http://schemas.microsoft.com/office/drawing/2016/ink" xmlns:am3d="http://schemas.microsoft.com/office/drawing/2017/model3d" xmlns:o="urn:schemas-microsoft-com:office:office" xmlns:r="http://schemas.openxmlformats.org/officeDocument/2006/relationships" xmlns:m="http://schemas.openxmlformats.org/officeDocument/2006/math" xmlns:v="urn:schemas-microsoft-com:vml" xmlns:wp14="http://schemas.microsoft.com/office/word/2010/wordprocessingDrawing" xmlns:wp="http://schemas.openxmlformats.org/drawingml/2006/wordprocessingDrawing" xmlns:w10="urn:schemas-microsoft-com:office:word" xmlns:w="http://schemas.openxmlformats.org/wordprocessingml/2006/main" xmlns:w14="http://schemas.microsoft.com/office/word/2010/wordml" xmlns:w15="http://schemas.microsoft.com/office/word/2012/wordml" xmlns:w16cid="http://schemas.microsoft.com/office/word/2016/wordml/cid" xmlns:w16se="http://schemas.microsoft.com/office/word/2015/wordml/symex" xmlns:wpg="http://schemas.microsoft.com/office/word/2010/wordprocessingGroup" xmlns:wpi="http://schemas.microsoft.com/office/word/2010/wordprocessingInk" xmlns:wne="http://schemas.microsoft.com/office/word/2006/wordml" xmlns:wps="http://schemas.microsoft.com/office/word/2010/wordprocessingShape" mc:Ignorable="w14 w15 w16se w16cid wp14">
   <w:p>
     <w:pPr>
       <w:pStyle w:val="Encabezado"/>
@@ -16411,7 +16770,7 @@
 </file>
 
 <file path=word/header2.xml><?xml version="1.0" encoding="utf-8"?>
-<w:hdr xmlns:wpc="http://schemas.microsoft.com/office/word/2010/wordprocessingCanvas" xmlns:cx="http://schemas.microsoft.com/office/drawing/2014/chartex" xmlns:mc="http://schemas.openxmlformats.org/markup-compatibility/2006" xmlns:o="urn:schemas-microsoft-com:office:office" xmlns:r="http://schemas.openxmlformats.org/officeDocument/2006/relationships" xmlns:m="http://schemas.openxmlformats.org/officeDocument/2006/math" xmlns:v="urn:schemas-microsoft-com:vml" xmlns:wp14="http://schemas.microsoft.com/office/word/2010/wordprocessingDrawing" xmlns:wp="http://schemas.openxmlformats.org/drawingml/2006/wordprocessingDrawing" xmlns:w10="urn:schemas-microsoft-com:office:word" xmlns:w="http://schemas.openxmlformats.org/wordprocessingml/2006/main" xmlns:w14="http://schemas.microsoft.com/office/word/2010/wordml" xmlns:w15="http://schemas.microsoft.com/office/word/2012/wordml" xmlns:w16se="http://schemas.microsoft.com/office/word/2015/wordml/symex" xmlns:wpg="http://schemas.microsoft.com/office/word/2010/wordprocessingGroup" xmlns:wpi="http://schemas.microsoft.com/office/word/2010/wordprocessingInk" xmlns:wne="http://schemas.microsoft.com/office/word/2006/wordml" xmlns:wps="http://schemas.microsoft.com/office/word/2010/wordprocessingShape" mc:Ignorable="w14 w15 w16se wp14">
+<w:hdr xmlns:wpc="http://schemas.microsoft.com/office/word/2010/wordprocessingCanvas" xmlns:cx="http://schemas.microsoft.com/office/drawing/2014/chartex" xmlns:cx1="http://schemas.microsoft.com/office/drawing/2015/9/8/chartex" xmlns:cx2="http://schemas.microsoft.com/office/drawing/2015/10/21/chartex" xmlns:cx3="http://schemas.microsoft.com/office/drawing/2016/5/9/chartex" xmlns:cx4="http://schemas.microsoft.com/office/drawing/2016/5/10/chartex" xmlns:cx5="http://schemas.microsoft.com/office/drawing/2016/5/11/chartex" xmlns:cx6="http://schemas.microsoft.com/office/drawing/2016/5/12/chartex" xmlns:cx7="http://schemas.microsoft.com/office/drawing/2016/5/13/chartex" xmlns:cx8="http://schemas.microsoft.com/office/drawing/2016/5/14/chartex" xmlns:mc="http://schemas.openxmlformats.org/markup-compatibility/2006" xmlns:aink="http://schemas.microsoft.com/office/drawing/2016/ink" xmlns:am3d="http://schemas.microsoft.com/office/drawing/2017/model3d" xmlns:o="urn:schemas-microsoft-com:office:office" xmlns:r="http://schemas.openxmlformats.org/officeDocument/2006/relationships" xmlns:m="http://schemas.openxmlformats.org/officeDocument/2006/math" xmlns:v="urn:schemas-microsoft-com:vml" xmlns:wp14="http://schemas.microsoft.com/office/word/2010/wordprocessingDrawing" xmlns:wp="http://schemas.openxmlformats.org/drawingml/2006/wordprocessingDrawing" xmlns:w10="urn:schemas-microsoft-com:office:word" xmlns:w="http://schemas.openxmlformats.org/wordprocessingml/2006/main" xmlns:w14="http://schemas.microsoft.com/office/word/2010/wordml" xmlns:w15="http://schemas.microsoft.com/office/word/2012/wordml" xmlns:w16cid="http://schemas.microsoft.com/office/word/2016/wordml/cid" xmlns:w16se="http://schemas.microsoft.com/office/word/2015/wordml/symex" xmlns:wpg="http://schemas.microsoft.com/office/word/2010/wordprocessingGroup" xmlns:wpi="http://schemas.microsoft.com/office/word/2010/wordprocessingInk" xmlns:wne="http://schemas.microsoft.com/office/word/2006/wordml" xmlns:wps="http://schemas.microsoft.com/office/word/2010/wordprocessingShape" mc:Ignorable="w14 w15 w16se w16cid wp14">
   <w:p>
     <w:pPr>
       <w:pStyle w:val="Encabezado"/>
@@ -16421,43 +16780,12 @@
     <w:pPr>
       <w:pStyle w:val="Encabezado"/>
     </w:pPr>
-    <w:r>
-      <w:rPr>
-        <w:noProof/>
-        <w:lang w:eastAsia="es-CO"/>
-      </w:rPr>
-      <w:pict>
-        <v:shapetype id="_x0000_t75" coordsize="21600,21600" o:spt="75" o:preferrelative="t" path="m@4@5l@4@11@9@11@9@5xe" filled="f" stroked="f">
-          <v:stroke joinstyle="miter"/>
-          <v:formulas>
-            <v:f eqn="if lineDrawn pixelLineWidth 0"/>
-            <v:f eqn="sum @0 1 0"/>
-            <v:f eqn="sum 0 0 @1"/>
-            <v:f eqn="prod @2 1 2"/>
-            <v:f eqn="prod @3 21600 pixelWidth"/>
-            <v:f eqn="prod @3 21600 pixelHeight"/>
-            <v:f eqn="sum @0 0 1"/>
-            <v:f eqn="prod @6 1 2"/>
-            <v:f eqn="prod @7 21600 pixelWidth"/>
-            <v:f eqn="sum @8 21600 0"/>
-            <v:f eqn="prod @7 21600 pixelHeight"/>
-            <v:f eqn="sum @10 21600 0"/>
-          </v:formulas>
-          <v:path o:extrusionok="f" gradientshapeok="t" o:connecttype="rect"/>
-          <o:lock v:ext="edit" aspectratio="t"/>
-        </v:shapetype>
-        <v:shape id="WordPictureWatermark44377158" o:spid="_x0000_s2051" type="#_x0000_t75" style="position:absolute;margin-left:0;margin-top:0;width:441.7pt;height:355.35pt;z-index:-251656192;mso-position-horizontal:center;mso-position-horizontal-relative:margin;mso-position-vertical:center;mso-position-vertical-relative:margin" o:allowincell="f">
-          <v:imagedata r:id="rId1" o:title="marca de agua jenen" gain="19661f" blacklevel="22938f"/>
-          <w10:wrap anchorx="margin" anchory="margin"/>
-        </v:shape>
-      </w:pict>
-    </w:r>
   </w:p>
 </w:hdr>
 </file>
 
 <file path=word/header3.xml><?xml version="1.0" encoding="utf-8"?>
-<w:hdr xmlns:wpc="http://schemas.microsoft.com/office/word/2010/wordprocessingCanvas" xmlns:cx="http://schemas.microsoft.com/office/drawing/2014/chartex" xmlns:mc="http://schemas.openxmlformats.org/markup-compatibility/2006" xmlns:o="urn:schemas-microsoft-com:office:office" xmlns:r="http://schemas.openxmlformats.org/officeDocument/2006/relationships" xmlns:m="http://schemas.openxmlformats.org/officeDocument/2006/math" xmlns:v="urn:schemas-microsoft-com:vml" xmlns:wp14="http://schemas.microsoft.com/office/word/2010/wordprocessingDrawing" xmlns:wp="http://schemas.openxmlformats.org/drawingml/2006/wordprocessingDrawing" xmlns:w10="urn:schemas-microsoft-com:office:word" xmlns:w="http://schemas.openxmlformats.org/wordprocessingml/2006/main" xmlns:w14="http://schemas.microsoft.com/office/word/2010/wordml" xmlns:w15="http://schemas.microsoft.com/office/word/2012/wordml" xmlns:w16se="http://schemas.microsoft.com/office/word/2015/wordml/symex" xmlns:wpg="http://schemas.microsoft.com/office/word/2010/wordprocessingGroup" xmlns:wpi="http://schemas.microsoft.com/office/word/2010/wordprocessingInk" xmlns:wne="http://schemas.microsoft.com/office/word/2006/wordml" xmlns:wps="http://schemas.microsoft.com/office/word/2010/wordprocessingShape" mc:Ignorable="w14 w15 w16se wp14">
+<w:hdr xmlns:wpc="http://schemas.microsoft.com/office/word/2010/wordprocessingCanvas" xmlns:cx="http://schemas.microsoft.com/office/drawing/2014/chartex" xmlns:cx1="http://schemas.microsoft.com/office/drawing/2015/9/8/chartex" xmlns:cx2="http://schemas.microsoft.com/office/drawing/2015/10/21/chartex" xmlns:cx3="http://schemas.microsoft.com/office/drawing/2016/5/9/chartex" xmlns:cx4="http://schemas.microsoft.com/office/drawing/2016/5/10/chartex" xmlns:cx5="http://schemas.microsoft.com/office/drawing/2016/5/11/chartex" xmlns:cx6="http://schemas.microsoft.com/office/drawing/2016/5/12/chartex" xmlns:cx7="http://schemas.microsoft.com/office/drawing/2016/5/13/chartex" xmlns:cx8="http://schemas.microsoft.com/office/drawing/2016/5/14/chartex" xmlns:mc="http://schemas.openxmlformats.org/markup-compatibility/2006" xmlns:aink="http://schemas.microsoft.com/office/drawing/2016/ink" xmlns:am3d="http://schemas.microsoft.com/office/drawing/2017/model3d" xmlns:o="urn:schemas-microsoft-com:office:office" xmlns:r="http://schemas.openxmlformats.org/officeDocument/2006/relationships" xmlns:m="http://schemas.openxmlformats.org/officeDocument/2006/math" xmlns:v="urn:schemas-microsoft-com:vml" xmlns:wp14="http://schemas.microsoft.com/office/word/2010/wordprocessingDrawing" xmlns:wp="http://schemas.openxmlformats.org/drawingml/2006/wordprocessingDrawing" xmlns:w10="urn:schemas-microsoft-com:office:word" xmlns:w="http://schemas.openxmlformats.org/wordprocessingml/2006/main" xmlns:w14="http://schemas.microsoft.com/office/word/2010/wordml" xmlns:w15="http://schemas.microsoft.com/office/word/2012/wordml" xmlns:w16cid="http://schemas.microsoft.com/office/word/2016/wordml/cid" xmlns:w16se="http://schemas.microsoft.com/office/word/2015/wordml/symex" xmlns:wpg="http://schemas.microsoft.com/office/word/2010/wordprocessingGroup" xmlns:wpi="http://schemas.microsoft.com/office/word/2010/wordprocessingInk" xmlns:wne="http://schemas.microsoft.com/office/word/2006/wordml" xmlns:wps="http://schemas.microsoft.com/office/word/2010/wordprocessingShape" mc:Ignorable="w14 w15 w16se w16cid wp14">
   <w:p>
     <w:pPr>
       <w:pStyle w:val="Encabezado"/>
@@ -16498,7 +16826,7 @@
 </file>
 
 <file path=word/numbering.xml><?xml version="1.0" encoding="utf-8"?>
-<w:numbering xmlns:wpc="http://schemas.microsoft.com/office/word/2010/wordprocessingCanvas" xmlns:cx="http://schemas.microsoft.com/office/drawing/2014/chartex" xmlns:mc="http://schemas.openxmlformats.org/markup-compatibility/2006" xmlns:o="urn:schemas-microsoft-com:office:office" xmlns:r="http://schemas.openxmlformats.org/officeDocument/2006/relationships" xmlns:m="http://schemas.openxmlformats.org/officeDocument/2006/math" xmlns:v="urn:schemas-microsoft-com:vml" xmlns:wp14="http://schemas.microsoft.com/office/word/2010/wordprocessingDrawing" xmlns:wp="http://schemas.openxmlformats.org/drawingml/2006/wordprocessingDrawing" xmlns:w10="urn:schemas-microsoft-com:office:word" xmlns:w="http://schemas.openxmlformats.org/wordprocessingml/2006/main" xmlns:w14="http://schemas.microsoft.com/office/word/2010/wordml" xmlns:w15="http://schemas.microsoft.com/office/word/2012/wordml" xmlns:w16se="http://schemas.microsoft.com/office/word/2015/wordml/symex" xmlns:wpg="http://schemas.microsoft.com/office/word/2010/wordprocessingGroup" xmlns:wpi="http://schemas.microsoft.com/office/word/2010/wordprocessingInk" xmlns:wne="http://schemas.microsoft.com/office/word/2006/wordml" xmlns:wps="http://schemas.microsoft.com/office/word/2010/wordprocessingShape" mc:Ignorable="w14 w15 w16se wp14">
+<w:numbering xmlns:wpc="http://schemas.microsoft.com/office/word/2010/wordprocessingCanvas" xmlns:cx="http://schemas.microsoft.com/office/drawing/2014/chartex" xmlns:cx1="http://schemas.microsoft.com/office/drawing/2015/9/8/chartex" xmlns:cx2="http://schemas.microsoft.com/office/drawing/2015/10/21/chartex" xmlns:cx3="http://schemas.microsoft.com/office/drawing/2016/5/9/chartex" xmlns:cx4="http://schemas.microsoft.com/office/drawing/2016/5/10/chartex" xmlns:cx5="http://schemas.microsoft.com/office/drawing/2016/5/11/chartex" xmlns:cx6="http://schemas.microsoft.com/office/drawing/2016/5/12/chartex" xmlns:cx7="http://schemas.microsoft.com/office/drawing/2016/5/13/chartex" xmlns:cx8="http://schemas.microsoft.com/office/drawing/2016/5/14/chartex" xmlns:mc="http://schemas.openxmlformats.org/markup-compatibility/2006" xmlns:aink="http://schemas.microsoft.com/office/drawing/2016/ink" xmlns:am3d="http://schemas.microsoft.com/office/drawing/2017/model3d" xmlns:o="urn:schemas-microsoft-com:office:office" xmlns:r="http://schemas.openxmlformats.org/officeDocument/2006/relationships" xmlns:m="http://schemas.openxmlformats.org/officeDocument/2006/math" xmlns:v="urn:schemas-microsoft-com:vml" xmlns:wp14="http://schemas.microsoft.com/office/word/2010/wordprocessingDrawing" xmlns:wp="http://schemas.openxmlformats.org/drawingml/2006/wordprocessingDrawing" xmlns:w10="urn:schemas-microsoft-com:office:word" xmlns:w="http://schemas.openxmlformats.org/wordprocessingml/2006/main" xmlns:w14="http://schemas.microsoft.com/office/word/2010/wordml" xmlns:w15="http://schemas.microsoft.com/office/word/2012/wordml" xmlns:w16cid="http://schemas.microsoft.com/office/word/2016/wordml/cid" xmlns:w16se="http://schemas.microsoft.com/office/word/2015/wordml/symex" xmlns:wpg="http://schemas.microsoft.com/office/word/2010/wordprocessingGroup" xmlns:wpi="http://schemas.microsoft.com/office/word/2010/wordprocessingInk" xmlns:wne="http://schemas.microsoft.com/office/word/2006/wordml" xmlns:wps="http://schemas.microsoft.com/office/word/2010/wordprocessingShape" mc:Ignorable="w14 w15 w16se w16cid wp14">
   <w:abstractNum w:abstractNumId="0" w15:restartNumberingAfterBreak="0">
     <w:nsid w:val="11D01305"/>
     <w:multiLevelType w:val="hybridMultilevel"/>
@@ -17799,7 +18127,7 @@
 </file>
 
 <file path=word/styles.xml><?xml version="1.0" encoding="utf-8"?>
-<w:styles xmlns:mc="http://schemas.openxmlformats.org/markup-compatibility/2006" xmlns:r="http://schemas.openxmlformats.org/officeDocument/2006/relationships" xmlns:w="http://schemas.openxmlformats.org/wordprocessingml/2006/main" xmlns:w14="http://schemas.microsoft.com/office/word/2010/wordml" xmlns:w15="http://schemas.microsoft.com/office/word/2012/wordml" xmlns:w16se="http://schemas.microsoft.com/office/word/2015/wordml/symex" mc:Ignorable="w14 w15 w16se">
+<w:styles xmlns:mc="http://schemas.openxmlformats.org/markup-compatibility/2006" xmlns:r="http://schemas.openxmlformats.org/officeDocument/2006/relationships" xmlns:w="http://schemas.openxmlformats.org/wordprocessingml/2006/main" xmlns:w14="http://schemas.microsoft.com/office/word/2010/wordml" xmlns:w15="http://schemas.microsoft.com/office/word/2012/wordml" xmlns:w16cid="http://schemas.microsoft.com/office/word/2016/wordml/cid" xmlns:w16se="http://schemas.microsoft.com/office/word/2015/wordml/symex" mc:Ignorable="w14 w15 w16se w16cid">
   <w:docDefaults>
     <w:rPrDefault>
       <w:rPr>
@@ -17815,7 +18143,7 @@
       </w:pPr>
     </w:pPrDefault>
   </w:docDefaults>
-  <w:latentStyles w:defLockedState="0" w:defUIPriority="99" w:defSemiHidden="0" w:defUnhideWhenUsed="0" w:defQFormat="0" w:count="371">
+  <w:latentStyles w:defLockedState="0" w:defUIPriority="99" w:defSemiHidden="0" w:defUnhideWhenUsed="0" w:defQFormat="0" w:count="375">
     <w:lsdException w:name="Normal" w:uiPriority="0" w:qFormat="1"/>
     <w:lsdException w:name="heading 1" w:uiPriority="9" w:qFormat="1"/>
     <w:lsdException w:name="heading 2" w:semiHidden="1" w:uiPriority="9" w:unhideWhenUsed="1" w:qFormat="1"/>
@@ -17921,7 +18249,6 @@
     <w:lsdException w:name="HTML Sample" w:semiHidden="1" w:unhideWhenUsed="1"/>
     <w:lsdException w:name="HTML Typewriter" w:semiHidden="1" w:unhideWhenUsed="1"/>
     <w:lsdException w:name="HTML Variable" w:semiHidden="1" w:unhideWhenUsed="1"/>
-    <w:lsdException w:name="Normal Table" w:semiHidden="1" w:unhideWhenUsed="1"/>
     <w:lsdException w:name="annotation subject" w:semiHidden="1" w:unhideWhenUsed="1"/>
     <w:lsdException w:name="No List" w:semiHidden="1" w:unhideWhenUsed="1"/>
     <w:lsdException w:name="Outline List 1" w:semiHidden="1" w:unhideWhenUsed="1"/>
@@ -17965,10 +18292,8 @@
     <w:lsdException w:name="Table Elegant" w:semiHidden="1" w:unhideWhenUsed="1"/>
     <w:lsdException w:name="Table Professional" w:semiHidden="1" w:unhideWhenUsed="1"/>
     <w:lsdException w:name="Table Subtle 1" w:semiHidden="1" w:unhideWhenUsed="1"/>
-    <w:lsdException w:name="Table Subtle 2" w:semiHidden="1" w:unhideWhenUsed="1"/>
     <w:lsdException w:name="Table Web 1" w:semiHidden="1" w:unhideWhenUsed="1"/>
     <w:lsdException w:name="Table Web 2" w:semiHidden="1" w:unhideWhenUsed="1"/>
-    <w:lsdException w:name="Table Web 3" w:semiHidden="1" w:unhideWhenUsed="1"/>
     <w:lsdException w:name="Balloon Text" w:semiHidden="1" w:unhideWhenUsed="1"/>
     <w:lsdException w:name="Table Grid" w:uiPriority="39"/>
     <w:lsdException w:name="Table Theme" w:semiHidden="1" w:unhideWhenUsed="1"/>
@@ -18187,15 +18512,40 @@
     <w:lsdException w:name="List Table 5 Dark Accent 6" w:uiPriority="50"/>
     <w:lsdException w:name="List Table 6 Colorful Accent 6" w:uiPriority="51"/>
     <w:lsdException w:name="List Table 7 Colorful Accent 6" w:uiPriority="52"/>
+    <w:lsdException w:name="Mention" w:semiHidden="1" w:unhideWhenUsed="1"/>
+    <w:lsdException w:name="Smart Hyperlink" w:semiHidden="1" w:unhideWhenUsed="1"/>
+    <w:lsdException w:name="Hashtag" w:semiHidden="1" w:unhideWhenUsed="1"/>
+    <w:lsdException w:name="Unresolved Mention" w:semiHidden="1" w:unhideWhenUsed="1"/>
   </w:latentStyles>
   <w:style w:type="paragraph" w:default="1" w:styleId="Normal">
     <w:name w:val="Normal"/>
     <w:qFormat/>
   </w:style>
+  <w:style w:type="paragraph" w:styleId="Ttulo1">
+    <w:name w:val="heading 1"/>
+    <w:basedOn w:val="Normal"/>
+    <w:next w:val="Normal"/>
+    <w:link w:val="Ttulo1Car"/>
+    <w:uiPriority w:val="9"/>
+    <w:qFormat/>
+    <w:rsid w:val="00945AEF"/>
+    <w:pPr>
+      <w:keepNext/>
+      <w:keepLines/>
+      <w:spacing w:before="240" w:after="0"/>
+      <w:outlineLvl w:val="0"/>
+    </w:pPr>
+    <w:rPr>
+      <w:rFonts w:ascii="Arial" w:eastAsiaTheme="majorEastAsia" w:hAnsi="Arial" w:cstheme="majorBidi"/>
+      <w:b/>
+      <w:color w:val="2E74B5" w:themeColor="accent1" w:themeShade="BF"/>
+      <w:sz w:val="28"/>
+      <w:szCs w:val="32"/>
+    </w:rPr>
+  </w:style>
   <w:style w:type="character" w:default="1" w:styleId="Fuentedeprrafopredeter">
     <w:name w:val="Default Paragraph Font"/>
     <w:uiPriority w:val="1"/>
-    <w:semiHidden/>
     <w:unhideWhenUsed/>
   </w:style>
   <w:style w:type="table" w:default="1" w:styleId="Tablanormal">
@@ -18339,6 +18689,50 @@
       <w:color w:val="0563C1" w:themeColor="hyperlink"/>
       <w:u w:val="single"/>
     </w:rPr>
+  </w:style>
+  <w:style w:type="character" w:customStyle="1" w:styleId="Ttulo1Car">
+    <w:name w:val="Título 1 Car"/>
+    <w:basedOn w:val="Fuentedeprrafopredeter"/>
+    <w:link w:val="Ttulo1"/>
+    <w:uiPriority w:val="9"/>
+    <w:rsid w:val="00945AEF"/>
+    <w:rPr>
+      <w:rFonts w:ascii="Arial" w:eastAsiaTheme="majorEastAsia" w:hAnsi="Arial" w:cstheme="majorBidi"/>
+      <w:b/>
+      <w:color w:val="2E74B5" w:themeColor="accent1" w:themeShade="BF"/>
+      <w:sz w:val="28"/>
+      <w:szCs w:val="32"/>
+    </w:rPr>
+  </w:style>
+  <w:style w:type="paragraph" w:styleId="TtuloTDC">
+    <w:name w:val="TOC Heading"/>
+    <w:basedOn w:val="Ttulo1"/>
+    <w:next w:val="Normal"/>
+    <w:uiPriority w:val="39"/>
+    <w:unhideWhenUsed/>
+    <w:qFormat/>
+    <w:rsid w:val="004973A6"/>
+    <w:pPr>
+      <w:outlineLvl w:val="9"/>
+    </w:pPr>
+    <w:rPr>
+      <w:rFonts w:asciiTheme="majorHAnsi" w:hAnsiTheme="majorHAnsi"/>
+      <w:b w:val="0"/>
+      <w:sz w:val="32"/>
+      <w:lang w:eastAsia="es-CO"/>
+    </w:rPr>
+  </w:style>
+  <w:style w:type="paragraph" w:styleId="TDC1">
+    <w:name w:val="toc 1"/>
+    <w:basedOn w:val="Normal"/>
+    <w:next w:val="Normal"/>
+    <w:autoRedefine/>
+    <w:uiPriority w:val="39"/>
+    <w:unhideWhenUsed/>
+    <w:rsid w:val="004973A6"/>
+    <w:pPr>
+      <w:spacing w:after="100"/>
+    </w:pPr>
   </w:style>
 </w:styles>
 </file>
@@ -18602,4 +18996,16 @@
     </a:ext>
   </a:extLst>
 </a:theme>
+</file>
+
+<file path=customXml/item1.xml><?xml version="1.0" encoding="utf-8"?>
+<b:Sources xmlns:b="http://schemas.openxmlformats.org/officeDocument/2006/bibliography" xmlns="http://schemas.openxmlformats.org/officeDocument/2006/bibliography" SelectedStyle="\APASixthEditionOfficeOnline.xsl" StyleName="APA" Version="6"/>
+</file>
+
+<file path=customXml/itemProps1.xml><?xml version="1.0" encoding="utf-8"?>
+<ds:datastoreItem xmlns:ds="http://schemas.openxmlformats.org/officeDocument/2006/customXml" ds:itemID="{7F72768A-5CE8-4B6D-8F26-4A7E73094933}">
+  <ds:schemaRefs>
+    <ds:schemaRef ds:uri="http://schemas.openxmlformats.org/officeDocument/2006/bibliography"/>
+  </ds:schemaRefs>
+</ds:datastoreItem>
 </file>
</xml_diff>

<commit_message>
Update MANUAL TECNICO JENEN SYSTEM V2.docx
</commit_message>
<xml_diff>
--- a/Trimestre V/Entregables/MANUAL TECNICO JENEN SYSTEM V2.docx
+++ b/Trimestre V/Entregables/MANUAL TECNICO JENEN SYSTEM V2.docx
@@ -1,6 +1,6 @@
 
 <file path=word/document.xml><?xml version="1.0" encoding="utf-8"?>
-<w:document xmlns:wpc="http://schemas.microsoft.com/office/word/2010/wordprocessingCanvas" xmlns:cx="http://schemas.microsoft.com/office/drawing/2014/chartex" xmlns:cx1="http://schemas.microsoft.com/office/drawing/2015/9/8/chartex" xmlns:cx2="http://schemas.microsoft.com/office/drawing/2015/10/21/chartex" xmlns:cx3="http://schemas.microsoft.com/office/drawing/2016/5/9/chartex" xmlns:cx4="http://schemas.microsoft.com/office/drawing/2016/5/10/chartex" xmlns:cx5="http://schemas.microsoft.com/office/drawing/2016/5/11/chartex" xmlns:cx6="http://schemas.microsoft.com/office/drawing/2016/5/12/chartex" xmlns:cx7="http://schemas.microsoft.com/office/drawing/2016/5/13/chartex" xmlns:cx8="http://schemas.microsoft.com/office/drawing/2016/5/14/chartex" xmlns:mc="http://schemas.openxmlformats.org/markup-compatibility/2006" xmlns:aink="http://schemas.microsoft.com/office/drawing/2016/ink" xmlns:am3d="http://schemas.microsoft.com/office/drawing/2017/model3d" xmlns:o="urn:schemas-microsoft-com:office:office" xmlns:r="http://schemas.openxmlformats.org/officeDocument/2006/relationships" xmlns:m="http://schemas.openxmlformats.org/officeDocument/2006/math" xmlns:v="urn:schemas-microsoft-com:vml" xmlns:wp14="http://schemas.microsoft.com/office/word/2010/wordprocessingDrawing" xmlns:wp="http://schemas.openxmlformats.org/drawingml/2006/wordprocessingDrawing" xmlns:w10="urn:schemas-microsoft-com:office:word" xmlns:w="http://schemas.openxmlformats.org/wordprocessingml/2006/main" xmlns:w14="http://schemas.microsoft.com/office/word/2010/wordml" xmlns:w15="http://schemas.microsoft.com/office/word/2012/wordml" xmlns:w16cid="http://schemas.microsoft.com/office/word/2016/wordml/cid" xmlns:w16se="http://schemas.microsoft.com/office/word/2015/wordml/symex" xmlns:wpg="http://schemas.microsoft.com/office/word/2010/wordprocessingGroup" xmlns:wpi="http://schemas.microsoft.com/office/word/2010/wordprocessingInk" xmlns:wne="http://schemas.microsoft.com/office/word/2006/wordml" xmlns:wps="http://schemas.microsoft.com/office/word/2010/wordprocessingShape" mc:Ignorable="w14 w15 w16se w16cid wp14">
+<w:document xmlns:wpc="http://schemas.microsoft.com/office/word/2010/wordprocessingCanvas" xmlns:cx="http://schemas.microsoft.com/office/drawing/2014/chartex" xmlns:cx1="http://schemas.microsoft.com/office/drawing/2015/9/8/chartex" xmlns:cx2="http://schemas.microsoft.com/office/drawing/2015/10/21/chartex" xmlns:cx3="http://schemas.microsoft.com/office/drawing/2016/5/9/chartex" xmlns:cx4="http://schemas.microsoft.com/office/drawing/2016/5/10/chartex" xmlns:cx5="http://schemas.microsoft.com/office/drawing/2016/5/11/chartex" xmlns:cx6="http://schemas.microsoft.com/office/drawing/2016/5/12/chartex" xmlns:cx7="http://schemas.microsoft.com/office/drawing/2016/5/13/chartex" xmlns:cx8="http://schemas.microsoft.com/office/drawing/2016/5/14/chartex" xmlns:mc="http://schemas.openxmlformats.org/markup-compatibility/2006" xmlns:aink="http://schemas.microsoft.com/office/drawing/2016/ink" xmlns:am3d="http://schemas.microsoft.com/office/drawing/2017/model3d" xmlns:o="urn:schemas-microsoft-com:office:office" xmlns:oel="http://schemas.microsoft.com/office/2019/extlst" xmlns:r="http://schemas.openxmlformats.org/officeDocument/2006/relationships" xmlns:m="http://schemas.openxmlformats.org/officeDocument/2006/math" xmlns:v="urn:schemas-microsoft-com:vml" xmlns:wp14="http://schemas.microsoft.com/office/word/2010/wordprocessingDrawing" xmlns:wp="http://schemas.openxmlformats.org/drawingml/2006/wordprocessingDrawing" xmlns:w10="urn:schemas-microsoft-com:office:word" xmlns:w="http://schemas.openxmlformats.org/wordprocessingml/2006/main" xmlns:w14="http://schemas.microsoft.com/office/word/2010/wordml" xmlns:w15="http://schemas.microsoft.com/office/word/2012/wordml" xmlns:w16cex="http://schemas.microsoft.com/office/word/2018/wordml/cex" xmlns:w16cid="http://schemas.microsoft.com/office/word/2016/wordml/cid" xmlns:w16="http://schemas.microsoft.com/office/word/2018/wordml" xmlns:w16sdtdh="http://schemas.microsoft.com/office/word/2020/wordml/sdtdatahash" xmlns:w16se="http://schemas.microsoft.com/office/word/2015/wordml/symex" xmlns:wpg="http://schemas.microsoft.com/office/word/2010/wordprocessingGroup" xmlns:wpi="http://schemas.microsoft.com/office/word/2010/wordprocessingInk" xmlns:wne="http://schemas.microsoft.com/office/word/2006/wordml" xmlns:wps="http://schemas.microsoft.com/office/word/2010/wordprocessingShape" mc:Ignorable="w14 w15 w16se w16cid w16 w16cex w16sdtdh wp14">
   <w:body>
     <w:p>
       <w:pPr>
@@ -66,7 +66,7 @@
           <w:lang w:eastAsia="es-CO"/>
         </w:rPr>
         <w:drawing>
-          <wp:anchor distT="0" distB="0" distL="114300" distR="114300" simplePos="0" relativeHeight="251736064" behindDoc="0" locked="0" layoutInCell="1" allowOverlap="1">
+          <wp:anchor distT="0" distB="0" distL="114300" distR="114300" simplePos="0" relativeHeight="251736064" behindDoc="0" locked="0" layoutInCell="1" allowOverlap="1" wp14:anchorId="14F916BC" wp14:editId="32E9D66E">
             <wp:simplePos x="0" y="0"/>
             <wp:positionH relativeFrom="column">
               <wp:posOffset>569989</wp:posOffset>
@@ -330,10 +330,11 @@
     <w:sdt>
       <w:sdtPr>
         <w:rPr>
-          <w:rFonts w:ascii="Arial" w:hAnsi="Arial" w:cs="Arial"/>
+          <w:rFonts w:ascii="Arial" w:eastAsiaTheme="minorHAnsi" w:hAnsi="Arial" w:cs="Arial"/>
+          <w:color w:val="auto"/>
           <w:sz w:val="28"/>
           <w:szCs w:val="28"/>
-          <w:lang w:val="es-ES"/>
+          <w:lang w:val="es-ES" w:eastAsia="en-US"/>
         </w:rPr>
         <w:id w:val="1305196293"/>
         <w:docPartObj>
@@ -343,11 +344,8 @@
       </w:sdtPr>
       <w:sdtEndPr>
         <w:rPr>
-          <w:rFonts w:eastAsiaTheme="minorHAnsi"/>
           <w:b/>
           <w:bCs/>
-          <w:color w:val="auto"/>
-          <w:lang w:eastAsia="en-US"/>
         </w:rPr>
       </w:sdtEndPr>
       <w:sdtContent>
@@ -946,7 +944,7 @@
         <mc:AlternateContent>
           <mc:Choice Requires="wpg">
             <w:drawing>
-              <wp:anchor distT="0" distB="0" distL="114300" distR="114300" simplePos="0" relativeHeight="251658240" behindDoc="1" locked="0" layoutInCell="1" allowOverlap="1" wp14:anchorId="5ED9A7BD" wp14:editId="5F04F193">
+              <wp:anchor distT="0" distB="0" distL="114300" distR="114300" simplePos="0" relativeHeight="251658240" behindDoc="1" locked="0" layoutInCell="1" allowOverlap="1" wp14:anchorId="4FD41346" wp14:editId="15F4520D">
                 <wp:simplePos x="0" y="0"/>
                 <wp:positionH relativeFrom="page">
                   <wp:posOffset>-304800</wp:posOffset>
@@ -1161,6 +1159,7 @@
       <w:pPr>
         <w:rPr>
           <w:rFonts w:ascii="Arial" w:hAnsi="Arial" w:cs="Arial"/>
+          <w:b/>
           <w:lang w:val="es-MX"/>
         </w:rPr>
       </w:pPr>
@@ -1174,6 +1173,82 @@
       <w:r>
         <w:rPr>
           <w:rFonts w:ascii="Arial" w:hAnsi="Arial" w:cs="Arial"/>
+          <w:b/>
+          <w:lang w:val="es-MX"/>
+        </w:rPr>
+        <w:t>PRESENTACIÓN</w:t>
+      </w:r>
+    </w:p>
+    <w:p>
+      <w:pPr>
+        <w:rPr>
+          <w:rFonts w:ascii="Arial" w:hAnsi="Arial" w:cs="Arial"/>
+          <w:b/>
+          <w:lang w:val="es-MX"/>
+        </w:rPr>
+      </w:pPr>
+    </w:p>
+    <w:p>
+      <w:pPr>
+        <w:rPr>
+          <w:rFonts w:ascii="Arial" w:hAnsi="Arial" w:cs="Arial"/>
+          <w:bCs/>
+          <w:lang w:val="es-MX"/>
+        </w:rPr>
+      </w:pPr>
+      <w:r>
+        <w:rPr>
+          <w:rFonts w:ascii="Arial" w:hAnsi="Arial" w:cs="Arial"/>
+          <w:bCs/>
+          <w:lang w:val="es-MX"/>
+        </w:rPr>
+        <w:t>El siguiente manual tiene la finalidad de comprender y exponer la información acerca de la instalación y navegación del sistema de información EntryMC</w:t>
+      </w:r>
+      <w:r>
+        <w:rPr>
+          <w:rFonts w:ascii="Arial" w:hAnsi="Arial" w:cs="Arial"/>
+          <w:bCs/>
+          <w:lang w:val="es-MX"/>
+        </w:rPr>
+        <w:t xml:space="preserve"> el </w:t>
+      </w:r>
+      <w:r>
+        <w:rPr>
+          <w:rFonts w:ascii="Arial" w:hAnsi="Arial" w:cs="Arial"/>
+          <w:bCs/>
+          <w:lang w:val="es-MX"/>
+        </w:rPr>
+        <w:t>cual tiene de entrada un módulo de iniciar sesión, un tablero de presentación de datos relevantes, así como menús despegables.</w:t>
+      </w:r>
+    </w:p>
+    <w:p>
+      <w:pPr>
+        <w:rPr>
+          <w:rFonts w:ascii="Arial" w:hAnsi="Arial" w:cs="Arial"/>
+          <w:bCs/>
+          <w:lang w:val="es-MX"/>
+        </w:rPr>
+      </w:pPr>
+      <w:r>
+        <w:rPr>
+          <w:rFonts w:ascii="Arial" w:hAnsi="Arial" w:cs="Arial"/>
+          <w:bCs/>
+          <w:lang w:val="es-MX"/>
+        </w:rPr>
+        <w:t>El sitio EntryMC estará conectado por medio de un gestor de base de datos transaccional que permitirá registrar modificar eliminar y actualizar la información de los autobuses del consorcio masivo capital</w:t>
+      </w:r>
+    </w:p>
+    <w:p>
+      <w:pPr>
+        <w:rPr>
+          <w:rFonts w:ascii="Arial" w:hAnsi="Arial" w:cs="Arial"/>
+          <w:b/>
+          <w:lang w:val="es-MX"/>
+        </w:rPr>
+      </w:pPr>
+      <w:r>
+        <w:rPr>
+          <w:rFonts w:ascii="Arial" w:hAnsi="Arial" w:cs="Arial"/>
           <w:lang w:val="es-MX"/>
         </w:rPr>
         <w:br/>
@@ -1191,8 +1266,42 @@
           <w:b/>
           <w:lang w:val="es-MX"/>
         </w:rPr>
-        <w:t>PRESENTACIÓN</w:t>
-      </w:r>
+        <w:t>OBJETIVO</w:t>
+      </w:r>
+    </w:p>
+    <w:p>
+      <w:pPr>
+        <w:rPr>
+          <w:rFonts w:ascii="Arial" w:hAnsi="Arial" w:cs="Arial"/>
+          <w:bCs/>
+          <w:lang w:val="es-MX"/>
+        </w:rPr>
+      </w:pPr>
+      <w:r>
+        <w:rPr>
+          <w:rFonts w:ascii="Arial" w:hAnsi="Arial" w:cs="Arial"/>
+          <w:bCs/>
+          <w:lang w:val="es-MX"/>
+        </w:rPr>
+        <w:t>Encaminar a los usuarios</w:t>
+      </w:r>
+      <w:r>
+        <w:rPr>
+          <w:rFonts w:ascii="Arial" w:hAnsi="Arial" w:cs="Arial"/>
+          <w:bCs/>
+          <w:lang w:val="es-MX"/>
+        </w:rPr>
+        <w:t xml:space="preserve"> responsables de la actualización y </w:t>
+      </w:r>
+    </w:p>
+    <w:p>
+      <w:pPr>
+        <w:rPr>
+          <w:rFonts w:ascii="Arial" w:hAnsi="Arial" w:cs="Arial"/>
+          <w:b/>
+          <w:lang w:val="es-MX"/>
+        </w:rPr>
+      </w:pPr>
       <w:r>
         <w:rPr>
           <w:rFonts w:ascii="Arial" w:hAnsi="Arial" w:cs="Arial"/>
@@ -1213,7 +1322,7 @@
           <w:b/>
           <w:lang w:val="es-MX"/>
         </w:rPr>
-        <w:t>OBJETIVO</w:t>
+        <w:t>INTRODUCCION</w:t>
       </w:r>
       <w:r>
         <w:rPr>
@@ -1235,7 +1344,7 @@
           <w:b/>
           <w:lang w:val="es-MX"/>
         </w:rPr>
-        <w:t>INTRODUCCION</w:t>
+        <w:t>REQUERIMIENTOS TECNICOS</w:t>
       </w:r>
       <w:r>
         <w:rPr>
@@ -1257,8 +1366,126 @@
           <w:b/>
           <w:lang w:val="es-MX"/>
         </w:rPr>
-        <w:t>REQUERIMIENTOS TECNICOS</w:t>
-      </w:r>
+        <w:t>HERRAMIENTAS UTILIZADAS PARA EL DESARROLLO</w:t>
+      </w:r>
+      <w:r>
+        <w:rPr>
+          <w:rFonts w:ascii="Arial" w:hAnsi="Arial" w:cs="Arial"/>
+          <w:b/>
+          <w:lang w:val="es-MX"/>
+        </w:rPr>
+        <w:t xml:space="preserve"> </w:t>
+      </w:r>
+    </w:p>
+    <w:p>
+      <w:pPr>
+        <w:pStyle w:val="Prrafodelista"/>
+        <w:numPr>
+          <w:ilvl w:val="0"/>
+          <w:numId w:val="13"/>
+        </w:numPr>
+        <w:rPr>
+          <w:rFonts w:ascii="Arial" w:hAnsi="Arial" w:cs="Arial"/>
+          <w:b/>
+          <w:bCs/>
+          <w:lang w:val="es-MX"/>
+        </w:rPr>
+      </w:pPr>
+      <w:proofErr w:type="spellStart"/>
+      <w:r>
+        <w:rPr>
+          <w:rFonts w:ascii="Arial" w:hAnsi="Arial" w:cs="Arial"/>
+          <w:b/>
+          <w:bCs/>
+          <w:lang w:val="es-MX"/>
+        </w:rPr>
+        <w:t>Vscode</w:t>
+      </w:r>
+      <w:proofErr w:type="spellEnd"/>
+    </w:p>
+    <w:p>
+      <w:pPr>
+        <w:pStyle w:val="Prrafodelista"/>
+        <w:numPr>
+          <w:ilvl w:val="0"/>
+          <w:numId w:val="13"/>
+        </w:numPr>
+        <w:rPr>
+          <w:rFonts w:ascii="Arial" w:hAnsi="Arial" w:cs="Arial"/>
+          <w:b/>
+          <w:bCs/>
+          <w:lang w:val="es-MX"/>
+        </w:rPr>
+      </w:pPr>
+      <w:r>
+        <w:rPr>
+          <w:rFonts w:ascii="Arial" w:hAnsi="Arial" w:cs="Arial"/>
+          <w:b/>
+          <w:bCs/>
+          <w:lang w:val="es-MX"/>
+        </w:rPr>
+        <w:t>MYSQL</w:t>
+      </w:r>
+    </w:p>
+    <w:p>
+      <w:pPr>
+        <w:pStyle w:val="Prrafodelista"/>
+        <w:numPr>
+          <w:ilvl w:val="0"/>
+          <w:numId w:val="13"/>
+        </w:numPr>
+        <w:rPr>
+          <w:rFonts w:ascii="Arial" w:hAnsi="Arial" w:cs="Arial"/>
+          <w:b/>
+          <w:bCs/>
+          <w:lang w:val="es-MX"/>
+        </w:rPr>
+      </w:pPr>
+      <w:r>
+        <w:rPr>
+          <w:rFonts w:ascii="Arial" w:hAnsi="Arial" w:cs="Arial"/>
+          <w:b/>
+          <w:bCs/>
+          <w:lang w:val="es-MX"/>
+        </w:rPr>
+        <w:t>BOOTRAP</w:t>
+      </w:r>
+    </w:p>
+    <w:p>
+      <w:pPr>
+        <w:pStyle w:val="Prrafodelista"/>
+        <w:numPr>
+          <w:ilvl w:val="0"/>
+          <w:numId w:val="13"/>
+        </w:numPr>
+        <w:rPr>
+          <w:rFonts w:ascii="Arial" w:hAnsi="Arial" w:cs="Arial"/>
+          <w:b/>
+          <w:bCs/>
+          <w:lang w:val="es-MX"/>
+        </w:rPr>
+      </w:pPr>
+      <w:proofErr w:type="spellStart"/>
+      <w:r>
+        <w:rPr>
+          <w:rFonts w:ascii="Arial" w:hAnsi="Arial" w:cs="Arial"/>
+          <w:b/>
+          <w:bCs/>
+          <w:lang w:val="es-MX"/>
+        </w:rPr>
+        <w:t>Xampp</w:t>
+      </w:r>
+      <w:proofErr w:type="spellEnd"/>
+    </w:p>
+    <w:p>
+      <w:pPr>
+        <w:pStyle w:val="Prrafodelista"/>
+        <w:rPr>
+          <w:rFonts w:ascii="Arial" w:hAnsi="Arial" w:cs="Arial"/>
+          <w:b/>
+          <w:lang w:val="es-MX"/>
+        </w:rPr>
+      </w:pPr>
       <w:r>
         <w:rPr>
           <w:rFonts w:ascii="Arial" w:hAnsi="Arial" w:cs="Arial"/>
@@ -1266,84 +1493,158 @@
         </w:rPr>
         <w:br/>
       </w:r>
-      <w:r>
-        <w:rPr>
-          <w:rFonts w:ascii="Arial" w:hAnsi="Arial" w:cs="Arial"/>
-          <w:lang w:val="es-MX"/>
-        </w:rPr>
-        <w:br/>
-      </w:r>
-      <w:r>
+    </w:p>
+    <w:p>
+      <w:pPr>
         <w:rPr>
           <w:rFonts w:ascii="Arial" w:hAnsi="Arial" w:cs="Arial"/>
           <w:b/>
           <w:lang w:val="es-MX"/>
         </w:rPr>
-        <w:t>HERRAMIENTAS UTILIZADAS PARA EL DESARROLLO</w:t>
-      </w:r>
-      <w:r>
+      </w:pPr>
+    </w:p>
+    <w:p>
+      <w:pPr>
         <w:rPr>
           <w:rFonts w:ascii="Arial" w:hAnsi="Arial" w:cs="Arial"/>
           <w:b/>
           <w:lang w:val="es-MX"/>
         </w:rPr>
-        <w:t xml:space="preserve"> </w:t>
-      </w:r>
-      <w:r>
-        <w:rPr>
-          <w:rFonts w:ascii="Arial" w:hAnsi="Arial" w:cs="Arial"/>
-          <w:lang w:val="es-MX"/>
-        </w:rPr>
-        <w:br/>
-      </w:r>
-      <w:r>
-        <w:rPr>
-          <w:rFonts w:ascii="Arial" w:hAnsi="Arial" w:cs="Arial"/>
-          <w:lang w:val="es-MX"/>
-        </w:rPr>
-        <w:br/>
-        <w:t xml:space="preserve">               </w:t>
-      </w:r>
-      <w:r>
+      </w:pPr>
+    </w:p>
+    <w:p>
+      <w:pPr>
         <w:rPr>
           <w:rFonts w:ascii="Arial" w:hAnsi="Arial" w:cs="Arial"/>
           <w:b/>
           <w:lang w:val="es-MX"/>
         </w:rPr>
-        <w:t>LARAVEL</w:t>
-      </w:r>
-      <w:r>
-        <w:rPr>
-          <w:rFonts w:ascii="Arial" w:hAnsi="Arial" w:cs="Arial"/>
-          <w:lang w:val="es-MX"/>
-        </w:rPr>
-        <w:br/>
-        <w:t xml:space="preserve">               </w:t>
-      </w:r>
-      <w:r>
+      </w:pPr>
+    </w:p>
+    <w:p>
+      <w:pPr>
         <w:rPr>
           <w:rFonts w:ascii="Arial" w:hAnsi="Arial" w:cs="Arial"/>
           <w:b/>
           <w:lang w:val="es-MX"/>
         </w:rPr>
-        <w:t>MYSQL</w:t>
-      </w:r>
-      <w:r>
-        <w:rPr>
-          <w:rFonts w:ascii="Arial" w:hAnsi="Arial" w:cs="Arial"/>
-          <w:lang w:val="es-MX"/>
-        </w:rPr>
-        <w:br/>
-        <w:t xml:space="preserve">               </w:t>
-      </w:r>
-      <w:r>
+      </w:pPr>
+    </w:p>
+    <w:p>
+      <w:pPr>
         <w:rPr>
           <w:rFonts w:ascii="Arial" w:hAnsi="Arial" w:cs="Arial"/>
           <w:b/>
           <w:lang w:val="es-MX"/>
         </w:rPr>
-        <w:t>SUBLIME TEXT</w:t>
-      </w:r>
+      </w:pPr>
+    </w:p>
+    <w:p>
+      <w:pPr>
+        <w:rPr>
+          <w:rFonts w:ascii="Arial" w:hAnsi="Arial" w:cs="Arial"/>
+          <w:b/>
+          <w:lang w:val="es-MX"/>
+        </w:rPr>
+      </w:pPr>
+    </w:p>
+    <w:p>
+      <w:pPr>
+        <w:rPr>
+          <w:rFonts w:ascii="Arial" w:hAnsi="Arial" w:cs="Arial"/>
+          <w:b/>
+          <w:lang w:val="es-MX"/>
+        </w:rPr>
+      </w:pPr>
+    </w:p>
+    <w:p>
+      <w:pPr>
+        <w:rPr>
+          <w:rFonts w:ascii="Arial" w:hAnsi="Arial" w:cs="Arial"/>
+          <w:b/>
+          <w:lang w:val="es-MX"/>
+        </w:rPr>
+      </w:pPr>
+    </w:p>
+    <w:p>
+      <w:pPr>
+        <w:rPr>
+          <w:rFonts w:ascii="Arial" w:hAnsi="Arial" w:cs="Arial"/>
+          <w:b/>
+          <w:lang w:val="es-MX"/>
+        </w:rPr>
+      </w:pPr>
+    </w:p>
+    <w:p>
+      <w:pPr>
+        <w:rPr>
+          <w:rFonts w:ascii="Arial" w:hAnsi="Arial" w:cs="Arial"/>
+          <w:b/>
+          <w:lang w:val="es-MX"/>
+        </w:rPr>
+      </w:pPr>
+    </w:p>
+    <w:p>
+      <w:pPr>
+        <w:rPr>
+          <w:rFonts w:ascii="Arial" w:hAnsi="Arial" w:cs="Arial"/>
+          <w:b/>
+          <w:lang w:val="es-MX"/>
+        </w:rPr>
+      </w:pPr>
+    </w:p>
+    <w:p>
+      <w:pPr>
+        <w:rPr>
+          <w:rFonts w:ascii="Arial" w:hAnsi="Arial" w:cs="Arial"/>
+          <w:b/>
+          <w:lang w:val="es-MX"/>
+        </w:rPr>
+      </w:pPr>
+    </w:p>
+    <w:p>
+      <w:pPr>
+        <w:rPr>
+          <w:rFonts w:ascii="Arial" w:hAnsi="Arial" w:cs="Arial"/>
+          <w:b/>
+          <w:lang w:val="es-MX"/>
+        </w:rPr>
+      </w:pPr>
+    </w:p>
+    <w:p>
+      <w:pPr>
+        <w:rPr>
+          <w:rFonts w:ascii="Arial" w:hAnsi="Arial" w:cs="Arial"/>
+          <w:b/>
+          <w:lang w:val="es-MX"/>
+        </w:rPr>
+      </w:pPr>
+    </w:p>
+    <w:p>
+      <w:pPr>
+        <w:rPr>
+          <w:rFonts w:ascii="Arial" w:hAnsi="Arial" w:cs="Arial"/>
+          <w:b/>
+          <w:lang w:val="es-MX"/>
+        </w:rPr>
+      </w:pPr>
+    </w:p>
+    <w:p>
+      <w:pPr>
+        <w:rPr>
+          <w:rFonts w:ascii="Arial" w:hAnsi="Arial" w:cs="Arial"/>
+          <w:b/>
+          <w:lang w:val="es-MX"/>
+        </w:rPr>
+      </w:pPr>
+    </w:p>
+    <w:p>
+      <w:pPr>
+        <w:rPr>
+          <w:rFonts w:ascii="Arial" w:hAnsi="Arial" w:cs="Arial"/>
+          <w:lang w:val="es-MX"/>
+        </w:rPr>
+      </w:pPr>
       <w:r>
         <w:rPr>
           <w:rFonts w:ascii="Arial" w:hAnsi="Arial" w:cs="Arial"/>
@@ -1604,11 +1905,10 @@
           <w:szCs w:val="28"/>
           <w:lang w:eastAsia="es-CO"/>
         </w:rPr>
-        <w:lastRenderedPageBreak/>
         <mc:AlternateContent>
           <mc:Choice Requires="wpg">
             <w:drawing>
-              <wp:anchor distT="0" distB="0" distL="114300" distR="114300" simplePos="0" relativeHeight="251660288" behindDoc="1" locked="0" layoutInCell="1" allowOverlap="1" wp14:anchorId="1F76684A" wp14:editId="1C8BA53E">
+              <wp:anchor distT="0" distB="0" distL="114300" distR="114300" simplePos="0" relativeHeight="251660288" behindDoc="1" locked="0" layoutInCell="1" allowOverlap="1" wp14:anchorId="58FC8C98" wp14:editId="6BAA952F">
                 <wp:simplePos x="0" y="0"/>
                 <wp:positionH relativeFrom="page">
                   <wp:posOffset>-209550</wp:posOffset>
@@ -1772,6 +2072,7 @@
           <w:rFonts w:ascii="Arial" w:hAnsi="Arial" w:cs="Arial"/>
           <w:lang w:val="es-MX"/>
         </w:rPr>
+        <w:lastRenderedPageBreak/>
         <w:t xml:space="preserve">DIAGRAMA </w:t>
       </w:r>
       <w:r>
@@ -1933,7 +2234,7 @@
         <mc:AlternateContent>
           <mc:Choice Requires="wpg">
             <w:drawing>
-              <wp:anchor distT="0" distB="0" distL="114300" distR="114300" simplePos="0" relativeHeight="251713536" behindDoc="1" locked="0" layoutInCell="1" allowOverlap="1" wp14:anchorId="320C6BAC" wp14:editId="218B85FF">
+              <wp:anchor distT="0" distB="0" distL="114300" distR="114300" simplePos="0" relativeHeight="251713536" behindDoc="1" locked="0" layoutInCell="1" allowOverlap="1" wp14:anchorId="0A2A107B" wp14:editId="0AC70173">
                 <wp:simplePos x="0" y="0"/>
                 <wp:positionH relativeFrom="page">
                   <wp:posOffset>-234315</wp:posOffset>
@@ -2615,73 +2916,73 @@
           <w:rFonts w:ascii="Arial" w:hAnsi="Arial" w:cs="Arial"/>
           <w:lang w:val="es-MX"/>
         </w:rPr>
+        <w:t>TABLA</w:t>
+      </w:r>
+      <w:r>
+        <w:rPr>
+          <w:rFonts w:ascii="Arial" w:hAnsi="Arial" w:cs="Arial"/>
+          <w:lang w:val="es-MX"/>
+        </w:rPr>
+        <w:t xml:space="preserve"> 16</w:t>
+      </w:r>
+      <w:r>
+        <w:t xml:space="preserve"> </w:t>
+      </w:r>
+      <w:r>
+        <w:rPr>
+          <w:rFonts w:ascii="Arial" w:hAnsi="Arial" w:cs="Arial"/>
+          <w:lang w:val="es-MX"/>
+        </w:rPr>
+        <w:t>EDITAR HISTORIAL CLINICO</w:t>
+      </w:r>
+      <w:r>
+        <w:rPr>
+          <w:rFonts w:ascii="Arial" w:hAnsi="Arial" w:cs="Arial"/>
+          <w:lang w:val="es-MX"/>
+        </w:rPr>
+        <w:br/>
+      </w:r>
+      <w:r>
+        <w:rPr>
+          <w:rFonts w:ascii="Arial" w:hAnsi="Arial" w:cs="Arial"/>
+          <w:lang w:val="es-MX"/>
+        </w:rPr>
+        <w:br/>
+      </w:r>
+      <w:r>
+        <w:rPr>
+          <w:rFonts w:ascii="Arial" w:hAnsi="Arial" w:cs="Arial"/>
+          <w:lang w:val="es-MX"/>
+        </w:rPr>
+        <w:t xml:space="preserve">TABLA </w:t>
+      </w:r>
+      <w:r>
+        <w:rPr>
+          <w:rFonts w:ascii="Arial" w:hAnsi="Arial" w:cs="Arial"/>
+          <w:lang w:val="es-MX"/>
+        </w:rPr>
+        <w:t xml:space="preserve">17. </w:t>
+      </w:r>
+      <w:r>
+        <w:rPr>
+          <w:rFonts w:ascii="Arial" w:hAnsi="Arial" w:cs="Arial"/>
+          <w:lang w:val="es-MX"/>
+        </w:rPr>
+        <w:t>DESCARGAR HISTORIAL CLINICO</w:t>
+      </w:r>
+      <w:r>
+        <w:rPr>
+          <w:rFonts w:ascii="Arial" w:hAnsi="Arial" w:cs="Arial"/>
+          <w:lang w:val="es-MX"/>
+        </w:rPr>
+        <w:br/>
+      </w:r>
+      <w:r>
+        <w:rPr>
+          <w:rFonts w:ascii="Arial" w:hAnsi="Arial" w:cs="Arial"/>
+          <w:lang w:val="es-MX"/>
+        </w:rPr>
         <w:lastRenderedPageBreak/>
-        <w:t>TABLA</w:t>
-      </w:r>
-      <w:r>
-        <w:rPr>
-          <w:rFonts w:ascii="Arial" w:hAnsi="Arial" w:cs="Arial"/>
-          <w:lang w:val="es-MX"/>
-        </w:rPr>
-        <w:t xml:space="preserve"> 16</w:t>
-      </w:r>
-      <w:r>
-        <w:t xml:space="preserve"> </w:t>
-      </w:r>
-      <w:r>
-        <w:rPr>
-          <w:rFonts w:ascii="Arial" w:hAnsi="Arial" w:cs="Arial"/>
-          <w:lang w:val="es-MX"/>
-        </w:rPr>
-        <w:t>EDITAR HISTORIAL CLINICO</w:t>
-      </w:r>
-      <w:r>
-        <w:rPr>
-          <w:rFonts w:ascii="Arial" w:hAnsi="Arial" w:cs="Arial"/>
-          <w:lang w:val="es-MX"/>
-        </w:rPr>
-        <w:br/>
-      </w:r>
-      <w:r>
-        <w:rPr>
-          <w:rFonts w:ascii="Arial" w:hAnsi="Arial" w:cs="Arial"/>
-          <w:lang w:val="es-MX"/>
-        </w:rPr>
-        <w:br/>
-      </w:r>
-      <w:r>
-        <w:rPr>
-          <w:rFonts w:ascii="Arial" w:hAnsi="Arial" w:cs="Arial"/>
-          <w:lang w:val="es-MX"/>
-        </w:rPr>
-        <w:t xml:space="preserve">TABLA </w:t>
-      </w:r>
-      <w:r>
-        <w:rPr>
-          <w:rFonts w:ascii="Arial" w:hAnsi="Arial" w:cs="Arial"/>
-          <w:lang w:val="es-MX"/>
-        </w:rPr>
-        <w:t xml:space="preserve">17. </w:t>
-      </w:r>
-      <w:r>
-        <w:rPr>
-          <w:rFonts w:ascii="Arial" w:hAnsi="Arial" w:cs="Arial"/>
-          <w:lang w:val="es-MX"/>
-        </w:rPr>
-        <w:t>DESCARGAR HISTORIAL CLINICO</w:t>
-      </w:r>
-      <w:r>
-        <w:rPr>
-          <w:rFonts w:ascii="Arial" w:hAnsi="Arial" w:cs="Arial"/>
-          <w:lang w:val="es-MX"/>
-        </w:rPr>
-        <w:br/>
-      </w:r>
-      <w:r>
-        <w:rPr>
-          <w:rFonts w:ascii="Arial" w:hAnsi="Arial" w:cs="Arial"/>
-          <w:lang w:val="es-MX"/>
-        </w:rPr>
         <w:br/>
       </w:r>
       <w:r>
@@ -3355,11 +3656,10 @@
           <w:noProof/>
           <w:lang w:eastAsia="es-CO"/>
         </w:rPr>
-        <w:lastRenderedPageBreak/>
         <mc:AlternateContent>
           <mc:Choice Requires="wpg">
             <w:drawing>
-              <wp:anchor distT="0" distB="0" distL="114300" distR="114300" simplePos="0" relativeHeight="251664384" behindDoc="1" locked="0" layoutInCell="1" allowOverlap="1" wp14:anchorId="6F1A5EE6" wp14:editId="61B7A0AD">
+              <wp:anchor distT="0" distB="0" distL="114300" distR="114300" simplePos="0" relativeHeight="251664384" behindDoc="1" locked="0" layoutInCell="1" allowOverlap="1" wp14:anchorId="0F8F4630" wp14:editId="068455C4">
                 <wp:simplePos x="0" y="0"/>
                 <wp:positionH relativeFrom="page">
                   <wp:posOffset>-219076</wp:posOffset>
@@ -3536,6 +3836,7 @@
           <w:sz w:val="24"/>
           <w:szCs w:val="24"/>
         </w:rPr>
+        <w:lastRenderedPageBreak/>
         <w:t xml:space="preserve">El siguiente manual </w:t>
       </w:r>
       <w:r>
@@ -3582,7 +3883,7 @@
         <mc:AlternateContent>
           <mc:Choice Requires="wpg">
             <w:drawing>
-              <wp:anchor distT="0" distB="0" distL="114300" distR="114300" simplePos="0" relativeHeight="251666432" behindDoc="1" locked="0" layoutInCell="1" allowOverlap="1" wp14:anchorId="1E01D6FA" wp14:editId="47A0EDFE">
+              <wp:anchor distT="0" distB="0" distL="114300" distR="114300" simplePos="0" relativeHeight="251666432" behindDoc="1" locked="0" layoutInCell="1" allowOverlap="1" wp14:anchorId="1DDAE7C5" wp14:editId="71FA2071">
                 <wp:simplePos x="0" y="0"/>
                 <wp:positionH relativeFrom="page">
                   <wp:posOffset>-295275</wp:posOffset>
@@ -3845,7 +4146,7 @@
         <mc:AlternateContent>
           <mc:Choice Requires="wpg">
             <w:drawing>
-              <wp:anchor distT="0" distB="0" distL="114300" distR="114300" simplePos="0" relativeHeight="251684864" behindDoc="0" locked="0" layoutInCell="1" allowOverlap="1" wp14:anchorId="0E9FC816" wp14:editId="22CBB2C9">
+              <wp:anchor distT="0" distB="0" distL="114300" distR="114300" simplePos="0" relativeHeight="251684864" behindDoc="0" locked="0" layoutInCell="1" allowOverlap="1" wp14:anchorId="23BB91E1" wp14:editId="6DD81DE8">
                 <wp:simplePos x="0" y="0"/>
                 <wp:positionH relativeFrom="column">
                   <wp:posOffset>171450</wp:posOffset>
@@ -4039,7 +4340,7 @@
         <mc:AlternateContent>
           <mc:Choice Requires="wpg">
             <w:drawing>
-              <wp:anchor distT="0" distB="0" distL="114300" distR="114300" simplePos="0" relativeHeight="251686912" behindDoc="0" locked="0" layoutInCell="1" allowOverlap="1" wp14:anchorId="7F59BD87" wp14:editId="30C8DDA7">
+              <wp:anchor distT="0" distB="0" distL="114300" distR="114300" simplePos="0" relativeHeight="251686912" behindDoc="0" locked="0" layoutInCell="1" allowOverlap="1" wp14:anchorId="17003DD4" wp14:editId="7F509AE5">
                 <wp:simplePos x="0" y="0"/>
                 <wp:positionH relativeFrom="column">
                   <wp:posOffset>171450</wp:posOffset>
@@ -4247,7 +4548,7 @@
         <mc:AlternateContent>
           <mc:Choice Requires="wpg">
             <w:drawing>
-              <wp:anchor distT="0" distB="0" distL="114300" distR="114300" simplePos="0" relativeHeight="251688960" behindDoc="0" locked="0" layoutInCell="1" allowOverlap="1" wp14:anchorId="0E9FC816" wp14:editId="22CBB2C9">
+              <wp:anchor distT="0" distB="0" distL="114300" distR="114300" simplePos="0" relativeHeight="251688960" behindDoc="0" locked="0" layoutInCell="1" allowOverlap="1" wp14:anchorId="52533BD3" wp14:editId="5E2AF893">
                 <wp:simplePos x="0" y="0"/>
                 <wp:positionH relativeFrom="column">
                   <wp:posOffset>145379</wp:posOffset>
@@ -4481,11 +4782,10 @@
           <w:noProof/>
           <w:lang w:eastAsia="es-CO"/>
         </w:rPr>
-        <w:lastRenderedPageBreak/>
         <mc:AlternateContent>
           <mc:Choice Requires="wpg">
             <w:drawing>
-              <wp:anchor distT="0" distB="0" distL="114300" distR="114300" simplePos="0" relativeHeight="251668480" behindDoc="1" locked="0" layoutInCell="1" allowOverlap="1" wp14:anchorId="79520362" wp14:editId="5A58D1E4">
+              <wp:anchor distT="0" distB="0" distL="114300" distR="114300" simplePos="0" relativeHeight="251668480" behindDoc="1" locked="0" layoutInCell="1" allowOverlap="1" wp14:anchorId="318F00F6" wp14:editId="5624A3E0">
                 <wp:simplePos x="0" y="0"/>
                 <wp:positionH relativeFrom="page">
                   <wp:posOffset>-228600</wp:posOffset>
@@ -4777,7 +5077,7 @@
         <mc:AlternateContent>
           <mc:Choice Requires="wpg">
             <w:drawing>
-              <wp:anchor distT="0" distB="0" distL="114300" distR="114300" simplePos="0" relativeHeight="251670528" behindDoc="1" locked="0" layoutInCell="1" allowOverlap="1" wp14:anchorId="1879788E" wp14:editId="0712AE90">
+              <wp:anchor distT="0" distB="0" distL="114300" distR="114300" simplePos="0" relativeHeight="251670528" behindDoc="1" locked="0" layoutInCell="1" allowOverlap="1" wp14:anchorId="56AF9F4A" wp14:editId="2A7ECEB3">
                 <wp:simplePos x="0" y="0"/>
                 <wp:positionH relativeFrom="page">
                   <wp:posOffset>-219075</wp:posOffset>
@@ -4945,7 +5245,7 @@
         <mc:AlternateContent>
           <mc:Choice Requires="wpg">
             <w:drawing>
-              <wp:anchor distT="0" distB="0" distL="114300" distR="114300" simplePos="0" relativeHeight="251680768" behindDoc="0" locked="0" layoutInCell="1" allowOverlap="1">
+              <wp:anchor distT="0" distB="0" distL="114300" distR="114300" simplePos="0" relativeHeight="251680768" behindDoc="0" locked="0" layoutInCell="1" allowOverlap="1" wp14:anchorId="5DCC6352" wp14:editId="050B26C5">
                 <wp:simplePos x="0" y="0"/>
                 <wp:positionH relativeFrom="column">
                   <wp:posOffset>215265</wp:posOffset>
@@ -5268,7 +5568,7 @@
         <mc:AlternateContent>
           <mc:Choice Requires="wpg">
             <w:drawing>
-              <wp:anchor distT="0" distB="0" distL="114300" distR="114300" simplePos="0" relativeHeight="251682816" behindDoc="0" locked="0" layoutInCell="1" allowOverlap="1" wp14:anchorId="65C17AB1" wp14:editId="4A8CCFA9">
+              <wp:anchor distT="0" distB="0" distL="114300" distR="114300" simplePos="0" relativeHeight="251682816" behindDoc="0" locked="0" layoutInCell="1" allowOverlap="1" wp14:anchorId="17DB0F36" wp14:editId="49E35492">
                 <wp:simplePos x="0" y="0"/>
                 <wp:positionH relativeFrom="column">
                   <wp:posOffset>219075</wp:posOffset>
@@ -5536,11 +5836,10 @@
           <w:szCs w:val="28"/>
           <w:lang w:eastAsia="es-CO"/>
         </w:rPr>
-        <w:lastRenderedPageBreak/>
         <mc:AlternateContent>
           <mc:Choice Requires="wpg">
             <w:drawing>
-              <wp:anchor distT="0" distB="0" distL="114300" distR="114300" simplePos="0" relativeHeight="251718656" behindDoc="1" locked="0" layoutInCell="1" allowOverlap="1" wp14:anchorId="050ACA53" wp14:editId="0A007BAB">
+              <wp:anchor distT="0" distB="0" distL="114300" distR="114300" simplePos="0" relativeHeight="251718656" behindDoc="1" locked="0" layoutInCell="1" allowOverlap="1" wp14:anchorId="31304998" wp14:editId="24841CEB">
                 <wp:simplePos x="0" y="0"/>
                 <wp:positionH relativeFrom="page">
                   <wp:posOffset>-613682</wp:posOffset>
@@ -5690,6 +5989,7 @@
       </w:pPr>
       <w:bookmarkStart w:id="4" w:name="_Toc114419267"/>
       <w:r>
+        <w:lastRenderedPageBreak/>
         <w:t>HERRAMIENTAS UTILIZADAS PARA EL DESARROLLO</w:t>
       </w:r>
       <w:bookmarkEnd w:id="4"/>
@@ -5724,7 +6024,7 @@
         <mc:AlternateContent>
           <mc:Choice Requires="wpg">
             <w:drawing>
-              <wp:anchor distT="0" distB="0" distL="114300" distR="114300" simplePos="0" relativeHeight="251691008" behindDoc="0" locked="0" layoutInCell="1" allowOverlap="1" wp14:anchorId="2F0633B4" wp14:editId="1BFA4C72">
+              <wp:anchor distT="0" distB="0" distL="114300" distR="114300" simplePos="0" relativeHeight="251691008" behindDoc="0" locked="0" layoutInCell="1" allowOverlap="1" wp14:anchorId="7B562EE5" wp14:editId="34520AFE">
                 <wp:simplePos x="0" y="0"/>
                 <wp:positionH relativeFrom="leftMargin">
                   <wp:posOffset>825500</wp:posOffset>
@@ -5925,7 +6225,7 @@
         <mc:AlternateContent>
           <mc:Choice Requires="wpg">
             <w:drawing>
-              <wp:anchor distT="0" distB="0" distL="114300" distR="114300" simplePos="0" relativeHeight="251693056" behindDoc="0" locked="0" layoutInCell="1" allowOverlap="1" wp14:anchorId="2B17DD8B" wp14:editId="4D9AEE91">
+              <wp:anchor distT="0" distB="0" distL="114300" distR="114300" simplePos="0" relativeHeight="251693056" behindDoc="0" locked="0" layoutInCell="1" allowOverlap="1" wp14:anchorId="4A7C793B" wp14:editId="2443A6CD">
                 <wp:simplePos x="0" y="0"/>
                 <wp:positionH relativeFrom="column">
                   <wp:posOffset>-235775</wp:posOffset>
@@ -6117,8 +6417,6 @@
         <w:t>Es un sistema de gestión de bases de datos de código abierto, siendo una de las más populares ante ORACLE y Microsoft SQL Server principalmente en entonos de desarrollo web.</w:t>
       </w:r>
     </w:p>
-    <w:bookmarkStart w:id="5" w:name="_GoBack"/>
-    <w:bookmarkEnd w:id="5"/>
     <w:p>
       <w:pPr>
         <w:jc w:val="both"/>
@@ -6141,7 +6439,7 @@
         <mc:AlternateContent>
           <mc:Choice Requires="wpg">
             <w:drawing>
-              <wp:anchor distT="0" distB="0" distL="114300" distR="114300" simplePos="0" relativeHeight="251695104" behindDoc="0" locked="0" layoutInCell="1" allowOverlap="1" wp14:anchorId="48669312" wp14:editId="2224E6DE">
+              <wp:anchor distT="0" distB="0" distL="114300" distR="114300" simplePos="0" relativeHeight="251695104" behindDoc="0" locked="0" layoutInCell="1" allowOverlap="1" wp14:anchorId="5262BC32" wp14:editId="30DAAD12">
                 <wp:simplePos x="0" y="0"/>
                 <wp:positionH relativeFrom="leftMargin">
                   <wp:posOffset>836295</wp:posOffset>
@@ -6376,6 +6674,7 @@
           <w:sz w:val="28"/>
           <w:szCs w:val="28"/>
         </w:rPr>
+        <w:lastRenderedPageBreak/>
         <w:t>DIAGRAMA DE CLASES</w:t>
       </w:r>
       <w:r>
@@ -6403,7 +6702,7 @@
         <mc:AlternateContent>
           <mc:Choice Requires="wpg">
             <w:drawing>
-              <wp:anchor distT="0" distB="0" distL="114300" distR="114300" simplePos="0" relativeHeight="251720704" behindDoc="1" locked="0" layoutInCell="1" allowOverlap="1" wp14:anchorId="531E216E" wp14:editId="45F558CB">
+              <wp:anchor distT="0" distB="0" distL="114300" distR="114300" simplePos="0" relativeHeight="251720704" behindDoc="1" locked="0" layoutInCell="1" allowOverlap="1" wp14:anchorId="502E5C63" wp14:editId="1D9B1B6F">
                 <wp:simplePos x="0" y="0"/>
                 <wp:positionH relativeFrom="page">
                   <wp:posOffset>-180340</wp:posOffset>
@@ -6554,7 +6853,7 @@
           <w:lang w:eastAsia="es-CO"/>
         </w:rPr>
         <w:drawing>
-          <wp:inline distT="0" distB="0" distL="0" distR="0" wp14:anchorId="7B4E909B" wp14:editId="100E959B">
+          <wp:inline distT="0" distB="0" distL="0" distR="0" wp14:anchorId="62782027" wp14:editId="3576662A">
             <wp:extent cx="5671185" cy="4573905"/>
             <wp:effectExtent l="19050" t="19050" r="24765" b="17145"/>
             <wp:docPr id="535" name="Google Shape;535;p79"/>
@@ -6713,7 +7012,7 @@
         <mc:AlternateContent>
           <mc:Choice Requires="wpg">
             <w:drawing>
-              <wp:anchor distT="0" distB="0" distL="114300" distR="114300" simplePos="0" relativeHeight="251722752" behindDoc="1" locked="0" layoutInCell="1" allowOverlap="1" wp14:anchorId="489CF5ED" wp14:editId="48936E26">
+              <wp:anchor distT="0" distB="0" distL="114300" distR="114300" simplePos="0" relativeHeight="251722752" behindDoc="1" locked="0" layoutInCell="1" allowOverlap="1" wp14:anchorId="1A3A259D" wp14:editId="43C1AF08">
                 <wp:simplePos x="0" y="0"/>
                 <wp:positionH relativeFrom="page">
                   <wp:posOffset>-390525</wp:posOffset>
@@ -6960,7 +7259,7 @@
         <mc:AlternateContent>
           <mc:Choice Requires="wpg">
             <w:drawing>
-              <wp:anchor distT="0" distB="0" distL="114300" distR="114300" simplePos="0" relativeHeight="251699200" behindDoc="0" locked="0" layoutInCell="1" allowOverlap="1" wp14:anchorId="5AF5749B" wp14:editId="15873F1E">
+              <wp:anchor distT="0" distB="0" distL="114300" distR="114300" simplePos="0" relativeHeight="251699200" behindDoc="0" locked="0" layoutInCell="1" allowOverlap="1" wp14:anchorId="7864AC2E" wp14:editId="492E5E97">
                 <wp:simplePos x="0" y="0"/>
                 <wp:positionH relativeFrom="column">
                   <wp:posOffset>-257175</wp:posOffset>
@@ -7159,7 +7458,7 @@
           <w:lang w:eastAsia="es-CO"/>
         </w:rPr>
         <w:drawing>
-          <wp:inline distT="0" distB="0" distL="0" distR="0" wp14:anchorId="498BF53A" wp14:editId="194B9CEC">
+          <wp:inline distT="0" distB="0" distL="0" distR="0" wp14:anchorId="12EFA6B1" wp14:editId="0EDA93FE">
             <wp:extent cx="5924550" cy="3074052"/>
             <wp:effectExtent l="19050" t="19050" r="19050" b="12065"/>
             <wp:docPr id="133" name="Imagen 133" descr="https://lh4.googleusercontent.com/CHAZa9fU-Uk-sSkoFJkuqYP945oEXrm72NqMQ2Yul0as1hcFk_1fBdq29tuzf3g-Y9q56KTK2y5H7dXLlj-4uIbUUSWVm1km-yT69ABY2WPFynbDSGyPuct082qRUKdRlXSyknQ"/>
@@ -9360,7 +9659,7 @@
         <mc:AlternateContent>
           <mc:Choice Requires="wpg">
             <w:drawing>
-              <wp:anchor distT="0" distB="0" distL="114300" distR="114300" simplePos="0" relativeHeight="251701248" behindDoc="0" locked="0" layoutInCell="1" allowOverlap="1" wp14:anchorId="6385F7F4" wp14:editId="258647F3">
+              <wp:anchor distT="0" distB="0" distL="114300" distR="114300" simplePos="0" relativeHeight="251701248" behindDoc="0" locked="0" layoutInCell="1" allowOverlap="1" wp14:anchorId="726C39E2" wp14:editId="3CF57F4C">
                 <wp:simplePos x="0" y="0"/>
                 <wp:positionH relativeFrom="column">
                   <wp:posOffset>-257175</wp:posOffset>
@@ -9552,7 +9851,7 @@
           <w:lang w:eastAsia="es-CO"/>
         </w:rPr>
         <w:drawing>
-          <wp:inline distT="0" distB="0" distL="0" distR="0" wp14:anchorId="18E0A22D" wp14:editId="7CBA6811">
+          <wp:inline distT="0" distB="0" distL="0" distR="0" wp14:anchorId="31216B8A" wp14:editId="6A275A4F">
             <wp:extent cx="5348790" cy="2533650"/>
             <wp:effectExtent l="19050" t="19050" r="23495" b="19050"/>
             <wp:docPr id="134" name="Imagen 134" descr="https://lh3.googleusercontent.com/bKTxn789whmPC1e9M7s6p3eHfhoq72xVR-E2mkkMT3h8xv_doDxB0Ebtoh81PxGcwsDVbvNyg_SEa63CQB7PgPQcTkaPbSjAhBTnn-44dKXMZ-b-MDpxKELTwy7HybpvFdtoR50"/>
@@ -11489,7 +11788,7 @@
         <mc:AlternateContent>
           <mc:Choice Requires="wpg">
             <w:drawing>
-              <wp:anchor distT="0" distB="0" distL="114300" distR="114300" simplePos="0" relativeHeight="251703296" behindDoc="0" locked="0" layoutInCell="1" allowOverlap="1" wp14:anchorId="16375E92" wp14:editId="6533CD65">
+              <wp:anchor distT="0" distB="0" distL="114300" distR="114300" simplePos="0" relativeHeight="251703296" behindDoc="0" locked="0" layoutInCell="1" allowOverlap="1" wp14:anchorId="02C065FD" wp14:editId="2A1553DB">
                 <wp:simplePos x="0" y="0"/>
                 <wp:positionH relativeFrom="column">
                   <wp:posOffset>-257175</wp:posOffset>
@@ -11685,7 +11984,7 @@
           <w:lang w:eastAsia="es-CO"/>
         </w:rPr>
         <w:drawing>
-          <wp:inline distT="0" distB="0" distL="0" distR="0" wp14:anchorId="0F5B8B0A" wp14:editId="45F1AEF6">
+          <wp:inline distT="0" distB="0" distL="0" distR="0" wp14:anchorId="0F3ED434" wp14:editId="785F789F">
             <wp:extent cx="4965737" cy="2857500"/>
             <wp:effectExtent l="19050" t="19050" r="25400" b="19050"/>
             <wp:docPr id="135" name="Imagen 135" descr="https://lh5.googleusercontent.com/zc_xRqq1vYcWPYNbCyoOmZ9SAxGHHFQmNYjPwAhjOYEYII5paQEf0MmNpjaQ9zDFxJdS6Knui-ThC1Y9cgkDJ20fULRgqvttakNPGki9MAPeIst_bejBMJlsPlNlXnWxl-cD9yw"/>
@@ -13289,7 +13588,7 @@
         <mc:AlternateContent>
           <mc:Choice Requires="wpg">
             <w:drawing>
-              <wp:anchor distT="0" distB="0" distL="114300" distR="114300" simplePos="0" relativeHeight="251724800" behindDoc="1" locked="0" layoutInCell="1" allowOverlap="1" wp14:anchorId="27615D64" wp14:editId="5D488684">
+              <wp:anchor distT="0" distB="0" distL="114300" distR="114300" simplePos="0" relativeHeight="251724800" behindDoc="1" locked="0" layoutInCell="1" allowOverlap="1" wp14:anchorId="01A372A3" wp14:editId="767188E4">
                 <wp:simplePos x="0" y="0"/>
                 <wp:positionH relativeFrom="margin">
                   <wp:posOffset>-1365885</wp:posOffset>
@@ -13470,7 +13769,7 @@
           <w:lang w:eastAsia="es-CO"/>
         </w:rPr>
         <w:drawing>
-          <wp:inline distT="0" distB="0" distL="0" distR="0" wp14:anchorId="425D50D7" wp14:editId="10F32E9C">
+          <wp:inline distT="0" distB="0" distL="0" distR="0" wp14:anchorId="7C9D7D13" wp14:editId="40D43D03">
             <wp:extent cx="5843193" cy="3667125"/>
             <wp:effectExtent l="19050" t="19050" r="24765" b="9525"/>
             <wp:docPr id="92" name="Imagen 92" descr="https://lh6.googleusercontent.com/-2-pXE5LD9a2Vzkg76TwkVT_f9IRuSitFz_hHa7WdDQSNoulwNNkwv7cM9aV4XD6PBDXSqmXc7VfkY-B9pwNVBCmplA46pW8-hR4moAPlji-icqmVNIVf7gNnBf_6qhoovUWAA4"/>
@@ -13708,7 +14007,7 @@
         <mc:AlternateContent>
           <mc:Choice Requires="wpg">
             <w:drawing>
-              <wp:anchor distT="0" distB="0" distL="114300" distR="114300" simplePos="0" relativeHeight="251726848" behindDoc="1" locked="0" layoutInCell="1" allowOverlap="1" wp14:anchorId="58CDBF02" wp14:editId="68258B10">
+              <wp:anchor distT="0" distB="0" distL="114300" distR="114300" simplePos="0" relativeHeight="251726848" behindDoc="1" locked="0" layoutInCell="1" allowOverlap="1" wp14:anchorId="2935605A" wp14:editId="7FBE2260">
                 <wp:simplePos x="0" y="0"/>
                 <wp:positionH relativeFrom="margin">
                   <wp:posOffset>-1316424</wp:posOffset>
@@ -13867,7 +14166,7 @@
           <w:lang w:eastAsia="es-CO"/>
         </w:rPr>
         <w:drawing>
-          <wp:inline distT="0" distB="0" distL="0" distR="0" wp14:anchorId="3E32E833" wp14:editId="4202C58B">
+          <wp:inline distT="0" distB="0" distL="0" distR="0" wp14:anchorId="3C39BA3B" wp14:editId="0DAA3EEE">
             <wp:extent cx="5671185" cy="3690701"/>
             <wp:effectExtent l="0" t="0" r="5715" b="5080"/>
             <wp:docPr id="4" name="Imagen 4" descr="C:\Users\DCORREDOR\Downloads\WhatsApp Image 2021-09-15 at 8.17.18 AM.jpeg"/>
@@ -14040,7 +14339,7 @@
         <mc:AlternateContent>
           <mc:Choice Requires="wpg">
             <w:drawing>
-              <wp:anchor distT="0" distB="0" distL="114300" distR="114300" simplePos="0" relativeHeight="251728896" behindDoc="1" locked="0" layoutInCell="1" allowOverlap="1" wp14:anchorId="6B8A3C4F" wp14:editId="313880CF">
+              <wp:anchor distT="0" distB="0" distL="114300" distR="114300" simplePos="0" relativeHeight="251728896" behindDoc="1" locked="0" layoutInCell="1" allowOverlap="1" wp14:anchorId="573CED9A" wp14:editId="57740F2D">
                 <wp:simplePos x="0" y="0"/>
                 <wp:positionH relativeFrom="margin">
                   <wp:posOffset>-1270635</wp:posOffset>
@@ -14224,7 +14523,7 @@
           <w:lang w:eastAsia="es-CO"/>
         </w:rPr>
         <w:drawing>
-          <wp:inline distT="0" distB="0" distL="0" distR="0" wp14:anchorId="0EADA9D9" wp14:editId="3759A39A">
+          <wp:inline distT="0" distB="0" distL="0" distR="0" wp14:anchorId="1A771036" wp14:editId="64B59971">
             <wp:extent cx="5671185" cy="2723548"/>
             <wp:effectExtent l="19050" t="19050" r="24765" b="19685"/>
             <wp:docPr id="96" name="Imagen 96"/>
@@ -14295,7 +14594,7 @@
           <w:lang w:eastAsia="es-CO"/>
         </w:rPr>
         <w:drawing>
-          <wp:inline distT="0" distB="0" distL="0" distR="0" wp14:anchorId="04E62683" wp14:editId="0C6021B8">
+          <wp:inline distT="0" distB="0" distL="0" distR="0" wp14:anchorId="25CC7C3D" wp14:editId="30C6F120">
             <wp:extent cx="5671185" cy="1456581"/>
             <wp:effectExtent l="0" t="0" r="5715" b="0"/>
             <wp:docPr id="103" name="Imagen 103"/>
@@ -14369,7 +14668,7 @@
           <w:lang w:eastAsia="es-CO"/>
         </w:rPr>
         <w:drawing>
-          <wp:inline distT="0" distB="0" distL="0" distR="0" wp14:anchorId="3EBFE274" wp14:editId="625F4C63">
+          <wp:inline distT="0" distB="0" distL="0" distR="0" wp14:anchorId="5B1D1E9B" wp14:editId="072C132D">
             <wp:extent cx="5671185" cy="913595"/>
             <wp:effectExtent l="0" t="0" r="5715" b="1270"/>
             <wp:docPr id="104" name="Imagen 104"/>
@@ -14444,7 +14743,7 @@
         </w:rPr>
         <w:lastRenderedPageBreak/>
         <w:drawing>
-          <wp:inline distT="0" distB="0" distL="0" distR="0" wp14:anchorId="7D026068" wp14:editId="5F396BF1">
+          <wp:inline distT="0" distB="0" distL="0" distR="0" wp14:anchorId="40E86A48" wp14:editId="2F422A31">
             <wp:extent cx="5671185" cy="1094590"/>
             <wp:effectExtent l="0" t="0" r="5715" b="0"/>
             <wp:docPr id="105" name="Imagen 105"/>
@@ -14518,7 +14817,7 @@
           <w:lang w:eastAsia="es-CO"/>
         </w:rPr>
         <w:drawing>
-          <wp:inline distT="0" distB="0" distL="0" distR="0" wp14:anchorId="38EEE7A0" wp14:editId="4038AE41">
+          <wp:inline distT="0" distB="0" distL="0" distR="0" wp14:anchorId="18597212" wp14:editId="3A79CEF7">
             <wp:extent cx="5671185" cy="1818571"/>
             <wp:effectExtent l="0" t="0" r="5715" b="0"/>
             <wp:docPr id="106" name="Imagen 106"/>
@@ -14592,7 +14891,7 @@
           <w:lang w:eastAsia="es-CO"/>
         </w:rPr>
         <w:drawing>
-          <wp:inline distT="0" distB="0" distL="0" distR="0" wp14:anchorId="4B92ED60" wp14:editId="5EA95A22">
+          <wp:inline distT="0" distB="0" distL="0" distR="0" wp14:anchorId="6E05BCEF" wp14:editId="6D2E098B">
             <wp:extent cx="5671185" cy="1094590"/>
             <wp:effectExtent l="0" t="0" r="5715" b="0"/>
             <wp:docPr id="107" name="Imagen 107"/>
@@ -14666,7 +14965,7 @@
           <w:lang w:eastAsia="es-CO"/>
         </w:rPr>
         <w:drawing>
-          <wp:inline distT="0" distB="0" distL="0" distR="0" wp14:anchorId="21F3B786" wp14:editId="1DD45C1C">
+          <wp:inline distT="0" distB="0" distL="0" distR="0" wp14:anchorId="1A3108EB" wp14:editId="662FD6BE">
             <wp:extent cx="5671185" cy="1818571"/>
             <wp:effectExtent l="0" t="0" r="5715" b="0"/>
             <wp:docPr id="108" name="Imagen 108"/>
@@ -14741,7 +15040,7 @@
         </w:rPr>
         <w:lastRenderedPageBreak/>
         <w:drawing>
-          <wp:inline distT="0" distB="0" distL="0" distR="0" wp14:anchorId="76DE5C22" wp14:editId="4B818CDF">
+          <wp:inline distT="0" distB="0" distL="0" distR="0" wp14:anchorId="544E19C7" wp14:editId="533FD091">
             <wp:extent cx="5671185" cy="913595"/>
             <wp:effectExtent l="0" t="0" r="5715" b="1270"/>
             <wp:docPr id="109" name="Imagen 109"/>
@@ -14815,7 +15114,7 @@
           <w:lang w:eastAsia="es-CO"/>
         </w:rPr>
         <w:drawing>
-          <wp:inline distT="0" distB="0" distL="0" distR="0" wp14:anchorId="0D236FE5" wp14:editId="2388617C">
+          <wp:inline distT="0" distB="0" distL="0" distR="0" wp14:anchorId="52312C62" wp14:editId="4380800C">
             <wp:extent cx="5671185" cy="1275586"/>
             <wp:effectExtent l="0" t="0" r="5715" b="1270"/>
             <wp:docPr id="110" name="Imagen 110"/>
@@ -14889,7 +15188,7 @@
           <w:lang w:eastAsia="es-CO"/>
         </w:rPr>
         <w:drawing>
-          <wp:inline distT="0" distB="0" distL="0" distR="0" wp14:anchorId="2FA7BE02" wp14:editId="51311C01">
+          <wp:inline distT="0" distB="0" distL="0" distR="0" wp14:anchorId="33BD1B09" wp14:editId="78C2F777">
             <wp:extent cx="5671185" cy="1275586"/>
             <wp:effectExtent l="0" t="0" r="5715" b="1270"/>
             <wp:docPr id="111" name="Imagen 111"/>
@@ -15055,7 +15354,7 @@
         <mc:AlternateContent>
           <mc:Choice Requires="wpg">
             <w:drawing>
-              <wp:anchor distT="0" distB="0" distL="114300" distR="114300" simplePos="0" relativeHeight="251730944" behindDoc="1" locked="0" layoutInCell="1" allowOverlap="1" wp14:anchorId="316DCA54" wp14:editId="5BF7CD8F">
+              <wp:anchor distT="0" distB="0" distL="114300" distR="114300" simplePos="0" relativeHeight="251730944" behindDoc="1" locked="0" layoutInCell="1" allowOverlap="1" wp14:anchorId="6A9C9035" wp14:editId="13552463">
                 <wp:simplePos x="0" y="0"/>
                 <wp:positionH relativeFrom="page">
                   <wp:posOffset>-266700</wp:posOffset>
@@ -15332,7 +15631,7 @@
           <w:lang w:eastAsia="es-CO"/>
         </w:rPr>
         <w:drawing>
-          <wp:anchor distT="0" distB="0" distL="114300" distR="114300" simplePos="0" relativeHeight="251715584" behindDoc="0" locked="0" layoutInCell="1" allowOverlap="1" wp14:anchorId="44830433" wp14:editId="7144E16E">
+          <wp:anchor distT="0" distB="0" distL="114300" distR="114300" simplePos="0" relativeHeight="251715584" behindDoc="0" locked="0" layoutInCell="1" allowOverlap="1" wp14:anchorId="4461A95B" wp14:editId="71AAD528">
             <wp:simplePos x="2301240" y="2209800"/>
             <wp:positionH relativeFrom="column">
               <wp:posOffset>2299335</wp:posOffset>
@@ -15480,7 +15779,7 @@
           <w:lang w:eastAsia="es-CO"/>
         </w:rPr>
         <w:drawing>
-          <wp:inline distT="0" distB="0" distL="0" distR="0" wp14:anchorId="391FFAFA" wp14:editId="1AEC189F">
+          <wp:inline distT="0" distB="0" distL="0" distR="0" wp14:anchorId="41C05C36" wp14:editId="0B9E670D">
             <wp:extent cx="3788018" cy="2976880"/>
             <wp:effectExtent l="0" t="0" r="3175" b="0"/>
             <wp:docPr id="10" name="Imagen 10"/>
@@ -15585,7 +15884,7 @@
           <w:lang w:eastAsia="es-CO"/>
         </w:rPr>
         <w:drawing>
-          <wp:inline distT="0" distB="0" distL="0" distR="0" wp14:anchorId="6E795065" wp14:editId="3F0E1B37">
+          <wp:inline distT="0" distB="0" distL="0" distR="0" wp14:anchorId="56E4129F" wp14:editId="06AB40BF">
             <wp:extent cx="3825240" cy="3137535"/>
             <wp:effectExtent l="0" t="0" r="3810" b="5715"/>
             <wp:docPr id="23" name="Imagen 23"/>
@@ -15674,7 +15973,7 @@
           <w:lang w:eastAsia="es-CO"/>
         </w:rPr>
         <w:drawing>
-          <wp:inline distT="0" distB="0" distL="0" distR="0" wp14:anchorId="1B36F5CF" wp14:editId="2680BE19">
+          <wp:inline distT="0" distB="0" distL="0" distR="0" wp14:anchorId="72DF90D6" wp14:editId="05C45D74">
             <wp:extent cx="3817620" cy="3215640"/>
             <wp:effectExtent l="0" t="0" r="0" b="3810"/>
             <wp:docPr id="24" name="Imagen 24"/>
@@ -15785,7 +16084,7 @@
           <w:lang w:eastAsia="es-CO"/>
         </w:rPr>
         <w:drawing>
-          <wp:inline distT="0" distB="0" distL="0" distR="0" wp14:anchorId="34098BE4" wp14:editId="6D487641">
+          <wp:inline distT="0" distB="0" distL="0" distR="0" wp14:anchorId="5941DA6B" wp14:editId="4E652C50">
             <wp:extent cx="3657419" cy="3142626"/>
             <wp:effectExtent l="0" t="0" r="635" b="635"/>
             <wp:docPr id="25" name="Imagen 25"/>
@@ -16096,7 +16395,7 @@
           <w:lang w:eastAsia="es-CO"/>
         </w:rPr>
         <w:drawing>
-          <wp:inline distT="0" distB="0" distL="0" distR="0" wp14:anchorId="5EB26C70" wp14:editId="7DF6EF28">
+          <wp:inline distT="0" distB="0" distL="0" distR="0" wp14:anchorId="1A61D30E" wp14:editId="35EA7955">
             <wp:extent cx="5612130" cy="2525395"/>
             <wp:effectExtent l="0" t="0" r="7620" b="8255"/>
             <wp:docPr id="85" name="Imagen 85"/>
@@ -16270,7 +16569,7 @@
           <w:lang w:eastAsia="es-CO"/>
         </w:rPr>
         <w:drawing>
-          <wp:inline distT="0" distB="0" distL="0" distR="0" wp14:anchorId="3177EF2D" wp14:editId="611F523C">
+          <wp:inline distT="0" distB="0" distL="0" distR="0" wp14:anchorId="7F3D8306" wp14:editId="75D87284">
             <wp:extent cx="5608320" cy="3322320"/>
             <wp:effectExtent l="0" t="0" r="0" b="0"/>
             <wp:docPr id="97" name="Imagen 97"/>
@@ -16392,7 +16691,7 @@
           <w:sz w:val="24"/>
           <w:szCs w:val="24"/>
         </w:rPr>
-        <w:object w:dxaOrig="12948" w:dyaOrig="5460">
+        <w:object w:dxaOrig="12948" w:dyaOrig="5460" w14:anchorId="0BAE1D2E">
           <v:shapetype id="_x0000_t75" coordsize="21600,21600" o:spt="75" o:preferrelative="t" path="m@4@5l@4@11@9@11@9@5xe" filled="f" stroked="f">
             <v:stroke joinstyle="miter"/>
             <v:formulas>
@@ -16412,10 +16711,10 @@
             <v:path o:extrusionok="f" gradientshapeok="t" o:connecttype="rect"/>
             <o:lock v:ext="edit" aspectratio="t"/>
           </v:shapetype>
-          <v:shape id="_x0000_i1025" type="#_x0000_t75" style="width:472.2pt;height:151.5pt" o:ole="">
+          <v:shape id="_x0000_i1025" type="#_x0000_t75" style="width:471.75pt;height:151.5pt" o:ole="">
             <v:imagedata r:id="rId35" o:title="" cropbottom="33010f"/>
           </v:shape>
-          <o:OLEObject Type="Embed" ProgID="PBrush" ShapeID="_x0000_i1025" DrawAspect="Content" ObjectID="_1725032551" r:id="rId36"/>
+          <o:OLEObject Type="Embed" ProgID="PBrush" ShapeID="_x0000_i1025" DrawAspect="Content" ObjectID="_1725299309" r:id="rId36"/>
         </w:object>
       </w:r>
     </w:p>
@@ -16460,7 +16759,7 @@
         <mc:AlternateContent>
           <mc:Choice Requires="wpg">
             <w:drawing>
-              <wp:anchor distT="0" distB="0" distL="114300" distR="114300" simplePos="0" relativeHeight="251735040" behindDoc="1" locked="0" layoutInCell="1" allowOverlap="1" wp14:anchorId="12349A31" wp14:editId="070C0EBD">
+              <wp:anchor distT="0" distB="0" distL="114300" distR="114300" simplePos="0" relativeHeight="251735040" behindDoc="1" locked="0" layoutInCell="1" allowOverlap="1" wp14:anchorId="31A21E7E" wp14:editId="337884C4">
                 <wp:simplePos x="0" y="0"/>
                 <wp:positionH relativeFrom="margin">
                   <wp:posOffset>-1346835</wp:posOffset>
@@ -16663,7 +16962,7 @@
 </file>
 
 <file path=word/endnotes.xml><?xml version="1.0" encoding="utf-8"?>
-<w:endnotes xmlns:wpc="http://schemas.microsoft.com/office/word/2010/wordprocessingCanvas" xmlns:cx="http://schemas.microsoft.com/office/drawing/2014/chartex" xmlns:cx1="http://schemas.microsoft.com/office/drawing/2015/9/8/chartex" xmlns:cx2="http://schemas.microsoft.com/office/drawing/2015/10/21/chartex" xmlns:cx3="http://schemas.microsoft.com/office/drawing/2016/5/9/chartex" xmlns:cx4="http://schemas.microsoft.com/office/drawing/2016/5/10/chartex" xmlns:cx5="http://schemas.microsoft.com/office/drawing/2016/5/11/chartex" xmlns:cx6="http://schemas.microsoft.com/office/drawing/2016/5/12/chartex" xmlns:cx7="http://schemas.microsoft.com/office/drawing/2016/5/13/chartex" xmlns:cx8="http://schemas.microsoft.com/office/drawing/2016/5/14/chartex" xmlns:mc="http://schemas.openxmlformats.org/markup-compatibility/2006" xmlns:aink="http://schemas.microsoft.com/office/drawing/2016/ink" xmlns:am3d="http://schemas.microsoft.com/office/drawing/2017/model3d" xmlns:o="urn:schemas-microsoft-com:office:office" xmlns:r="http://schemas.openxmlformats.org/officeDocument/2006/relationships" xmlns:m="http://schemas.openxmlformats.org/officeDocument/2006/math" xmlns:v="urn:schemas-microsoft-com:vml" xmlns:wp14="http://schemas.microsoft.com/office/word/2010/wordprocessingDrawing" xmlns:wp="http://schemas.openxmlformats.org/drawingml/2006/wordprocessingDrawing" xmlns:w10="urn:schemas-microsoft-com:office:word" xmlns:w="http://schemas.openxmlformats.org/wordprocessingml/2006/main" xmlns:w14="http://schemas.microsoft.com/office/word/2010/wordml" xmlns:w15="http://schemas.microsoft.com/office/word/2012/wordml" xmlns:w16cid="http://schemas.microsoft.com/office/word/2016/wordml/cid" xmlns:w16se="http://schemas.microsoft.com/office/word/2015/wordml/symex" xmlns:wpg="http://schemas.microsoft.com/office/word/2010/wordprocessingGroup" xmlns:wpi="http://schemas.microsoft.com/office/word/2010/wordprocessingInk" xmlns:wne="http://schemas.microsoft.com/office/word/2006/wordml" xmlns:wps="http://schemas.microsoft.com/office/word/2010/wordprocessingShape" mc:Ignorable="w14 w15 w16se w16cid wp14">
+<w:endnotes xmlns:wpc="http://schemas.microsoft.com/office/word/2010/wordprocessingCanvas" xmlns:cx="http://schemas.microsoft.com/office/drawing/2014/chartex" xmlns:cx1="http://schemas.microsoft.com/office/drawing/2015/9/8/chartex" xmlns:cx2="http://schemas.microsoft.com/office/drawing/2015/10/21/chartex" xmlns:cx3="http://schemas.microsoft.com/office/drawing/2016/5/9/chartex" xmlns:cx4="http://schemas.microsoft.com/office/drawing/2016/5/10/chartex" xmlns:cx5="http://schemas.microsoft.com/office/drawing/2016/5/11/chartex" xmlns:cx6="http://schemas.microsoft.com/office/drawing/2016/5/12/chartex" xmlns:cx7="http://schemas.microsoft.com/office/drawing/2016/5/13/chartex" xmlns:cx8="http://schemas.microsoft.com/office/drawing/2016/5/14/chartex" xmlns:mc="http://schemas.openxmlformats.org/markup-compatibility/2006" xmlns:aink="http://schemas.microsoft.com/office/drawing/2016/ink" xmlns:am3d="http://schemas.microsoft.com/office/drawing/2017/model3d" xmlns:o="urn:schemas-microsoft-com:office:office" xmlns:oel="http://schemas.microsoft.com/office/2019/extlst" xmlns:r="http://schemas.openxmlformats.org/officeDocument/2006/relationships" xmlns:m="http://schemas.openxmlformats.org/officeDocument/2006/math" xmlns:v="urn:schemas-microsoft-com:vml" xmlns:wp14="http://schemas.microsoft.com/office/word/2010/wordprocessingDrawing" xmlns:wp="http://schemas.openxmlformats.org/drawingml/2006/wordprocessingDrawing" xmlns:w10="urn:schemas-microsoft-com:office:word" xmlns:w="http://schemas.openxmlformats.org/wordprocessingml/2006/main" xmlns:w14="http://schemas.microsoft.com/office/word/2010/wordml" xmlns:w15="http://schemas.microsoft.com/office/word/2012/wordml" xmlns:w16cex="http://schemas.microsoft.com/office/word/2018/wordml/cex" xmlns:w16cid="http://schemas.microsoft.com/office/word/2016/wordml/cid" xmlns:w16="http://schemas.microsoft.com/office/word/2018/wordml" xmlns:w16sdtdh="http://schemas.microsoft.com/office/word/2020/wordml/sdtdatahash" xmlns:w16se="http://schemas.microsoft.com/office/word/2015/wordml/symex" xmlns:wpg="http://schemas.microsoft.com/office/word/2010/wordprocessingGroup" xmlns:wpi="http://schemas.microsoft.com/office/word/2010/wordprocessingInk" xmlns:wne="http://schemas.microsoft.com/office/word/2006/wordml" xmlns:wps="http://schemas.microsoft.com/office/word/2010/wordprocessingShape" mc:Ignorable="w14 w15 w16se w16cid w16 w16cex w16sdtdh wp14">
   <w:endnote w:type="separator" w:id="-1">
     <w:p>
       <w:pPr>
@@ -16688,7 +16987,7 @@
 </file>
 
 <file path=word/footer1.xml><?xml version="1.0" encoding="utf-8"?>
-<w:ftr xmlns:wpc="http://schemas.microsoft.com/office/word/2010/wordprocessingCanvas" xmlns:cx="http://schemas.microsoft.com/office/drawing/2014/chartex" xmlns:cx1="http://schemas.microsoft.com/office/drawing/2015/9/8/chartex" xmlns:cx2="http://schemas.microsoft.com/office/drawing/2015/10/21/chartex" xmlns:cx3="http://schemas.microsoft.com/office/drawing/2016/5/9/chartex" xmlns:cx4="http://schemas.microsoft.com/office/drawing/2016/5/10/chartex" xmlns:cx5="http://schemas.microsoft.com/office/drawing/2016/5/11/chartex" xmlns:cx6="http://schemas.microsoft.com/office/drawing/2016/5/12/chartex" xmlns:cx7="http://schemas.microsoft.com/office/drawing/2016/5/13/chartex" xmlns:cx8="http://schemas.microsoft.com/office/drawing/2016/5/14/chartex" xmlns:mc="http://schemas.openxmlformats.org/markup-compatibility/2006" xmlns:aink="http://schemas.microsoft.com/office/drawing/2016/ink" xmlns:am3d="http://schemas.microsoft.com/office/drawing/2017/model3d" xmlns:o="urn:schemas-microsoft-com:office:office" xmlns:r="http://schemas.openxmlformats.org/officeDocument/2006/relationships" xmlns:m="http://schemas.openxmlformats.org/officeDocument/2006/math" xmlns:v="urn:schemas-microsoft-com:vml" xmlns:wp14="http://schemas.microsoft.com/office/word/2010/wordprocessingDrawing" xmlns:wp="http://schemas.openxmlformats.org/drawingml/2006/wordprocessingDrawing" xmlns:w10="urn:schemas-microsoft-com:office:word" xmlns:w="http://schemas.openxmlformats.org/wordprocessingml/2006/main" xmlns:w14="http://schemas.microsoft.com/office/word/2010/wordml" xmlns:w15="http://schemas.microsoft.com/office/word/2012/wordml" xmlns:w16cid="http://schemas.microsoft.com/office/word/2016/wordml/cid" xmlns:w16se="http://schemas.microsoft.com/office/word/2015/wordml/symex" xmlns:wpg="http://schemas.microsoft.com/office/word/2010/wordprocessingGroup" xmlns:wpi="http://schemas.microsoft.com/office/word/2010/wordprocessingInk" xmlns:wne="http://schemas.microsoft.com/office/word/2006/wordml" xmlns:wps="http://schemas.microsoft.com/office/word/2010/wordprocessingShape" mc:Ignorable="w14 w15 w16se w16cid wp14">
+<w:ftr xmlns:wpc="http://schemas.microsoft.com/office/word/2010/wordprocessingCanvas" xmlns:cx="http://schemas.microsoft.com/office/drawing/2014/chartex" xmlns:cx1="http://schemas.microsoft.com/office/drawing/2015/9/8/chartex" xmlns:cx2="http://schemas.microsoft.com/office/drawing/2015/10/21/chartex" xmlns:cx3="http://schemas.microsoft.com/office/drawing/2016/5/9/chartex" xmlns:cx4="http://schemas.microsoft.com/office/drawing/2016/5/10/chartex" xmlns:cx5="http://schemas.microsoft.com/office/drawing/2016/5/11/chartex" xmlns:cx6="http://schemas.microsoft.com/office/drawing/2016/5/12/chartex" xmlns:cx7="http://schemas.microsoft.com/office/drawing/2016/5/13/chartex" xmlns:cx8="http://schemas.microsoft.com/office/drawing/2016/5/14/chartex" xmlns:mc="http://schemas.openxmlformats.org/markup-compatibility/2006" xmlns:aink="http://schemas.microsoft.com/office/drawing/2016/ink" xmlns:am3d="http://schemas.microsoft.com/office/drawing/2017/model3d" xmlns:o="urn:schemas-microsoft-com:office:office" xmlns:oel="http://schemas.microsoft.com/office/2019/extlst" xmlns:r="http://schemas.openxmlformats.org/officeDocument/2006/relationships" xmlns:m="http://schemas.openxmlformats.org/officeDocument/2006/math" xmlns:v="urn:schemas-microsoft-com:vml" xmlns:wp14="http://schemas.microsoft.com/office/word/2010/wordprocessingDrawing" xmlns:wp="http://schemas.openxmlformats.org/drawingml/2006/wordprocessingDrawing" xmlns:w10="urn:schemas-microsoft-com:office:word" xmlns:w="http://schemas.openxmlformats.org/wordprocessingml/2006/main" xmlns:w14="http://schemas.microsoft.com/office/word/2010/wordml" xmlns:w15="http://schemas.microsoft.com/office/word/2012/wordml" xmlns:w16cex="http://schemas.microsoft.com/office/word/2018/wordml/cex" xmlns:w16cid="http://schemas.microsoft.com/office/word/2016/wordml/cid" xmlns:w16="http://schemas.microsoft.com/office/word/2018/wordml" xmlns:w16sdtdh="http://schemas.microsoft.com/office/word/2020/wordml/sdtdatahash" xmlns:w16se="http://schemas.microsoft.com/office/word/2015/wordml/symex" xmlns:wpg="http://schemas.microsoft.com/office/word/2010/wordprocessingGroup" xmlns:wpi="http://schemas.microsoft.com/office/word/2010/wordprocessingInk" xmlns:wne="http://schemas.microsoft.com/office/word/2006/wordml" xmlns:wps="http://schemas.microsoft.com/office/word/2010/wordprocessingShape" mc:Ignorable="w14 w15 w16se w16cid w16 w16cex w16sdtdh wp14">
   <w:p>
     <w:pPr>
       <w:pStyle w:val="Piedepgina"/>
@@ -16704,7 +17003,7 @@
 </file>
 
 <file path=word/footnotes.xml><?xml version="1.0" encoding="utf-8"?>
-<w:footnotes xmlns:wpc="http://schemas.microsoft.com/office/word/2010/wordprocessingCanvas" xmlns:cx="http://schemas.microsoft.com/office/drawing/2014/chartex" xmlns:cx1="http://schemas.microsoft.com/office/drawing/2015/9/8/chartex" xmlns:cx2="http://schemas.microsoft.com/office/drawing/2015/10/21/chartex" xmlns:cx3="http://schemas.microsoft.com/office/drawing/2016/5/9/chartex" xmlns:cx4="http://schemas.microsoft.com/office/drawing/2016/5/10/chartex" xmlns:cx5="http://schemas.microsoft.com/office/drawing/2016/5/11/chartex" xmlns:cx6="http://schemas.microsoft.com/office/drawing/2016/5/12/chartex" xmlns:cx7="http://schemas.microsoft.com/office/drawing/2016/5/13/chartex" xmlns:cx8="http://schemas.microsoft.com/office/drawing/2016/5/14/chartex" xmlns:mc="http://schemas.openxmlformats.org/markup-compatibility/2006" xmlns:aink="http://schemas.microsoft.com/office/drawing/2016/ink" xmlns:am3d="http://schemas.microsoft.com/office/drawing/2017/model3d" xmlns:o="urn:schemas-microsoft-com:office:office" xmlns:r="http://schemas.openxmlformats.org/officeDocument/2006/relationships" xmlns:m="http://schemas.openxmlformats.org/officeDocument/2006/math" xmlns:v="urn:schemas-microsoft-com:vml" xmlns:wp14="http://schemas.microsoft.com/office/word/2010/wordprocessingDrawing" xmlns:wp="http://schemas.openxmlformats.org/drawingml/2006/wordprocessingDrawing" xmlns:w10="urn:schemas-microsoft-com:office:word" xmlns:w="http://schemas.openxmlformats.org/wordprocessingml/2006/main" xmlns:w14="http://schemas.microsoft.com/office/word/2010/wordml" xmlns:w15="http://schemas.microsoft.com/office/word/2012/wordml" xmlns:w16cid="http://schemas.microsoft.com/office/word/2016/wordml/cid" xmlns:w16se="http://schemas.microsoft.com/office/word/2015/wordml/symex" xmlns:wpg="http://schemas.microsoft.com/office/word/2010/wordprocessingGroup" xmlns:wpi="http://schemas.microsoft.com/office/word/2010/wordprocessingInk" xmlns:wne="http://schemas.microsoft.com/office/word/2006/wordml" xmlns:wps="http://schemas.microsoft.com/office/word/2010/wordprocessingShape" mc:Ignorable="w14 w15 w16se w16cid wp14">
+<w:footnotes xmlns:wpc="http://schemas.microsoft.com/office/word/2010/wordprocessingCanvas" xmlns:cx="http://schemas.microsoft.com/office/drawing/2014/chartex" xmlns:cx1="http://schemas.microsoft.com/office/drawing/2015/9/8/chartex" xmlns:cx2="http://schemas.microsoft.com/office/drawing/2015/10/21/chartex" xmlns:cx3="http://schemas.microsoft.com/office/drawing/2016/5/9/chartex" xmlns:cx4="http://schemas.microsoft.com/office/drawing/2016/5/10/chartex" xmlns:cx5="http://schemas.microsoft.com/office/drawing/2016/5/11/chartex" xmlns:cx6="http://schemas.microsoft.com/office/drawing/2016/5/12/chartex" xmlns:cx7="http://schemas.microsoft.com/office/drawing/2016/5/13/chartex" xmlns:cx8="http://schemas.microsoft.com/office/drawing/2016/5/14/chartex" xmlns:mc="http://schemas.openxmlformats.org/markup-compatibility/2006" xmlns:aink="http://schemas.microsoft.com/office/drawing/2016/ink" xmlns:am3d="http://schemas.microsoft.com/office/drawing/2017/model3d" xmlns:o="urn:schemas-microsoft-com:office:office" xmlns:oel="http://schemas.microsoft.com/office/2019/extlst" xmlns:r="http://schemas.openxmlformats.org/officeDocument/2006/relationships" xmlns:m="http://schemas.openxmlformats.org/officeDocument/2006/math" xmlns:v="urn:schemas-microsoft-com:vml" xmlns:wp14="http://schemas.microsoft.com/office/word/2010/wordprocessingDrawing" xmlns:wp="http://schemas.openxmlformats.org/drawingml/2006/wordprocessingDrawing" xmlns:w10="urn:schemas-microsoft-com:office:word" xmlns:w="http://schemas.openxmlformats.org/wordprocessingml/2006/main" xmlns:w14="http://schemas.microsoft.com/office/word/2010/wordml" xmlns:w15="http://schemas.microsoft.com/office/word/2012/wordml" xmlns:w16cex="http://schemas.microsoft.com/office/word/2018/wordml/cex" xmlns:w16cid="http://schemas.microsoft.com/office/word/2016/wordml/cid" xmlns:w16="http://schemas.microsoft.com/office/word/2018/wordml" xmlns:w16sdtdh="http://schemas.microsoft.com/office/word/2020/wordml/sdtdatahash" xmlns:w16se="http://schemas.microsoft.com/office/word/2015/wordml/symex" xmlns:wpg="http://schemas.microsoft.com/office/word/2010/wordprocessingGroup" xmlns:wpi="http://schemas.microsoft.com/office/word/2010/wordprocessingInk" xmlns:wne="http://schemas.microsoft.com/office/word/2006/wordml" xmlns:wps="http://schemas.microsoft.com/office/word/2010/wordprocessingShape" mc:Ignorable="w14 w15 w16se w16cid w16 w16cex w16sdtdh wp14">
   <w:footnote w:type="separator" w:id="-1">
     <w:p>
       <w:pPr>
@@ -16729,7 +17028,7 @@
 </file>
 
 <file path=word/header1.xml><?xml version="1.0" encoding="utf-8"?>
-<w:hdr xmlns:wpc="http://schemas.microsoft.com/office/word/2010/wordprocessingCanvas" xmlns:cx="http://schemas.microsoft.com/office/drawing/2014/chartex" xmlns:cx1="http://schemas.microsoft.com/office/drawing/2015/9/8/chartex" xmlns:cx2="http://schemas.microsoft.com/office/drawing/2015/10/21/chartex" xmlns:cx3="http://schemas.microsoft.com/office/drawing/2016/5/9/chartex" xmlns:cx4="http://schemas.microsoft.com/office/drawing/2016/5/10/chartex" xmlns:cx5="http://schemas.microsoft.com/office/drawing/2016/5/11/chartex" xmlns:cx6="http://schemas.microsoft.com/office/drawing/2016/5/12/chartex" xmlns:cx7="http://schemas.microsoft.com/office/drawing/2016/5/13/chartex" xmlns:cx8="http://schemas.microsoft.com/office/drawing/2016/5/14/chartex" xmlns:mc="http://schemas.openxmlformats.org/markup-compatibility/2006" xmlns:aink="http://schemas.microsoft.com/office/drawing/2016/ink" xmlns:am3d="http://schemas.microsoft.com/office/drawing/2017/model3d" xmlns:o="urn:schemas-microsoft-com:office:office" xmlns:r="http://schemas.openxmlformats.org/officeDocument/2006/relationships" xmlns:m="http://schemas.openxmlformats.org/officeDocument/2006/math" xmlns:v="urn:schemas-microsoft-com:vml" xmlns:wp14="http://schemas.microsoft.com/office/word/2010/wordprocessingDrawing" xmlns:wp="http://schemas.openxmlformats.org/drawingml/2006/wordprocessingDrawing" xmlns:w10="urn:schemas-microsoft-com:office:word" xmlns:w="http://schemas.openxmlformats.org/wordprocessingml/2006/main" xmlns:w14="http://schemas.microsoft.com/office/word/2010/wordml" xmlns:w15="http://schemas.microsoft.com/office/word/2012/wordml" xmlns:w16cid="http://schemas.microsoft.com/office/word/2016/wordml/cid" xmlns:w16se="http://schemas.microsoft.com/office/word/2015/wordml/symex" xmlns:wpg="http://schemas.microsoft.com/office/word/2010/wordprocessingGroup" xmlns:wpi="http://schemas.microsoft.com/office/word/2010/wordprocessingInk" xmlns:wne="http://schemas.microsoft.com/office/word/2006/wordml" xmlns:wps="http://schemas.microsoft.com/office/word/2010/wordprocessingShape" mc:Ignorable="w14 w15 w16se w16cid wp14">
+<w:hdr xmlns:wpc="http://schemas.microsoft.com/office/word/2010/wordprocessingCanvas" xmlns:cx="http://schemas.microsoft.com/office/drawing/2014/chartex" xmlns:cx1="http://schemas.microsoft.com/office/drawing/2015/9/8/chartex" xmlns:cx2="http://schemas.microsoft.com/office/drawing/2015/10/21/chartex" xmlns:cx3="http://schemas.microsoft.com/office/drawing/2016/5/9/chartex" xmlns:cx4="http://schemas.microsoft.com/office/drawing/2016/5/10/chartex" xmlns:cx5="http://schemas.microsoft.com/office/drawing/2016/5/11/chartex" xmlns:cx6="http://schemas.microsoft.com/office/drawing/2016/5/12/chartex" xmlns:cx7="http://schemas.microsoft.com/office/drawing/2016/5/13/chartex" xmlns:cx8="http://schemas.microsoft.com/office/drawing/2016/5/14/chartex" xmlns:mc="http://schemas.openxmlformats.org/markup-compatibility/2006" xmlns:aink="http://schemas.microsoft.com/office/drawing/2016/ink" xmlns:am3d="http://schemas.microsoft.com/office/drawing/2017/model3d" xmlns:o="urn:schemas-microsoft-com:office:office" xmlns:oel="http://schemas.microsoft.com/office/2019/extlst" xmlns:r="http://schemas.openxmlformats.org/officeDocument/2006/relationships" xmlns:m="http://schemas.openxmlformats.org/officeDocument/2006/math" xmlns:v="urn:schemas-microsoft-com:vml" xmlns:wp14="http://schemas.microsoft.com/office/word/2010/wordprocessingDrawing" xmlns:wp="http://schemas.openxmlformats.org/drawingml/2006/wordprocessingDrawing" xmlns:w10="urn:schemas-microsoft-com:office:word" xmlns:w="http://schemas.openxmlformats.org/wordprocessingml/2006/main" xmlns:w14="http://schemas.microsoft.com/office/word/2010/wordml" xmlns:w15="http://schemas.microsoft.com/office/word/2012/wordml" xmlns:w16cex="http://schemas.microsoft.com/office/word/2018/wordml/cex" xmlns:w16cid="http://schemas.microsoft.com/office/word/2016/wordml/cid" xmlns:w16="http://schemas.microsoft.com/office/word/2018/wordml" xmlns:w16sdtdh="http://schemas.microsoft.com/office/word/2020/wordml/sdtdatahash" xmlns:w16se="http://schemas.microsoft.com/office/word/2015/wordml/symex" xmlns:wpg="http://schemas.microsoft.com/office/word/2010/wordprocessingGroup" xmlns:wpi="http://schemas.microsoft.com/office/word/2010/wordprocessingInk" xmlns:wne="http://schemas.microsoft.com/office/word/2006/wordml" xmlns:wps="http://schemas.microsoft.com/office/word/2010/wordprocessingShape" mc:Ignorable="w14 w15 w16se w16cid w16 w16cex w16sdtdh wp14">
   <w:p>
     <w:pPr>
       <w:pStyle w:val="Encabezado"/>
@@ -16739,7 +17038,7 @@
         <w:noProof/>
         <w:lang w:eastAsia="es-CO"/>
       </w:rPr>
-      <w:pict>
+      <w:pict w14:anchorId="0A216D45">
         <v:shapetype id="_x0000_t75" coordsize="21600,21600" o:spt="75" o:preferrelative="t" path="m@4@5l@4@11@9@11@9@5xe" filled="f" stroked="f">
           <v:stroke joinstyle="miter"/>
           <v:formulas>
@@ -16759,7 +17058,7 @@
           <v:path o:extrusionok="f" gradientshapeok="t" o:connecttype="rect"/>
           <o:lock v:ext="edit" aspectratio="t"/>
         </v:shapetype>
-        <v:shape id="WordPictureWatermark44377157" o:spid="_x0000_s2050" type="#_x0000_t75" style="position:absolute;margin-left:0;margin-top:0;width:441.7pt;height:355.35pt;z-index:-251657216;mso-position-horizontal:center;mso-position-horizontal-relative:margin;mso-position-vertical:center;mso-position-vertical-relative:margin" o:allowincell="f">
+        <v:shape id="WordPictureWatermark44377157" o:spid="_x0000_s1026" type="#_x0000_t75" style="position:absolute;margin-left:0;margin-top:0;width:441.7pt;height:355.35pt;z-index:-251657216;mso-position-horizontal:center;mso-position-horizontal-relative:margin;mso-position-vertical:center;mso-position-vertical-relative:margin" o:allowincell="f">
           <v:imagedata r:id="rId1" o:title="marca de agua jenen" gain="19661f" blacklevel="22938f"/>
           <w10:wrap anchorx="margin" anchory="margin"/>
         </v:shape>
@@ -16770,7 +17069,7 @@
 </file>
 
 <file path=word/header2.xml><?xml version="1.0" encoding="utf-8"?>
-<w:hdr xmlns:wpc="http://schemas.microsoft.com/office/word/2010/wordprocessingCanvas" xmlns:cx="http://schemas.microsoft.com/office/drawing/2014/chartex" xmlns:cx1="http://schemas.microsoft.com/office/drawing/2015/9/8/chartex" xmlns:cx2="http://schemas.microsoft.com/office/drawing/2015/10/21/chartex" xmlns:cx3="http://schemas.microsoft.com/office/drawing/2016/5/9/chartex" xmlns:cx4="http://schemas.microsoft.com/office/drawing/2016/5/10/chartex" xmlns:cx5="http://schemas.microsoft.com/office/drawing/2016/5/11/chartex" xmlns:cx6="http://schemas.microsoft.com/office/drawing/2016/5/12/chartex" xmlns:cx7="http://schemas.microsoft.com/office/drawing/2016/5/13/chartex" xmlns:cx8="http://schemas.microsoft.com/office/drawing/2016/5/14/chartex" xmlns:mc="http://schemas.openxmlformats.org/markup-compatibility/2006" xmlns:aink="http://schemas.microsoft.com/office/drawing/2016/ink" xmlns:am3d="http://schemas.microsoft.com/office/drawing/2017/model3d" xmlns:o="urn:schemas-microsoft-com:office:office" xmlns:r="http://schemas.openxmlformats.org/officeDocument/2006/relationships" xmlns:m="http://schemas.openxmlformats.org/officeDocument/2006/math" xmlns:v="urn:schemas-microsoft-com:vml" xmlns:wp14="http://schemas.microsoft.com/office/word/2010/wordprocessingDrawing" xmlns:wp="http://schemas.openxmlformats.org/drawingml/2006/wordprocessingDrawing" xmlns:w10="urn:schemas-microsoft-com:office:word" xmlns:w="http://schemas.openxmlformats.org/wordprocessingml/2006/main" xmlns:w14="http://schemas.microsoft.com/office/word/2010/wordml" xmlns:w15="http://schemas.microsoft.com/office/word/2012/wordml" xmlns:w16cid="http://schemas.microsoft.com/office/word/2016/wordml/cid" xmlns:w16se="http://schemas.microsoft.com/office/word/2015/wordml/symex" xmlns:wpg="http://schemas.microsoft.com/office/word/2010/wordprocessingGroup" xmlns:wpi="http://schemas.microsoft.com/office/word/2010/wordprocessingInk" xmlns:wne="http://schemas.microsoft.com/office/word/2006/wordml" xmlns:wps="http://schemas.microsoft.com/office/word/2010/wordprocessingShape" mc:Ignorable="w14 w15 w16se w16cid wp14">
+<w:hdr xmlns:wpc="http://schemas.microsoft.com/office/word/2010/wordprocessingCanvas" xmlns:cx="http://schemas.microsoft.com/office/drawing/2014/chartex" xmlns:cx1="http://schemas.microsoft.com/office/drawing/2015/9/8/chartex" xmlns:cx2="http://schemas.microsoft.com/office/drawing/2015/10/21/chartex" xmlns:cx3="http://schemas.microsoft.com/office/drawing/2016/5/9/chartex" xmlns:cx4="http://schemas.microsoft.com/office/drawing/2016/5/10/chartex" xmlns:cx5="http://schemas.microsoft.com/office/drawing/2016/5/11/chartex" xmlns:cx6="http://schemas.microsoft.com/office/drawing/2016/5/12/chartex" xmlns:cx7="http://schemas.microsoft.com/office/drawing/2016/5/13/chartex" xmlns:cx8="http://schemas.microsoft.com/office/drawing/2016/5/14/chartex" xmlns:mc="http://schemas.openxmlformats.org/markup-compatibility/2006" xmlns:aink="http://schemas.microsoft.com/office/drawing/2016/ink" xmlns:am3d="http://schemas.microsoft.com/office/drawing/2017/model3d" xmlns:o="urn:schemas-microsoft-com:office:office" xmlns:oel="http://schemas.microsoft.com/office/2019/extlst" xmlns:r="http://schemas.openxmlformats.org/officeDocument/2006/relationships" xmlns:m="http://schemas.openxmlformats.org/officeDocument/2006/math" xmlns:v="urn:schemas-microsoft-com:vml" xmlns:wp14="http://schemas.microsoft.com/office/word/2010/wordprocessingDrawing" xmlns:wp="http://schemas.openxmlformats.org/drawingml/2006/wordprocessingDrawing" xmlns:w10="urn:schemas-microsoft-com:office:word" xmlns:w="http://schemas.openxmlformats.org/wordprocessingml/2006/main" xmlns:w14="http://schemas.microsoft.com/office/word/2010/wordml" xmlns:w15="http://schemas.microsoft.com/office/word/2012/wordml" xmlns:w16cex="http://schemas.microsoft.com/office/word/2018/wordml/cex" xmlns:w16cid="http://schemas.microsoft.com/office/word/2016/wordml/cid" xmlns:w16="http://schemas.microsoft.com/office/word/2018/wordml" xmlns:w16sdtdh="http://schemas.microsoft.com/office/word/2020/wordml/sdtdatahash" xmlns:w16se="http://schemas.microsoft.com/office/word/2015/wordml/symex" xmlns:wpg="http://schemas.microsoft.com/office/word/2010/wordprocessingGroup" xmlns:wpi="http://schemas.microsoft.com/office/word/2010/wordprocessingInk" xmlns:wne="http://schemas.microsoft.com/office/word/2006/wordml" xmlns:wps="http://schemas.microsoft.com/office/word/2010/wordprocessingShape" mc:Ignorable="w14 w15 w16se w16cid w16 w16cex w16sdtdh wp14">
   <w:p>
     <w:pPr>
       <w:pStyle w:val="Encabezado"/>
@@ -16785,7 +17084,7 @@
 </file>
 
 <file path=word/header3.xml><?xml version="1.0" encoding="utf-8"?>
-<w:hdr xmlns:wpc="http://schemas.microsoft.com/office/word/2010/wordprocessingCanvas" xmlns:cx="http://schemas.microsoft.com/office/drawing/2014/chartex" xmlns:cx1="http://schemas.microsoft.com/office/drawing/2015/9/8/chartex" xmlns:cx2="http://schemas.microsoft.com/office/drawing/2015/10/21/chartex" xmlns:cx3="http://schemas.microsoft.com/office/drawing/2016/5/9/chartex" xmlns:cx4="http://schemas.microsoft.com/office/drawing/2016/5/10/chartex" xmlns:cx5="http://schemas.microsoft.com/office/drawing/2016/5/11/chartex" xmlns:cx6="http://schemas.microsoft.com/office/drawing/2016/5/12/chartex" xmlns:cx7="http://schemas.microsoft.com/office/drawing/2016/5/13/chartex" xmlns:cx8="http://schemas.microsoft.com/office/drawing/2016/5/14/chartex" xmlns:mc="http://schemas.openxmlformats.org/markup-compatibility/2006" xmlns:aink="http://schemas.microsoft.com/office/drawing/2016/ink" xmlns:am3d="http://schemas.microsoft.com/office/drawing/2017/model3d" xmlns:o="urn:schemas-microsoft-com:office:office" xmlns:r="http://schemas.openxmlformats.org/officeDocument/2006/relationships" xmlns:m="http://schemas.openxmlformats.org/officeDocument/2006/math" xmlns:v="urn:schemas-microsoft-com:vml" xmlns:wp14="http://schemas.microsoft.com/office/word/2010/wordprocessingDrawing" xmlns:wp="http://schemas.openxmlformats.org/drawingml/2006/wordprocessingDrawing" xmlns:w10="urn:schemas-microsoft-com:office:word" xmlns:w="http://schemas.openxmlformats.org/wordprocessingml/2006/main" xmlns:w14="http://schemas.microsoft.com/office/word/2010/wordml" xmlns:w15="http://schemas.microsoft.com/office/word/2012/wordml" xmlns:w16cid="http://schemas.microsoft.com/office/word/2016/wordml/cid" xmlns:w16se="http://schemas.microsoft.com/office/word/2015/wordml/symex" xmlns:wpg="http://schemas.microsoft.com/office/word/2010/wordprocessingGroup" xmlns:wpi="http://schemas.microsoft.com/office/word/2010/wordprocessingInk" xmlns:wne="http://schemas.microsoft.com/office/word/2006/wordml" xmlns:wps="http://schemas.microsoft.com/office/word/2010/wordprocessingShape" mc:Ignorable="w14 w15 w16se w16cid wp14">
+<w:hdr xmlns:wpc="http://schemas.microsoft.com/office/word/2010/wordprocessingCanvas" xmlns:cx="http://schemas.microsoft.com/office/drawing/2014/chartex" xmlns:cx1="http://schemas.microsoft.com/office/drawing/2015/9/8/chartex" xmlns:cx2="http://schemas.microsoft.com/office/drawing/2015/10/21/chartex" xmlns:cx3="http://schemas.microsoft.com/office/drawing/2016/5/9/chartex" xmlns:cx4="http://schemas.microsoft.com/office/drawing/2016/5/10/chartex" xmlns:cx5="http://schemas.microsoft.com/office/drawing/2016/5/11/chartex" xmlns:cx6="http://schemas.microsoft.com/office/drawing/2016/5/12/chartex" xmlns:cx7="http://schemas.microsoft.com/office/drawing/2016/5/13/chartex" xmlns:cx8="http://schemas.microsoft.com/office/drawing/2016/5/14/chartex" xmlns:mc="http://schemas.openxmlformats.org/markup-compatibility/2006" xmlns:aink="http://schemas.microsoft.com/office/drawing/2016/ink" xmlns:am3d="http://schemas.microsoft.com/office/drawing/2017/model3d" xmlns:o="urn:schemas-microsoft-com:office:office" xmlns:oel="http://schemas.microsoft.com/office/2019/extlst" xmlns:r="http://schemas.openxmlformats.org/officeDocument/2006/relationships" xmlns:m="http://schemas.openxmlformats.org/officeDocument/2006/math" xmlns:v="urn:schemas-microsoft-com:vml" xmlns:wp14="http://schemas.microsoft.com/office/word/2010/wordprocessingDrawing" xmlns:wp="http://schemas.openxmlformats.org/drawingml/2006/wordprocessingDrawing" xmlns:w10="urn:schemas-microsoft-com:office:word" xmlns:w="http://schemas.openxmlformats.org/wordprocessingml/2006/main" xmlns:w14="http://schemas.microsoft.com/office/word/2010/wordml" xmlns:w15="http://schemas.microsoft.com/office/word/2012/wordml" xmlns:w16cex="http://schemas.microsoft.com/office/word/2018/wordml/cex" xmlns:w16cid="http://schemas.microsoft.com/office/word/2016/wordml/cid" xmlns:w16="http://schemas.microsoft.com/office/word/2018/wordml" xmlns:w16sdtdh="http://schemas.microsoft.com/office/word/2020/wordml/sdtdatahash" xmlns:w16se="http://schemas.microsoft.com/office/word/2015/wordml/symex" xmlns:wpg="http://schemas.microsoft.com/office/word/2010/wordprocessingGroup" xmlns:wpi="http://schemas.microsoft.com/office/word/2010/wordprocessingInk" xmlns:wne="http://schemas.microsoft.com/office/word/2006/wordml" xmlns:wps="http://schemas.microsoft.com/office/word/2010/wordprocessingShape" mc:Ignorable="w14 w15 w16se w16cid w16 w16cex w16sdtdh wp14">
   <w:p>
     <w:pPr>
       <w:pStyle w:val="Encabezado"/>
@@ -16795,7 +17094,7 @@
         <w:noProof/>
         <w:lang w:eastAsia="es-CO"/>
       </w:rPr>
-      <w:pict>
+      <w:pict w14:anchorId="3F69B60D">
         <v:shapetype id="_x0000_t75" coordsize="21600,21600" o:spt="75" o:preferrelative="t" path="m@4@5l@4@11@9@11@9@5xe" filled="f" stroked="f">
           <v:stroke joinstyle="miter"/>
           <v:formulas>
@@ -16815,7 +17114,7 @@
           <v:path o:extrusionok="f" gradientshapeok="t" o:connecttype="rect"/>
           <o:lock v:ext="edit" aspectratio="t"/>
         </v:shapetype>
-        <v:shape id="WordPictureWatermark44377156" o:spid="_x0000_s2049" type="#_x0000_t75" style="position:absolute;margin-left:0;margin-top:0;width:441.7pt;height:355.35pt;z-index:-251658240;mso-position-horizontal:center;mso-position-horizontal-relative:margin;mso-position-vertical:center;mso-position-vertical-relative:margin" o:allowincell="f">
+        <v:shape id="WordPictureWatermark44377156" o:spid="_x0000_s1025" type="#_x0000_t75" style="position:absolute;margin-left:0;margin-top:0;width:441.7pt;height:355.35pt;z-index:-251658240;mso-position-horizontal:center;mso-position-horizontal-relative:margin;mso-position-vertical:center;mso-position-vertical-relative:margin" o:allowincell="f">
           <v:imagedata r:id="rId1" o:title="marca de agua jenen" gain="19661f" blacklevel="22938f"/>
           <w10:wrap anchorx="margin" anchory="margin"/>
         </v:shape>
@@ -16826,7 +17125,7 @@
 </file>
 
 <file path=word/numbering.xml><?xml version="1.0" encoding="utf-8"?>
-<w:numbering xmlns:wpc="http://schemas.microsoft.com/office/word/2010/wordprocessingCanvas" xmlns:cx="http://schemas.microsoft.com/office/drawing/2014/chartex" xmlns:cx1="http://schemas.microsoft.com/office/drawing/2015/9/8/chartex" xmlns:cx2="http://schemas.microsoft.com/office/drawing/2015/10/21/chartex" xmlns:cx3="http://schemas.microsoft.com/office/drawing/2016/5/9/chartex" xmlns:cx4="http://schemas.microsoft.com/office/drawing/2016/5/10/chartex" xmlns:cx5="http://schemas.microsoft.com/office/drawing/2016/5/11/chartex" xmlns:cx6="http://schemas.microsoft.com/office/drawing/2016/5/12/chartex" xmlns:cx7="http://schemas.microsoft.com/office/drawing/2016/5/13/chartex" xmlns:cx8="http://schemas.microsoft.com/office/drawing/2016/5/14/chartex" xmlns:mc="http://schemas.openxmlformats.org/markup-compatibility/2006" xmlns:aink="http://schemas.microsoft.com/office/drawing/2016/ink" xmlns:am3d="http://schemas.microsoft.com/office/drawing/2017/model3d" xmlns:o="urn:schemas-microsoft-com:office:office" xmlns:r="http://schemas.openxmlformats.org/officeDocument/2006/relationships" xmlns:m="http://schemas.openxmlformats.org/officeDocument/2006/math" xmlns:v="urn:schemas-microsoft-com:vml" xmlns:wp14="http://schemas.microsoft.com/office/word/2010/wordprocessingDrawing" xmlns:wp="http://schemas.openxmlformats.org/drawingml/2006/wordprocessingDrawing" xmlns:w10="urn:schemas-microsoft-com:office:word" xmlns:w="http://schemas.openxmlformats.org/wordprocessingml/2006/main" xmlns:w14="http://schemas.microsoft.com/office/word/2010/wordml" xmlns:w15="http://schemas.microsoft.com/office/word/2012/wordml" xmlns:w16cid="http://schemas.microsoft.com/office/word/2016/wordml/cid" xmlns:w16se="http://schemas.microsoft.com/office/word/2015/wordml/symex" xmlns:wpg="http://schemas.microsoft.com/office/word/2010/wordprocessingGroup" xmlns:wpi="http://schemas.microsoft.com/office/word/2010/wordprocessingInk" xmlns:wne="http://schemas.microsoft.com/office/word/2006/wordml" xmlns:wps="http://schemas.microsoft.com/office/word/2010/wordprocessingShape" mc:Ignorable="w14 w15 w16se w16cid wp14">
+<w:numbering xmlns:wpc="http://schemas.microsoft.com/office/word/2010/wordprocessingCanvas" xmlns:cx="http://schemas.microsoft.com/office/drawing/2014/chartex" xmlns:cx1="http://schemas.microsoft.com/office/drawing/2015/9/8/chartex" xmlns:cx2="http://schemas.microsoft.com/office/drawing/2015/10/21/chartex" xmlns:cx3="http://schemas.microsoft.com/office/drawing/2016/5/9/chartex" xmlns:cx4="http://schemas.microsoft.com/office/drawing/2016/5/10/chartex" xmlns:cx5="http://schemas.microsoft.com/office/drawing/2016/5/11/chartex" xmlns:cx6="http://schemas.microsoft.com/office/drawing/2016/5/12/chartex" xmlns:cx7="http://schemas.microsoft.com/office/drawing/2016/5/13/chartex" xmlns:cx8="http://schemas.microsoft.com/office/drawing/2016/5/14/chartex" xmlns:mc="http://schemas.openxmlformats.org/markup-compatibility/2006" xmlns:aink="http://schemas.microsoft.com/office/drawing/2016/ink" xmlns:am3d="http://schemas.microsoft.com/office/drawing/2017/model3d" xmlns:o="urn:schemas-microsoft-com:office:office" xmlns:oel="http://schemas.microsoft.com/office/2019/extlst" xmlns:r="http://schemas.openxmlformats.org/officeDocument/2006/relationships" xmlns:m="http://schemas.openxmlformats.org/officeDocument/2006/math" xmlns:v="urn:schemas-microsoft-com:vml" xmlns:wp14="http://schemas.microsoft.com/office/word/2010/wordprocessingDrawing" xmlns:wp="http://schemas.openxmlformats.org/drawingml/2006/wordprocessingDrawing" xmlns:w10="urn:schemas-microsoft-com:office:word" xmlns:w="http://schemas.openxmlformats.org/wordprocessingml/2006/main" xmlns:w14="http://schemas.microsoft.com/office/word/2010/wordml" xmlns:w15="http://schemas.microsoft.com/office/word/2012/wordml" xmlns:w16cex="http://schemas.microsoft.com/office/word/2018/wordml/cex" xmlns:w16cid="http://schemas.microsoft.com/office/word/2016/wordml/cid" xmlns:w16="http://schemas.microsoft.com/office/word/2018/wordml" xmlns:w16sdtdh="http://schemas.microsoft.com/office/word/2020/wordml/sdtdatahash" xmlns:w16se="http://schemas.microsoft.com/office/word/2015/wordml/symex" xmlns:wpg="http://schemas.microsoft.com/office/word/2010/wordprocessingGroup" xmlns:wpi="http://schemas.microsoft.com/office/word/2010/wordprocessingInk" xmlns:wne="http://schemas.microsoft.com/office/word/2006/wordml" xmlns:wps="http://schemas.microsoft.com/office/word/2010/wordprocessingShape" mc:Ignorable="w14 w15 w16se w16cid w16 w16cex w16sdtdh wp14">
   <w:abstractNum w:abstractNumId="0" w15:restartNumberingAfterBreak="0">
     <w:nsid w:val="11D01305"/>
     <w:multiLevelType w:val="hybridMultilevel"/>
@@ -17660,6 +17959,119 @@
     </w:lvl>
   </w:abstractNum>
   <w:abstractNum w:abstractNumId="8" w15:restartNumberingAfterBreak="0">
+    <w:nsid w:val="4A5D18D3"/>
+    <w:multiLevelType w:val="hybridMultilevel"/>
+    <w:tmpl w:val="FF1C82AA"/>
+    <w:lvl w:ilvl="0" w:tplc="580A0001">
+      <w:start w:val="1"/>
+      <w:numFmt w:val="bullet"/>
+      <w:lvlText w:val=""/>
+      <w:lvlJc w:val="left"/>
+      <w:pPr>
+        <w:ind w:left="720" w:hanging="360"/>
+      </w:pPr>
+      <w:rPr>
+        <w:rFonts w:ascii="Symbol" w:hAnsi="Symbol" w:hint="default"/>
+      </w:rPr>
+    </w:lvl>
+    <w:lvl w:ilvl="1" w:tplc="580A0003">
+      <w:start w:val="1"/>
+      <w:numFmt w:val="bullet"/>
+      <w:lvlText w:val="o"/>
+      <w:lvlJc w:val="left"/>
+      <w:pPr>
+        <w:ind w:left="1440" w:hanging="360"/>
+      </w:pPr>
+      <w:rPr>
+        <w:rFonts w:ascii="Courier New" w:hAnsi="Courier New" w:cs="Courier New" w:hint="default"/>
+      </w:rPr>
+    </w:lvl>
+    <w:lvl w:ilvl="2" w:tplc="580A0005" w:tentative="1">
+      <w:start w:val="1"/>
+      <w:numFmt w:val="bullet"/>
+      <w:lvlText w:val=""/>
+      <w:lvlJc w:val="left"/>
+      <w:pPr>
+        <w:ind w:left="2160" w:hanging="360"/>
+      </w:pPr>
+      <w:rPr>
+        <w:rFonts w:ascii="Wingdings" w:hAnsi="Wingdings" w:hint="default"/>
+      </w:rPr>
+    </w:lvl>
+    <w:lvl w:ilvl="3" w:tplc="580A0001" w:tentative="1">
+      <w:start w:val="1"/>
+      <w:numFmt w:val="bullet"/>
+      <w:lvlText w:val=""/>
+      <w:lvlJc w:val="left"/>
+      <w:pPr>
+        <w:ind w:left="2880" w:hanging="360"/>
+      </w:pPr>
+      <w:rPr>
+        <w:rFonts w:ascii="Symbol" w:hAnsi="Symbol" w:hint="default"/>
+      </w:rPr>
+    </w:lvl>
+    <w:lvl w:ilvl="4" w:tplc="580A0003" w:tentative="1">
+      <w:start w:val="1"/>
+      <w:numFmt w:val="bullet"/>
+      <w:lvlText w:val="o"/>
+      <w:lvlJc w:val="left"/>
+      <w:pPr>
+        <w:ind w:left="3600" w:hanging="360"/>
+      </w:pPr>
+      <w:rPr>
+        <w:rFonts w:ascii="Courier New" w:hAnsi="Courier New" w:cs="Courier New" w:hint="default"/>
+      </w:rPr>
+    </w:lvl>
+    <w:lvl w:ilvl="5" w:tplc="580A0005" w:tentative="1">
+      <w:start w:val="1"/>
+      <w:numFmt w:val="bullet"/>
+      <w:lvlText w:val=""/>
+      <w:lvlJc w:val="left"/>
+      <w:pPr>
+        <w:ind w:left="4320" w:hanging="360"/>
+      </w:pPr>
+      <w:rPr>
+        <w:rFonts w:ascii="Wingdings" w:hAnsi="Wingdings" w:hint="default"/>
+      </w:rPr>
+    </w:lvl>
+    <w:lvl w:ilvl="6" w:tplc="580A0001" w:tentative="1">
+      <w:start w:val="1"/>
+      <w:numFmt w:val="bullet"/>
+      <w:lvlText w:val=""/>
+      <w:lvlJc w:val="left"/>
+      <w:pPr>
+        <w:ind w:left="5040" w:hanging="360"/>
+      </w:pPr>
+      <w:rPr>
+        <w:rFonts w:ascii="Symbol" w:hAnsi="Symbol" w:hint="default"/>
+      </w:rPr>
+    </w:lvl>
+    <w:lvl w:ilvl="7" w:tplc="580A0003" w:tentative="1">
+      <w:start w:val="1"/>
+      <w:numFmt w:val="bullet"/>
+      <w:lvlText w:val="o"/>
+      <w:lvlJc w:val="left"/>
+      <w:pPr>
+        <w:ind w:left="5760" w:hanging="360"/>
+      </w:pPr>
+      <w:rPr>
+        <w:rFonts w:ascii="Courier New" w:hAnsi="Courier New" w:cs="Courier New" w:hint="default"/>
+      </w:rPr>
+    </w:lvl>
+    <w:lvl w:ilvl="8" w:tplc="580A0005" w:tentative="1">
+      <w:start w:val="1"/>
+      <w:numFmt w:val="bullet"/>
+      <w:lvlText w:val=""/>
+      <w:lvlJc w:val="left"/>
+      <w:pPr>
+        <w:ind w:left="6480" w:hanging="360"/>
+      </w:pPr>
+      <w:rPr>
+        <w:rFonts w:ascii="Wingdings" w:hAnsi="Wingdings" w:hint="default"/>
+      </w:rPr>
+    </w:lvl>
+  </w:abstractNum>
+  <w:abstractNum w:abstractNumId="9" w15:restartNumberingAfterBreak="0">
     <w:nsid w:val="560711ED"/>
     <w:multiLevelType w:val="hybridMultilevel"/>
     <w:tmpl w:val="4398A4AA"/>
@@ -17772,7 +18184,7 @@
       </w:rPr>
     </w:lvl>
   </w:abstractNum>
-  <w:abstractNum w:abstractNumId="9" w15:restartNumberingAfterBreak="0">
+  <w:abstractNum w:abstractNumId="10" w15:restartNumberingAfterBreak="0">
     <w:nsid w:val="66A33B34"/>
     <w:multiLevelType w:val="hybridMultilevel"/>
     <w:tmpl w:val="286E513C"/>
@@ -17861,7 +18273,7 @@
       </w:pPr>
     </w:lvl>
   </w:abstractNum>
-  <w:abstractNum w:abstractNumId="10" w15:restartNumberingAfterBreak="0">
+  <w:abstractNum w:abstractNumId="11" w15:restartNumberingAfterBreak="0">
     <w:nsid w:val="79BF62A9"/>
     <w:multiLevelType w:val="hybridMultilevel"/>
     <w:tmpl w:val="95CAF476"/>
@@ -17974,7 +18386,7 @@
       </w:rPr>
     </w:lvl>
   </w:abstractNum>
-  <w:abstractNum w:abstractNumId="11" w15:restartNumberingAfterBreak="0">
+  <w:abstractNum w:abstractNumId="12" w15:restartNumberingAfterBreak="0">
     <w:nsid w:val="7FDB4B54"/>
     <w:multiLevelType w:val="hybridMultilevel"/>
     <w:tmpl w:val="4EDEEDC2"/>
@@ -18087,47 +18499,50 @@
       </w:rPr>
     </w:lvl>
   </w:abstractNum>
-  <w:num w:numId="1">
+  <w:num w:numId="1" w16cid:durableId="1698193306">
     <w:abstractNumId w:val="1"/>
   </w:num>
-  <w:num w:numId="2">
+  <w:num w:numId="2" w16cid:durableId="924849975">
     <w:abstractNumId w:val="4"/>
   </w:num>
-  <w:num w:numId="3">
+  <w:num w:numId="3" w16cid:durableId="1980109307">
+    <w:abstractNumId w:val="12"/>
+  </w:num>
+  <w:num w:numId="4" w16cid:durableId="1868325276">
+    <w:abstractNumId w:val="9"/>
+  </w:num>
+  <w:num w:numId="5" w16cid:durableId="2125225874">
     <w:abstractNumId w:val="11"/>
   </w:num>
-  <w:num w:numId="4">
-    <w:abstractNumId w:val="8"/>
+  <w:num w:numId="6" w16cid:durableId="332874935">
+    <w:abstractNumId w:val="0"/>
   </w:num>
-  <w:num w:numId="5">
+  <w:num w:numId="7" w16cid:durableId="1306396630">
+    <w:abstractNumId w:val="3"/>
+  </w:num>
+  <w:num w:numId="8" w16cid:durableId="1694502553">
+    <w:abstractNumId w:val="5"/>
+  </w:num>
+  <w:num w:numId="9" w16cid:durableId="1448574380">
+    <w:abstractNumId w:val="6"/>
+  </w:num>
+  <w:num w:numId="10" w16cid:durableId="1156384274">
     <w:abstractNumId w:val="10"/>
   </w:num>
-  <w:num w:numId="6">
-    <w:abstractNumId w:val="0"/>
-  </w:num>
-  <w:num w:numId="7">
-    <w:abstractNumId w:val="3"/>
-  </w:num>
-  <w:num w:numId="8">
-    <w:abstractNumId w:val="5"/>
-  </w:num>
-  <w:num w:numId="9">
-    <w:abstractNumId w:val="6"/>
-  </w:num>
-  <w:num w:numId="10">
-    <w:abstractNumId w:val="9"/>
-  </w:num>
-  <w:num w:numId="11">
+  <w:num w:numId="11" w16cid:durableId="1170221809">
     <w:abstractNumId w:val="2"/>
   </w:num>
-  <w:num w:numId="12">
+  <w:num w:numId="12" w16cid:durableId="530992277">
     <w:abstractNumId w:val="7"/>
+  </w:num>
+  <w:num w:numId="13" w16cid:durableId="1572694758">
+    <w:abstractNumId w:val="8"/>
   </w:num>
 </w:numbering>
 </file>
 
 <file path=word/styles.xml><?xml version="1.0" encoding="utf-8"?>
-<w:styles xmlns:mc="http://schemas.openxmlformats.org/markup-compatibility/2006" xmlns:r="http://schemas.openxmlformats.org/officeDocument/2006/relationships" xmlns:w="http://schemas.openxmlformats.org/wordprocessingml/2006/main" xmlns:w14="http://schemas.microsoft.com/office/word/2010/wordml" xmlns:w15="http://schemas.microsoft.com/office/word/2012/wordml" xmlns:w16cid="http://schemas.microsoft.com/office/word/2016/wordml/cid" xmlns:w16se="http://schemas.microsoft.com/office/word/2015/wordml/symex" mc:Ignorable="w14 w15 w16se w16cid">
+<w:styles xmlns:mc="http://schemas.openxmlformats.org/markup-compatibility/2006" xmlns:r="http://schemas.openxmlformats.org/officeDocument/2006/relationships" xmlns:w="http://schemas.openxmlformats.org/wordprocessingml/2006/main" xmlns:w14="http://schemas.microsoft.com/office/word/2010/wordml" xmlns:w15="http://schemas.microsoft.com/office/word/2012/wordml" xmlns:w16cex="http://schemas.microsoft.com/office/word/2018/wordml/cex" xmlns:w16cid="http://schemas.microsoft.com/office/word/2016/wordml/cid" xmlns:w16="http://schemas.microsoft.com/office/word/2018/wordml" xmlns:w16sdtdh="http://schemas.microsoft.com/office/word/2020/wordml/sdtdatahash" xmlns:w16se="http://schemas.microsoft.com/office/word/2015/wordml/symex" mc:Ignorable="w14 w15 w16se w16cid w16 w16cex w16sdtdh">
   <w:docDefaults>
     <w:rPrDefault>
       <w:rPr>
@@ -18143,7 +18558,7 @@
       </w:pPr>
     </w:pPrDefault>
   </w:docDefaults>
-  <w:latentStyles w:defLockedState="0" w:defUIPriority="99" w:defSemiHidden="0" w:defUnhideWhenUsed="0" w:defQFormat="0" w:count="375">
+  <w:latentStyles w:defLockedState="0" w:defUIPriority="99" w:defSemiHidden="0" w:defUnhideWhenUsed="0" w:defQFormat="0" w:count="376">
     <w:lsdException w:name="Normal" w:uiPriority="0" w:qFormat="1"/>
     <w:lsdException w:name="heading 1" w:uiPriority="9" w:qFormat="1"/>
     <w:lsdException w:name="heading 2" w:semiHidden="1" w:uiPriority="9" w:unhideWhenUsed="1" w:qFormat="1"/>
@@ -18292,11 +18707,11 @@
     <w:lsdException w:name="Table Elegant" w:semiHidden="1" w:unhideWhenUsed="1"/>
     <w:lsdException w:name="Table Professional" w:semiHidden="1" w:unhideWhenUsed="1"/>
     <w:lsdException w:name="Table Subtle 1" w:semiHidden="1" w:unhideWhenUsed="1"/>
+    <w:lsdException w:name="Table Subtle 2" w:semiHidden="1" w:unhideWhenUsed="1"/>
     <w:lsdException w:name="Table Web 1" w:semiHidden="1" w:unhideWhenUsed="1"/>
     <w:lsdException w:name="Table Web 2" w:semiHidden="1" w:unhideWhenUsed="1"/>
     <w:lsdException w:name="Balloon Text" w:semiHidden="1" w:unhideWhenUsed="1"/>
     <w:lsdException w:name="Table Grid" w:uiPriority="39"/>
-    <w:lsdException w:name="Table Theme" w:semiHidden="1" w:unhideWhenUsed="1"/>
     <w:lsdException w:name="Placeholder Text" w:semiHidden="1"/>
     <w:lsdException w:name="No Spacing" w:uiPriority="1" w:qFormat="1"/>
     <w:lsdException w:name="Light Shading" w:uiPriority="60"/>
@@ -18516,6 +18931,7 @@
     <w:lsdException w:name="Smart Hyperlink" w:semiHidden="1" w:unhideWhenUsed="1"/>
     <w:lsdException w:name="Hashtag" w:semiHidden="1" w:unhideWhenUsed="1"/>
     <w:lsdException w:name="Unresolved Mention" w:semiHidden="1" w:unhideWhenUsed="1"/>
+    <w:lsdException w:name="Smart Link" w:semiHidden="1" w:unhideWhenUsed="1"/>
   </w:latentStyles>
   <w:style w:type="paragraph" w:default="1" w:styleId="Normal">
     <w:name w:val="Normal"/>
@@ -18546,6 +18962,7 @@
   <w:style w:type="character" w:default="1" w:styleId="Fuentedeprrafopredeter">
     <w:name w:val="Default Paragraph Font"/>
     <w:uiPriority w:val="1"/>
+    <w:semiHidden/>
     <w:unhideWhenUsed/>
   </w:style>
   <w:style w:type="table" w:default="1" w:styleId="Tablanormal">

</xml_diff>